<commit_message>
Add new gameplay segment
</commit_message>
<xml_diff>
--- a/GameDesignDocument/GravelToJapan-GDD-v3.docx
+++ b/GameDesignDocument/GravelToJapan-GDD-v3.docx
@@ -1936,11 +1936,16 @@
         <w:t>.2025</w:t>
       </w:r>
       <w:r>
-        <w:t xml:space="preserve"> – </w:t>
+        <w:t xml:space="preserve"> </w:t>
+      </w:r>
+      <w:proofErr w:type="gramStart"/>
+      <w:r>
+        <w:t xml:space="preserve">– </w:t>
       </w:r>
       <w:r>
         <w:t>???</w:t>
       </w:r>
+      <w:proofErr w:type="gramEnd"/>
     </w:p>
     <w:p>
       <w:pPr>
@@ -1972,7 +1977,15 @@
     </w:p>
     <w:p>
       <w:r>
-        <w:t xml:space="preserve">Используемый временной промежуток: От вылупления Сунь </w:t>
+        <w:t>Используемый временной промежуток</w:t>
+      </w:r>
+      <w:proofErr w:type="gramStart"/>
+      <w:r>
+        <w:t>: От</w:t>
+      </w:r>
+      <w:proofErr w:type="gramEnd"/>
+      <w:r>
+        <w:t xml:space="preserve"> вылупления Сунь </w:t>
       </w:r>
       <w:proofErr w:type="spellStart"/>
       <w:r>
@@ -2323,16 +2336,53 @@
     </w:p>
     <w:p>
       <w:r>
-        <w:t>В игре предполагается использование 3 основных игровых сегментов: Ритм, Исследование и Драка. В процессе игры данные сегменты чередуются, чтобы поддерживать увлечение игрока.</w:t>
+        <w:t xml:space="preserve">В игре предполагается использование </w:t>
+      </w:r>
+      <w:r>
+        <w:t>4</w:t>
+      </w:r>
+      <w:r>
+        <w:t xml:space="preserve"> основных игровых сегментов: </w:t>
+      </w:r>
+      <w:r>
+        <w:t xml:space="preserve">Повествование, </w:t>
+      </w:r>
+      <w:r>
+        <w:t>Ритм, Исследование и Драка. В процессе игры данные сегменты чередуются, чтобы поддерживать увлечение игрока.</w:t>
       </w:r>
     </w:p>
     <w:p>
       <w:pPr>
         <w:pStyle w:val="2"/>
       </w:pPr>
+      <w:r>
+        <w:t>ИС 1. Повествование</w:t>
+      </w:r>
+    </w:p>
+    <w:p>
+      <w:r>
+        <w:rPr>
+          <w:lang w:val="en-US"/>
+        </w:rPr>
+        <w:t xml:space="preserve">TODO </w:t>
+      </w:r>
+      <w:r>
+        <w:t>визуальная новелла</w:t>
+      </w:r>
+    </w:p>
+    <w:p>
+      <w:pPr>
+        <w:pStyle w:val="2"/>
+      </w:pPr>
       <w:bookmarkStart w:id="2" w:name="_Toc195136935"/>
       <w:r>
-        <w:t>ИС 1. Ритм</w:t>
+        <w:t xml:space="preserve">ИС </w:t>
+      </w:r>
+      <w:r>
+        <w:t>2</w:t>
+      </w:r>
+      <w:r>
+        <w:t>. Ритм</w:t>
       </w:r>
       <w:bookmarkEnd w:id="2"/>
     </w:p>
@@ -2558,7 +2608,13 @@
         </w:r>
       </w:fldSimple>
       <w:r>
-        <w:t>. Игровой сегмент 1. Ритм. Концепт игрового поля</w:t>
+        <w:t xml:space="preserve">. Игровой сегмент </w:t>
+      </w:r>
+      <w:r>
+        <w:t>2</w:t>
+      </w:r>
+      <w:r>
+        <w:t>. Ритм. Концепт игрового поля</w:t>
       </w:r>
     </w:p>
     <w:p>
@@ -2662,7 +2718,11 @@
         <w:t>Сегмент попадания</w:t>
       </w:r>
       <w:r>
-        <w:t xml:space="preserve"> – область, обведенная красным. Когда шар в этой области, пользователю нужно нажать кнопку, соответствующую нужной струне, чтобы получить максимальное количество очков. (Возможно, чем ближе к центру области – тем больше очков?)</w:t>
+        <w:t xml:space="preserve"> – область, обведенная красным. Когда шар в этой области, пользователю нужно нажать кнопку, соответствующую нужной струне, чтобы получить </w:t>
+      </w:r>
+      <w:r>
+        <w:lastRenderedPageBreak/>
+        <w:t>максимальное количество очков. (Возможно, чем ближе к центру области – тем больше очков?)</w:t>
       </w:r>
     </w:p>
     <w:p>
@@ -2721,7 +2781,6 @@
           <w:b/>
           <w:bCs/>
         </w:rPr>
-        <w:lastRenderedPageBreak/>
         <w:t>Сегмент очистки</w:t>
       </w:r>
       <w:r>
@@ -2944,13 +3003,7 @@
         <w:t>В режиме "</w:t>
       </w:r>
       <w:r>
-        <w:t xml:space="preserve">на время" у пользователя есть ограниченное количество времени, но нет верхнего лимита на очки. Нижний лимит очков устанавливается на 0 и не меняется. </w:t>
-      </w:r>
-      <w:r>
-        <w:t>Если количество очков игрока оказывается ниже нижнего лимита, сегмент будет завершен поражением игрока.</w:t>
-      </w:r>
-      <w:r>
-        <w:t xml:space="preserve"> Иначе по истечении времени сегмент будет завершен </w:t>
+        <w:t xml:space="preserve">на время" у пользователя есть ограниченное количество времени, но нет верхнего лимита на очки. Нижний лимит очков устанавливается на 0 и не меняется. Если количество очков игрока оказывается ниже нижнего лимита, сегмент будет завершен поражением игрока. Иначе по истечении времени сегмент будет завершен </w:t>
       </w:r>
       <w:r>
         <w:t xml:space="preserve">победой игрока с оценкой, зависящей от </w:t>
@@ -3031,6 +3084,7 @@
                 <w:sz w:val="24"/>
                 <w:szCs w:val="24"/>
               </w:rPr>
+              <w:lastRenderedPageBreak/>
               <w:t>Игровая роль</w:t>
             </w:r>
           </w:p>
@@ -3307,7 +3361,7 @@
           <w:noProof/>
         </w:rPr>
         <w:drawing>
-          <wp:inline distT="0" distB="0" distL="0" distR="0" wp14:anchorId="43EF8A06" wp14:editId="7A4C1632">
+          <wp:inline distT="0" distB="0" distL="0" distR="0" wp14:anchorId="43EF8A06" wp14:editId="332D315E">
             <wp:extent cx="5940425" cy="1979930"/>
             <wp:effectExtent l="0" t="0" r="3175" b="1270"/>
             <wp:docPr id="590867495" name="Рисунок 2"/>
@@ -3569,11 +3623,8 @@
     </w:p>
     <w:p>
       <w:r>
-        <w:t xml:space="preserve">Если кликнуть по камню – он немного потрясется и накопит энергию. Если кликать на падающие сверху потоки солнечной энергии или на поднимающиеся снизу потоки земляной энергии – будет накапливаться больше энергии. Камень будет постепенно покрываться трещинами и по </w:t>
-      </w:r>
-      <w:r>
         <w:lastRenderedPageBreak/>
-        <w:t>достижении определенного количества энергии сперва осыплется, став статуей. Потом геймплей повторяется, но в конце статуя осыпается, показав Тагира.</w:t>
+        <w:t>Если кликнуть по камню – он немного потрясется и накопит энергию. Если кликать на падающие сверху потоки солнечной энергии или на поднимающиеся снизу потоки земляной энергии – будет накапливаться больше энергии. Камень будет постепенно покрываться трещинами и по достижении определенного количества энергии сперва осыплется, став статуей. Потом геймплей повторяется, но в конце статуя осыпается, показав Тагира.</w:t>
       </w:r>
     </w:p>
     <w:p>
@@ -3792,8 +3843,13 @@
         </w:rPr>
         <w:t>oh</w:t>
       </w:r>
-      <w:r>
-        <w:t>, )) и т.д.</w:t>
+      <w:proofErr w:type="gramStart"/>
+      <w:r>
+        <w:t>, )</w:t>
+      </w:r>
+      <w:proofErr w:type="gramEnd"/>
+      <w:r>
+        <w:t>) и т.д.</w:t>
       </w:r>
     </w:p>
     <w:p>
@@ -4267,6 +4323,7 @@
               <w:jc w:val="center"/>
             </w:pPr>
             <w:r>
+              <w:lastRenderedPageBreak/>
               <w:t xml:space="preserve">Тагир (Мет </w:t>
             </w:r>
             <w:proofErr w:type="spellStart"/>
@@ -4383,7 +4440,6 @@
               <w:jc w:val="center"/>
             </w:pPr>
             <w:r>
-              <w:lastRenderedPageBreak/>
               <w:t xml:space="preserve">Валентин </w:t>
             </w:r>
             <w:proofErr w:type="spellStart"/>
@@ -4435,7 +4491,15 @@
       </w:r>
       <w:proofErr w:type="spellEnd"/>
       <w:r>
-        <w:t xml:space="preserve"> умирать не хочется вообще((". Мудрый обезьян (Валентин </w:t>
+        <w:t xml:space="preserve"> умирать не хочется </w:t>
+      </w:r>
+      <w:proofErr w:type="gramStart"/>
+      <w:r>
+        <w:t>вообще(</w:t>
+      </w:r>
+      <w:proofErr w:type="gramEnd"/>
+      <w:r>
+        <w:t xml:space="preserve">(". Мудрый обезьян (Валентин </w:t>
       </w:r>
       <w:proofErr w:type="spellStart"/>
       <w:r>
@@ -4734,11 +4798,11 @@
         <w:t xml:space="preserve"> </w:t>
       </w:r>
       <w:r>
-        <w:t xml:space="preserve">Я уверен в том, что в этих твоих странствованиях тебя ждет немало злоключений. Однако какую-бы беду ты ни натворил, я запрещаю тебе даже упоминать, что ты был моим учеником. И если только я узнаю, что ты хоть намекнул на это, я сдеру с тебя, обезьяна, шкуру и разрежу тебя на куски, а душу твою </w:t>
+        <w:t xml:space="preserve">Я уверен в том, что в </w:t>
       </w:r>
       <w:r>
         <w:lastRenderedPageBreak/>
-        <w:t>спущу в преисподнюю, где она и останется на веки-вечные, без всякой надежды на перевоплощение!</w:t>
+        <w:t>этих твоих странствованиях тебя ждет немало злоключений. Однако какую-бы беду ты ни натворил, я запрещаю тебе даже упоминать, что ты был моим учеником. И если только я узнаю, что ты хоть намекнул на это, я сдеру с тебя, обезьяна, шкуру и разрежу тебя на куски, а душу твою спущу в преисподнюю, где она и останется на веки-вечные, без всякой надежды на перевоплощение!</w:t>
       </w:r>
       <w:r>
         <w:t>".</w:t>
@@ -5143,7 +5207,15 @@
     </w:p>
     <w:p>
       <w:r>
-        <w:t>В какой-то момент Тагир осознал, что, если ты готовишься воевать, соседи могут подумать, что воевать ты готовишься с ними, после чего снесут тебе лицо. Это встревожило Тагира и он отправился в Стерлитамак, чтобы добыть оружия.</w:t>
+        <w:t xml:space="preserve">В какой-то момент Тагир осознал, что, если ты готовишься воевать, соседи могут подумать, что воевать ты готовишься с ними, после чего снесут тебе лицо. Это встревожило </w:t>
+      </w:r>
+      <w:proofErr w:type="gramStart"/>
+      <w:r>
+        <w:t>Тагира</w:t>
+      </w:r>
+      <w:proofErr w:type="gramEnd"/>
+      <w:r>
+        <w:t xml:space="preserve"> и он отправился в Стерлитамак, чтобы добыть оружия.</w:t>
       </w:r>
       <w:r>
         <w:t xml:space="preserve"> </w:t>
@@ -5154,12 +5226,15 @@
     </w:p>
     <w:p>
       <w:r>
-        <w:t>И пока все жители лежали и хихикали, Тагир, тоже хихикая, нашел арсенал и увидел там кучу оружия. Понял, что сам все не утащит, Тагир достал из трусов волосинку, подбросил ее и крикнул "Превратись!". Тут-же волосинка превратилась в толпу обезьян, каждая из которых схватила столько оружия, сколько смогла унести. После этого все обезьяны запрыгнули на облачный велосипед без седла и педалей и полетели на гору-Уфу.</w:t>
-      </w:r>
-    </w:p>
-    <w:p>
+        <w:t xml:space="preserve">И пока все жители лежали и хихикали, Тагир, тоже хихикая, нашел арсенал и увидел там кучу оружия. Понял, что сам все не утащит, Тагир достал из трусов волосинку, подбросил ее и крикнул </w:t>
+      </w:r>
       <w:r>
         <w:lastRenderedPageBreak/>
+        <w:t>"Превратись!". Тут-же волосинка превратилась в толпу обезьян, каждая из которых схватила столько оружия, сколько смогла унести. После этого все обезьяны запрыгнули на облачный велосипед без седла и педалей и полетели на гору-Уфу.</w:t>
+      </w:r>
+    </w:p>
+    <w:p>
+      <w:r>
         <w:t xml:space="preserve">Прилетев на гору-Уфу, хихикающий Тагир </w:t>
       </w:r>
       <w:proofErr w:type="spellStart"/>
@@ -5198,7 +5273,15 @@
       </w:r>
       <w:proofErr w:type="spellEnd"/>
       <w:r>
-        <w:t xml:space="preserve"> и умер. Пришли черти и утащили его в преисподнюю к настолько же пьяному </w:t>
+        <w:t xml:space="preserve"> </w:t>
+      </w:r>
+      <w:proofErr w:type="gramStart"/>
+      <w:r>
+        <w:t>и</w:t>
+      </w:r>
+      <w:proofErr w:type="gramEnd"/>
+      <w:r>
+        <w:t xml:space="preserve"> умер. Пришли черти и утащили его в преисподнюю к настолько же пьяному </w:t>
       </w:r>
       <w:proofErr w:type="spellStart"/>
       <w:r>
@@ -5627,6 +5710,7 @@
         <w:t xml:space="preserve">Логвинов: "Занимаясь среди кого? Среди говна? Ты не настолько бессмертный, чтобы хамить тут. </w:t>
       </w:r>
       <w:r>
+        <w:lastRenderedPageBreak/>
         <w:t>П</w:t>
       </w:r>
       <w:r>
@@ -5717,7 +5801,6 @@
     </w:p>
     <w:p>
       <w:r>
-        <w:lastRenderedPageBreak/>
         <w:t>Все аплодируют.</w:t>
       </w:r>
     </w:p>
@@ -6041,6 +6124,7 @@
       </w:pPr>
       <w:bookmarkStart w:id="21" w:name="_Toc195136954"/>
       <w:r>
+        <w:lastRenderedPageBreak/>
         <w:t>Часть 6. Война в небесах</w:t>
       </w:r>
       <w:bookmarkEnd w:id="21"/>
@@ -6092,7 +6176,6 @@
                 <w:sz w:val="24"/>
                 <w:szCs w:val="24"/>
               </w:rPr>
-              <w:lastRenderedPageBreak/>
               <w:t>Игровая роль</w:t>
             </w:r>
           </w:p>
@@ -6808,6 +6891,7 @@
     </w:p>
     <w:p>
       <w:r>
+        <w:lastRenderedPageBreak/>
         <w:t xml:space="preserve">Вторая битва происходит в жанре </w:t>
       </w:r>
       <w:proofErr w:type="spellStart"/>
@@ -7088,7 +7172,15 @@
       </w:r>
       <w:proofErr w:type="spellEnd"/>
       <w:r>
-        <w:t xml:space="preserve"> (ТУДУ: Уточнить, что там ему еще нравится)) и регулярно говорит, что он не </w:t>
+        <w:t xml:space="preserve"> (ТУДУ</w:t>
+      </w:r>
+      <w:proofErr w:type="gramStart"/>
+      <w:r>
+        <w:t>: Уточнить</w:t>
+      </w:r>
+      <w:proofErr w:type="gramEnd"/>
+      <w:r>
+        <w:t xml:space="preserve">, что там ему еще нравится)) и регулярно говорит, что он не </w:t>
       </w:r>
       <w:proofErr w:type="spellStart"/>
       <w:r>
@@ -9317,6 +9409,7 @@
   <w:style w:type="character" w:default="1" w:styleId="a0">
     <w:name w:val="Default Paragraph Font"/>
     <w:uiPriority w:val="1"/>
+    <w:semiHidden/>
     <w:unhideWhenUsed/>
   </w:style>
   <w:style w:type="table" w:default="1" w:styleId="a1">

</xml_diff>

<commit_message>
Add game segment story
</commit_message>
<xml_diff>
--- a/GameDesignDocument/GravelToJapan-GDD-v3.docx
+++ b/GameDesignDocument/GravelToJapan-GDD-v3.docx
@@ -19,7 +19,27 @@
           <w:sz w:val="48"/>
           <w:szCs w:val="48"/>
         </w:rPr>
-        <w:t>На гравийнике в Японию</w:t>
+        <w:t xml:space="preserve">На </w:t>
+      </w:r>
+      <w:proofErr w:type="spellStart"/>
+      <w:r>
+        <w:rPr>
+          <w:b/>
+          <w:bCs/>
+          <w:sz w:val="48"/>
+          <w:szCs w:val="48"/>
+        </w:rPr>
+        <w:t>гравийнике</w:t>
+      </w:r>
+      <w:proofErr w:type="spellEnd"/>
+      <w:r>
+        <w:rPr>
+          <w:b/>
+          <w:bCs/>
+          <w:sz w:val="48"/>
+          <w:szCs w:val="48"/>
+        </w:rPr>
+        <w:t xml:space="preserve"> в Японию</w:t>
       </w:r>
     </w:p>
     <w:p>
@@ -97,7 +117,7 @@
           <w:r>
             <w:fldChar w:fldCharType="separate"/>
           </w:r>
-          <w:hyperlink w:anchor="_Toc195136933" w:history="1">
+          <w:hyperlink w:anchor="_Toc195483301" w:history="1">
             <w:r>
               <w:rPr>
                 <w:rStyle w:val="ac"/>
@@ -124,7 +144,7 @@
                 <w:noProof/>
                 <w:webHidden/>
               </w:rPr>
-              <w:instrText xml:space="preserve"> PAGEREF _Toc195136933 \h </w:instrText>
+              <w:instrText xml:space="preserve"> PAGEREF _Toc195483301 \h </w:instrText>
             </w:r>
             <w:r>
               <w:rPr>
@@ -144,7 +164,7 @@
                 <w:noProof/>
                 <w:webHidden/>
               </w:rPr>
-              <w:t>2</w:t>
+              <w:t>3</w:t>
             </w:r>
             <w:r>
               <w:rPr>
@@ -169,7 +189,7 @@
               <w:lang w:eastAsia="ru-RU"/>
             </w:rPr>
           </w:pPr>
-          <w:hyperlink w:anchor="_Toc195136934" w:history="1">
+          <w:hyperlink w:anchor="_Toc195483302" w:history="1">
             <w:r>
               <w:rPr>
                 <w:rStyle w:val="ac"/>
@@ -196,7 +216,7 @@
                 <w:noProof/>
                 <w:webHidden/>
               </w:rPr>
-              <w:instrText xml:space="preserve"> PAGEREF _Toc195136934 \h </w:instrText>
+              <w:instrText xml:space="preserve"> PAGEREF _Toc195483302 \h </w:instrText>
             </w:r>
             <w:r>
               <w:rPr>
@@ -216,7 +236,7 @@
                 <w:noProof/>
                 <w:webHidden/>
               </w:rPr>
-              <w:t>3</w:t>
+              <w:t>4</w:t>
             </w:r>
             <w:r>
               <w:rPr>
@@ -241,13 +261,13 @@
               <w:lang w:eastAsia="ru-RU"/>
             </w:rPr>
           </w:pPr>
-          <w:hyperlink w:anchor="_Toc195136935" w:history="1">
+          <w:hyperlink w:anchor="_Toc195483303" w:history="1">
             <w:r>
               <w:rPr>
                 <w:rStyle w:val="ac"/>
                 <w:noProof/>
               </w:rPr>
-              <w:t>ИС 1. Ритм</w:t>
+              <w:t>ИС 1. Повествование</w:t>
             </w:r>
             <w:r>
               <w:rPr>
@@ -268,7 +288,7 @@
                 <w:noProof/>
                 <w:webHidden/>
               </w:rPr>
-              <w:instrText xml:space="preserve"> PAGEREF _Toc195136935 \h </w:instrText>
+              <w:instrText xml:space="preserve"> PAGEREF _Toc195483303 \h </w:instrText>
             </w:r>
             <w:r>
               <w:rPr>
@@ -288,7 +308,7 @@
                 <w:noProof/>
                 <w:webHidden/>
               </w:rPr>
-              <w:t>3</w:t>
+              <w:t>4</w:t>
             </w:r>
             <w:r>
               <w:rPr>
@@ -306,10 +326,14 @@
               <w:tab w:val="right" w:leader="dot" w:pos="9345"/>
             </w:tabs>
             <w:rPr>
+              <w:rFonts w:eastAsiaTheme="minorEastAsia"/>
               <w:noProof/>
+              <w:sz w:val="24"/>
+              <w:szCs w:val="24"/>
+              <w:lang w:eastAsia="ru-RU"/>
             </w:rPr>
           </w:pPr>
-          <w:hyperlink w:anchor="_Toc195136936" w:history="1">
+          <w:hyperlink w:anchor="_Toc195483304" w:history="1">
             <w:r>
               <w:rPr>
                 <w:rStyle w:val="ac"/>
@@ -336,7 +360,7 @@
                 <w:noProof/>
                 <w:webHidden/>
               </w:rPr>
-              <w:instrText xml:space="preserve"> PAGEREF _Toc195136936 \h </w:instrText>
+              <w:instrText xml:space="preserve"> PAGEREF _Toc195483304 \h </w:instrText>
             </w:r>
             <w:r>
               <w:rPr>
@@ -356,7 +380,7 @@
                 <w:noProof/>
                 <w:webHidden/>
               </w:rPr>
-              <w:t>3</w:t>
+              <w:t>4</w:t>
             </w:r>
             <w:r>
               <w:rPr>
@@ -374,10 +398,14 @@
               <w:tab w:val="right" w:leader="dot" w:pos="9345"/>
             </w:tabs>
             <w:rPr>
+              <w:rFonts w:eastAsiaTheme="minorEastAsia"/>
               <w:noProof/>
+              <w:sz w:val="24"/>
+              <w:szCs w:val="24"/>
+              <w:lang w:eastAsia="ru-RU"/>
             </w:rPr>
           </w:pPr>
-          <w:hyperlink w:anchor="_Toc195136937" w:history="1">
+          <w:hyperlink w:anchor="_Toc195483305" w:history="1">
             <w:r>
               <w:rPr>
                 <w:rStyle w:val="ac"/>
@@ -404,7 +432,7 @@
                 <w:noProof/>
                 <w:webHidden/>
               </w:rPr>
-              <w:instrText xml:space="preserve"> PAGEREF _Toc195136937 \h </w:instrText>
+              <w:instrText xml:space="preserve"> PAGEREF _Toc195483305 \h </w:instrText>
             </w:r>
             <w:r>
               <w:rPr>
@@ -424,7 +452,79 @@
                 <w:noProof/>
                 <w:webHidden/>
               </w:rPr>
-              <w:t>3</w:t>
+              <w:t>4</w:t>
+            </w:r>
+            <w:r>
+              <w:rPr>
+                <w:noProof/>
+                <w:webHidden/>
+              </w:rPr>
+              <w:fldChar w:fldCharType="end"/>
+            </w:r>
+          </w:hyperlink>
+        </w:p>
+        <w:p>
+          <w:pPr>
+            <w:pStyle w:val="23"/>
+            <w:tabs>
+              <w:tab w:val="right" w:leader="dot" w:pos="9345"/>
+            </w:tabs>
+            <w:rPr>
+              <w:rFonts w:eastAsiaTheme="minorEastAsia"/>
+              <w:noProof/>
+              <w:sz w:val="24"/>
+              <w:szCs w:val="24"/>
+              <w:lang w:eastAsia="ru-RU"/>
+            </w:rPr>
+          </w:pPr>
+          <w:hyperlink w:anchor="_Toc195483306" w:history="1">
+            <w:r>
+              <w:rPr>
+                <w:rStyle w:val="ac"/>
+                <w:noProof/>
+              </w:rPr>
+              <w:t>ИС 2. Ритм</w:t>
+            </w:r>
+            <w:r>
+              <w:rPr>
+                <w:noProof/>
+                <w:webHidden/>
+              </w:rPr>
+              <w:tab/>
+            </w:r>
+            <w:r>
+              <w:rPr>
+                <w:noProof/>
+                <w:webHidden/>
+              </w:rPr>
+              <w:fldChar w:fldCharType="begin"/>
+            </w:r>
+            <w:r>
+              <w:rPr>
+                <w:noProof/>
+                <w:webHidden/>
+              </w:rPr>
+              <w:instrText xml:space="preserve"> PAGEREF _Toc195483306 \h </w:instrText>
+            </w:r>
+            <w:r>
+              <w:rPr>
+                <w:noProof/>
+                <w:webHidden/>
+              </w:rPr>
+            </w:r>
+            <w:r>
+              <w:rPr>
+                <w:noProof/>
+                <w:webHidden/>
+              </w:rPr>
+              <w:fldChar w:fldCharType="separate"/>
+            </w:r>
+            <w:r>
+              <w:rPr>
+                <w:noProof/>
+                <w:webHidden/>
+              </w:rPr>
+              <w:t>5</w:t>
             </w:r>
             <w:r>
               <w:rPr>
@@ -442,15 +542,163 @@
               <w:tab w:val="right" w:leader="dot" w:pos="9345"/>
             </w:tabs>
             <w:rPr>
+              <w:rFonts w:eastAsiaTheme="minorEastAsia"/>
               <w:noProof/>
+              <w:sz w:val="24"/>
+              <w:szCs w:val="24"/>
+              <w:lang w:eastAsia="ru-RU"/>
             </w:rPr>
           </w:pPr>
-          <w:hyperlink w:anchor="_Toc195136938" w:history="1">
+          <w:hyperlink w:anchor="_Toc195483307" w:history="1">
             <w:r>
               <w:rPr>
                 <w:rStyle w:val="ac"/>
                 <w:noProof/>
               </w:rPr>
+              <w:t>Существующие примеры</w:t>
+            </w:r>
+            <w:r>
+              <w:rPr>
+                <w:noProof/>
+                <w:webHidden/>
+              </w:rPr>
+              <w:tab/>
+            </w:r>
+            <w:r>
+              <w:rPr>
+                <w:noProof/>
+                <w:webHidden/>
+              </w:rPr>
+              <w:fldChar w:fldCharType="begin"/>
+            </w:r>
+            <w:r>
+              <w:rPr>
+                <w:noProof/>
+                <w:webHidden/>
+              </w:rPr>
+              <w:instrText xml:space="preserve"> PAGEREF _Toc195483307 \h </w:instrText>
+            </w:r>
+            <w:r>
+              <w:rPr>
+                <w:noProof/>
+                <w:webHidden/>
+              </w:rPr>
+            </w:r>
+            <w:r>
+              <w:rPr>
+                <w:noProof/>
+                <w:webHidden/>
+              </w:rPr>
+              <w:fldChar w:fldCharType="separate"/>
+            </w:r>
+            <w:r>
+              <w:rPr>
+                <w:noProof/>
+                <w:webHidden/>
+              </w:rPr>
+              <w:t>5</w:t>
+            </w:r>
+            <w:r>
+              <w:rPr>
+                <w:noProof/>
+                <w:webHidden/>
+              </w:rPr>
+              <w:fldChar w:fldCharType="end"/>
+            </w:r>
+          </w:hyperlink>
+        </w:p>
+        <w:p>
+          <w:pPr>
+            <w:pStyle w:val="31"/>
+            <w:tabs>
+              <w:tab w:val="right" w:leader="dot" w:pos="9345"/>
+            </w:tabs>
+            <w:rPr>
+              <w:rFonts w:eastAsiaTheme="minorEastAsia"/>
+              <w:noProof/>
+              <w:sz w:val="24"/>
+              <w:szCs w:val="24"/>
+              <w:lang w:eastAsia="ru-RU"/>
+            </w:rPr>
+          </w:pPr>
+          <w:hyperlink w:anchor="_Toc195483308" w:history="1">
+            <w:r>
+              <w:rPr>
+                <w:rStyle w:val="ac"/>
+                <w:noProof/>
+              </w:rPr>
+              <w:t>Суть</w:t>
+            </w:r>
+            <w:r>
+              <w:rPr>
+                <w:noProof/>
+                <w:webHidden/>
+              </w:rPr>
+              <w:tab/>
+            </w:r>
+            <w:r>
+              <w:rPr>
+                <w:noProof/>
+                <w:webHidden/>
+              </w:rPr>
+              <w:fldChar w:fldCharType="begin"/>
+            </w:r>
+            <w:r>
+              <w:rPr>
+                <w:noProof/>
+                <w:webHidden/>
+              </w:rPr>
+              <w:instrText xml:space="preserve"> PAGEREF _Toc195483308 \h </w:instrText>
+            </w:r>
+            <w:r>
+              <w:rPr>
+                <w:noProof/>
+                <w:webHidden/>
+              </w:rPr>
+            </w:r>
+            <w:r>
+              <w:rPr>
+                <w:noProof/>
+                <w:webHidden/>
+              </w:rPr>
+              <w:fldChar w:fldCharType="separate"/>
+            </w:r>
+            <w:r>
+              <w:rPr>
+                <w:noProof/>
+                <w:webHidden/>
+              </w:rPr>
+              <w:t>5</w:t>
+            </w:r>
+            <w:r>
+              <w:rPr>
+                <w:noProof/>
+                <w:webHidden/>
+              </w:rPr>
+              <w:fldChar w:fldCharType="end"/>
+            </w:r>
+          </w:hyperlink>
+        </w:p>
+        <w:p>
+          <w:pPr>
+            <w:pStyle w:val="31"/>
+            <w:tabs>
+              <w:tab w:val="right" w:leader="dot" w:pos="9345"/>
+            </w:tabs>
+            <w:rPr>
+              <w:rFonts w:eastAsiaTheme="minorEastAsia"/>
+              <w:noProof/>
+              <w:sz w:val="24"/>
+              <w:szCs w:val="24"/>
+              <w:lang w:eastAsia="ru-RU"/>
+            </w:rPr>
+          </w:pPr>
+          <w:hyperlink w:anchor="_Toc195483309" w:history="1">
+            <w:r>
+              <w:rPr>
+                <w:rStyle w:val="ac"/>
+                <w:noProof/>
+              </w:rPr>
               <w:t>Режимы</w:t>
             </w:r>
             <w:r>
@@ -472,7 +720,7 @@
                 <w:noProof/>
                 <w:webHidden/>
               </w:rPr>
-              <w:instrText xml:space="preserve"> PAGEREF _Toc195136938 \h </w:instrText>
+              <w:instrText xml:space="preserve"> PAGEREF _Toc195483309 \h </w:instrText>
             </w:r>
             <w:r>
               <w:rPr>
@@ -492,7 +740,7 @@
                 <w:noProof/>
                 <w:webHidden/>
               </w:rPr>
-              <w:t>4</w:t>
+              <w:t>6</w:t>
             </w:r>
             <w:r>
               <w:rPr>
@@ -517,7 +765,7 @@
               <w:lang w:eastAsia="ru-RU"/>
             </w:rPr>
           </w:pPr>
-          <w:hyperlink w:anchor="_Toc195136939" w:history="1">
+          <w:hyperlink w:anchor="_Toc195483310" w:history="1">
             <w:r>
               <w:rPr>
                 <w:rStyle w:val="ac"/>
@@ -544,7 +792,7 @@
                 <w:noProof/>
                 <w:webHidden/>
               </w:rPr>
-              <w:instrText xml:space="preserve"> PAGEREF _Toc195136939 \h </w:instrText>
+              <w:instrText xml:space="preserve"> PAGEREF _Toc195483310 \h </w:instrText>
             </w:r>
             <w:r>
               <w:rPr>
@@ -564,7 +812,7 @@
                 <w:noProof/>
                 <w:webHidden/>
               </w:rPr>
-              <w:t>4</w:t>
+              <w:t>6</w:t>
             </w:r>
             <w:r>
               <w:rPr>
@@ -589,7 +837,7 @@
               <w:lang w:eastAsia="ru-RU"/>
             </w:rPr>
           </w:pPr>
-          <w:hyperlink w:anchor="_Toc195136940" w:history="1">
+          <w:hyperlink w:anchor="_Toc195483311" w:history="1">
             <w:r>
               <w:rPr>
                 <w:rStyle w:val="ac"/>
@@ -616,7 +864,7 @@
                 <w:noProof/>
                 <w:webHidden/>
               </w:rPr>
-              <w:instrText xml:space="preserve"> PAGEREF _Toc195136940 \h </w:instrText>
+              <w:instrText xml:space="preserve"> PAGEREF _Toc195483311 \h </w:instrText>
             </w:r>
             <w:r>
               <w:rPr>
@@ -636,7 +884,7 @@
                 <w:noProof/>
                 <w:webHidden/>
               </w:rPr>
-              <w:t>4</w:t>
+              <w:t>6</w:t>
             </w:r>
             <w:r>
               <w:rPr>
@@ -661,7 +909,7 @@
               <w:lang w:eastAsia="ru-RU"/>
             </w:rPr>
           </w:pPr>
-          <w:hyperlink w:anchor="_Toc195136941" w:history="1">
+          <w:hyperlink w:anchor="_Toc195483312" w:history="1">
             <w:r>
               <w:rPr>
                 <w:rStyle w:val="ac"/>
@@ -688,7 +936,7 @@
                 <w:noProof/>
                 <w:webHidden/>
               </w:rPr>
-              <w:instrText xml:space="preserve"> PAGEREF _Toc195136941 \h </w:instrText>
+              <w:instrText xml:space="preserve"> PAGEREF _Toc195483312 \h </w:instrText>
             </w:r>
             <w:r>
               <w:rPr>
@@ -708,7 +956,7 @@
                 <w:noProof/>
                 <w:webHidden/>
               </w:rPr>
-              <w:t>5</w:t>
+              <w:t>7</w:t>
             </w:r>
             <w:r>
               <w:rPr>
@@ -733,7 +981,7 @@
               <w:lang w:eastAsia="ru-RU"/>
             </w:rPr>
           </w:pPr>
-          <w:hyperlink w:anchor="_Toc195136942" w:history="1">
+          <w:hyperlink w:anchor="_Toc195483313" w:history="1">
             <w:r>
               <w:rPr>
                 <w:rStyle w:val="ac"/>
@@ -760,7 +1008,7 @@
                 <w:noProof/>
                 <w:webHidden/>
               </w:rPr>
-              <w:instrText xml:space="preserve"> PAGEREF _Toc195136942 \h </w:instrText>
+              <w:instrText xml:space="preserve"> PAGEREF _Toc195483313 \h </w:instrText>
             </w:r>
             <w:r>
               <w:rPr>
@@ -780,7 +1028,7 @@
                 <w:noProof/>
                 <w:webHidden/>
               </w:rPr>
-              <w:t>6</w:t>
+              <w:t>8</w:t>
             </w:r>
             <w:r>
               <w:rPr>
@@ -805,7 +1053,7 @@
               <w:lang w:eastAsia="ru-RU"/>
             </w:rPr>
           </w:pPr>
-          <w:hyperlink w:anchor="_Toc195136943" w:history="1">
+          <w:hyperlink w:anchor="_Toc195483314" w:history="1">
             <w:r>
               <w:rPr>
                 <w:rStyle w:val="ac"/>
@@ -832,7 +1080,7 @@
                 <w:noProof/>
                 <w:webHidden/>
               </w:rPr>
-              <w:instrText xml:space="preserve"> PAGEREF _Toc195136943 \h </w:instrText>
+              <w:instrText xml:space="preserve"> PAGEREF _Toc195483314 \h </w:instrText>
             </w:r>
             <w:r>
               <w:rPr>
@@ -852,7 +1100,7 @@
                 <w:noProof/>
                 <w:webHidden/>
               </w:rPr>
-              <w:t>6</w:t>
+              <w:t>8</w:t>
             </w:r>
             <w:r>
               <w:rPr>
@@ -877,7 +1125,7 @@
               <w:lang w:eastAsia="ru-RU"/>
             </w:rPr>
           </w:pPr>
-          <w:hyperlink w:anchor="_Toc195136944" w:history="1">
+          <w:hyperlink w:anchor="_Toc195483315" w:history="1">
             <w:r>
               <w:rPr>
                 <w:rStyle w:val="ac"/>
@@ -904,7 +1152,7 @@
                 <w:noProof/>
                 <w:webHidden/>
               </w:rPr>
-              <w:instrText xml:space="preserve"> PAGEREF _Toc195136944 \h </w:instrText>
+              <w:instrText xml:space="preserve"> PAGEREF _Toc195483315 \h </w:instrText>
             </w:r>
             <w:r>
               <w:rPr>
@@ -924,7 +1172,7 @@
                 <w:noProof/>
                 <w:webHidden/>
               </w:rPr>
-              <w:t>6</w:t>
+              <w:t>8</w:t>
             </w:r>
             <w:r>
               <w:rPr>
@@ -949,7 +1197,7 @@
               <w:lang w:eastAsia="ru-RU"/>
             </w:rPr>
           </w:pPr>
-          <w:hyperlink w:anchor="_Toc195136945" w:history="1">
+          <w:hyperlink w:anchor="_Toc195483316" w:history="1">
             <w:r>
               <w:rPr>
                 <w:rStyle w:val="ac"/>
@@ -976,7 +1224,7 @@
                 <w:noProof/>
                 <w:webHidden/>
               </w:rPr>
-              <w:instrText xml:space="preserve"> PAGEREF _Toc195136945 \h </w:instrText>
+              <w:instrText xml:space="preserve"> PAGEREF _Toc195483316 \h </w:instrText>
             </w:r>
             <w:r>
               <w:rPr>
@@ -996,7 +1244,7 @@
                 <w:noProof/>
                 <w:webHidden/>
               </w:rPr>
-              <w:t>6</w:t>
+              <w:t>8</w:t>
             </w:r>
             <w:r>
               <w:rPr>
@@ -1021,7 +1269,7 @@
               <w:lang w:eastAsia="ru-RU"/>
             </w:rPr>
           </w:pPr>
-          <w:hyperlink w:anchor="_Toc195136946" w:history="1">
+          <w:hyperlink w:anchor="_Toc195483317" w:history="1">
             <w:r>
               <w:rPr>
                 <w:rStyle w:val="ac"/>
@@ -1048,7 +1296,7 @@
                 <w:noProof/>
                 <w:webHidden/>
               </w:rPr>
-              <w:instrText xml:space="preserve"> PAGEREF _Toc195136946 \h </w:instrText>
+              <w:instrText xml:space="preserve"> PAGEREF _Toc195483317 \h </w:instrText>
             </w:r>
             <w:r>
               <w:rPr>
@@ -1068,7 +1316,7 @@
                 <w:noProof/>
                 <w:webHidden/>
               </w:rPr>
-              <w:t>6</w:t>
+              <w:t>8</w:t>
             </w:r>
             <w:r>
               <w:rPr>
@@ -1093,7 +1341,7 @@
               <w:lang w:eastAsia="ru-RU"/>
             </w:rPr>
           </w:pPr>
-          <w:hyperlink w:anchor="_Toc195136947" w:history="1">
+          <w:hyperlink w:anchor="_Toc195483318" w:history="1">
             <w:r>
               <w:rPr>
                 <w:rStyle w:val="ac"/>
@@ -1120,7 +1368,7 @@
                 <w:noProof/>
                 <w:webHidden/>
               </w:rPr>
-              <w:instrText xml:space="preserve"> PAGEREF _Toc195136947 \h </w:instrText>
+              <w:instrText xml:space="preserve"> PAGEREF _Toc195483318 \h </w:instrText>
             </w:r>
             <w:r>
               <w:rPr>
@@ -1140,7 +1388,7 @@
                 <w:noProof/>
                 <w:webHidden/>
               </w:rPr>
-              <w:t>8</w:t>
+              <w:t>10</w:t>
             </w:r>
             <w:r>
               <w:rPr>
@@ -1165,7 +1413,7 @@
               <w:lang w:eastAsia="ru-RU"/>
             </w:rPr>
           </w:pPr>
-          <w:hyperlink w:anchor="_Toc195136948" w:history="1">
+          <w:hyperlink w:anchor="_Toc195483319" w:history="1">
             <w:r>
               <w:rPr>
                 <w:rStyle w:val="ac"/>
@@ -1192,7 +1440,7 @@
                 <w:noProof/>
                 <w:webHidden/>
               </w:rPr>
-              <w:instrText xml:space="preserve"> PAGEREF _Toc195136948 \h </w:instrText>
+              <w:instrText xml:space="preserve"> PAGEREF _Toc195483319 \h </w:instrText>
             </w:r>
             <w:r>
               <w:rPr>
@@ -1212,7 +1460,7 @@
                 <w:noProof/>
                 <w:webHidden/>
               </w:rPr>
-              <w:t>8</w:t>
+              <w:t>10</w:t>
             </w:r>
             <w:r>
               <w:rPr>
@@ -1237,7 +1485,7 @@
               <w:lang w:eastAsia="ru-RU"/>
             </w:rPr>
           </w:pPr>
-          <w:hyperlink w:anchor="_Toc195136949" w:history="1">
+          <w:hyperlink w:anchor="_Toc195483320" w:history="1">
             <w:r>
               <w:rPr>
                 <w:rStyle w:val="ac"/>
@@ -1264,7 +1512,7 @@
                 <w:noProof/>
                 <w:webHidden/>
               </w:rPr>
-              <w:instrText xml:space="preserve"> PAGEREF _Toc195136949 \h </w:instrText>
+              <w:instrText xml:space="preserve"> PAGEREF _Toc195483320 \h </w:instrText>
             </w:r>
             <w:r>
               <w:rPr>
@@ -1284,7 +1532,7 @@
                 <w:noProof/>
                 <w:webHidden/>
               </w:rPr>
-              <w:t>8</w:t>
+              <w:t>10</w:t>
             </w:r>
             <w:r>
               <w:rPr>
@@ -1309,7 +1557,7 @@
               <w:lang w:eastAsia="ru-RU"/>
             </w:rPr>
           </w:pPr>
-          <w:hyperlink w:anchor="_Toc195136950" w:history="1">
+          <w:hyperlink w:anchor="_Toc195483321" w:history="1">
             <w:r>
               <w:rPr>
                 <w:rStyle w:val="ac"/>
@@ -1336,7 +1584,7 @@
                 <w:noProof/>
                 <w:webHidden/>
               </w:rPr>
-              <w:instrText xml:space="preserve"> PAGEREF _Toc195136950 \h </w:instrText>
+              <w:instrText xml:space="preserve"> PAGEREF _Toc195483321 \h </w:instrText>
             </w:r>
             <w:r>
               <w:rPr>
@@ -1356,7 +1604,7 @@
                 <w:noProof/>
                 <w:webHidden/>
               </w:rPr>
-              <w:t>9</w:t>
+              <w:t>11</w:t>
             </w:r>
             <w:r>
               <w:rPr>
@@ -1381,7 +1629,7 @@
               <w:lang w:eastAsia="ru-RU"/>
             </w:rPr>
           </w:pPr>
-          <w:hyperlink w:anchor="_Toc195136951" w:history="1">
+          <w:hyperlink w:anchor="_Toc195483322" w:history="1">
             <w:r>
               <w:rPr>
                 <w:rStyle w:val="ac"/>
@@ -1408,7 +1656,7 @@
                 <w:noProof/>
                 <w:webHidden/>
               </w:rPr>
-              <w:instrText xml:space="preserve"> PAGEREF _Toc195136951 \h </w:instrText>
+              <w:instrText xml:space="preserve"> PAGEREF _Toc195483322 \h </w:instrText>
             </w:r>
             <w:r>
               <w:rPr>
@@ -1428,7 +1676,7 @@
                 <w:noProof/>
                 <w:webHidden/>
               </w:rPr>
-              <w:t>9</w:t>
+              <w:t>11</w:t>
             </w:r>
             <w:r>
               <w:rPr>
@@ -1453,7 +1701,7 @@
               <w:lang w:eastAsia="ru-RU"/>
             </w:rPr>
           </w:pPr>
-          <w:hyperlink w:anchor="_Toc195136952" w:history="1">
+          <w:hyperlink w:anchor="_Toc195483323" w:history="1">
             <w:r>
               <w:rPr>
                 <w:rStyle w:val="ac"/>
@@ -1480,7 +1728,7 @@
                 <w:noProof/>
                 <w:webHidden/>
               </w:rPr>
-              <w:instrText xml:space="preserve"> PAGEREF _Toc195136952 \h </w:instrText>
+              <w:instrText xml:space="preserve"> PAGEREF _Toc195483323 \h </w:instrText>
             </w:r>
             <w:r>
               <w:rPr>
@@ -1500,7 +1748,7 @@
                 <w:noProof/>
                 <w:webHidden/>
               </w:rPr>
-              <w:t>9</w:t>
+              <w:t>11</w:t>
             </w:r>
             <w:r>
               <w:rPr>
@@ -1525,7 +1773,7 @@
               <w:lang w:eastAsia="ru-RU"/>
             </w:rPr>
           </w:pPr>
-          <w:hyperlink w:anchor="_Toc195136953" w:history="1">
+          <w:hyperlink w:anchor="_Toc195483324" w:history="1">
             <w:r>
               <w:rPr>
                 <w:rStyle w:val="ac"/>
@@ -1552,7 +1800,7 @@
                 <w:noProof/>
                 <w:webHidden/>
               </w:rPr>
-              <w:instrText xml:space="preserve"> PAGEREF _Toc195136953 \h </w:instrText>
+              <w:instrText xml:space="preserve"> PAGEREF _Toc195483324 \h </w:instrText>
             </w:r>
             <w:r>
               <w:rPr>
@@ -1572,7 +1820,7 @@
                 <w:noProof/>
                 <w:webHidden/>
               </w:rPr>
-              <w:t>10</w:t>
+              <w:t>12</w:t>
             </w:r>
             <w:r>
               <w:rPr>
@@ -1597,7 +1845,7 @@
               <w:lang w:eastAsia="ru-RU"/>
             </w:rPr>
           </w:pPr>
-          <w:hyperlink w:anchor="_Toc195136954" w:history="1">
+          <w:hyperlink w:anchor="_Toc195483325" w:history="1">
             <w:r>
               <w:rPr>
                 <w:rStyle w:val="ac"/>
@@ -1624,7 +1872,7 @@
                 <w:noProof/>
                 <w:webHidden/>
               </w:rPr>
-              <w:instrText xml:space="preserve"> PAGEREF _Toc195136954 \h </w:instrText>
+              <w:instrText xml:space="preserve"> PAGEREF _Toc195483325 \h </w:instrText>
             </w:r>
             <w:r>
               <w:rPr>
@@ -1644,7 +1892,7 @@
                 <w:noProof/>
                 <w:webHidden/>
               </w:rPr>
-              <w:t>10</w:t>
+              <w:t>12</w:t>
             </w:r>
             <w:r>
               <w:rPr>
@@ -1669,7 +1917,7 @@
               <w:lang w:eastAsia="ru-RU"/>
             </w:rPr>
           </w:pPr>
-          <w:hyperlink w:anchor="_Toc195136955" w:history="1">
+          <w:hyperlink w:anchor="_Toc195483326" w:history="1">
             <w:r>
               <w:rPr>
                 <w:rStyle w:val="ac"/>
@@ -1696,7 +1944,7 @@
                 <w:noProof/>
                 <w:webHidden/>
               </w:rPr>
-              <w:instrText xml:space="preserve"> PAGEREF _Toc195136955 \h </w:instrText>
+              <w:instrText xml:space="preserve"> PAGEREF _Toc195483326 \h </w:instrText>
             </w:r>
             <w:r>
               <w:rPr>
@@ -1716,7 +1964,7 @@
                 <w:noProof/>
                 <w:webHidden/>
               </w:rPr>
-              <w:t>10</w:t>
+              <w:t>12</w:t>
             </w:r>
             <w:r>
               <w:rPr>
@@ -1741,7 +1989,7 @@
               <w:lang w:eastAsia="ru-RU"/>
             </w:rPr>
           </w:pPr>
-          <w:hyperlink w:anchor="_Toc195136956" w:history="1">
+          <w:hyperlink w:anchor="_Toc195483327" w:history="1">
             <w:r>
               <w:rPr>
                 <w:rStyle w:val="ac"/>
@@ -1768,7 +2016,7 @@
                 <w:noProof/>
                 <w:webHidden/>
               </w:rPr>
-              <w:instrText xml:space="preserve"> PAGEREF _Toc195136956 \h </w:instrText>
+              <w:instrText xml:space="preserve"> PAGEREF _Toc195483327 \h </w:instrText>
             </w:r>
             <w:r>
               <w:rPr>
@@ -1788,7 +2036,7 @@
                 <w:noProof/>
                 <w:webHidden/>
               </w:rPr>
-              <w:t>11</w:t>
+              <w:t>13</w:t>
             </w:r>
             <w:r>
               <w:rPr>
@@ -1813,7 +2061,7 @@
               <w:lang w:eastAsia="ru-RU"/>
             </w:rPr>
           </w:pPr>
-          <w:hyperlink w:anchor="_Toc195136957" w:history="1">
+          <w:hyperlink w:anchor="_Toc195483328" w:history="1">
             <w:r>
               <w:rPr>
                 <w:rStyle w:val="ac"/>
@@ -1840,7 +2088,7 @@
                 <w:noProof/>
                 <w:webHidden/>
               </w:rPr>
-              <w:instrText xml:space="preserve"> PAGEREF _Toc195136957 \h </w:instrText>
+              <w:instrText xml:space="preserve"> PAGEREF _Toc195483328 \h </w:instrText>
             </w:r>
             <w:r>
               <w:rPr>
@@ -1860,7 +2108,7 @@
                 <w:noProof/>
                 <w:webHidden/>
               </w:rPr>
-              <w:t>13</w:t>
+              <w:t>15</w:t>
             </w:r>
             <w:r>
               <w:rPr>
@@ -1894,6 +2142,7 @@
         </w:rPr>
       </w:pPr>
       <w:r>
+        <w:lastRenderedPageBreak/>
         <w:br w:type="page"/>
       </w:r>
     </w:p>
@@ -1901,7 +2150,7 @@
       <w:pPr>
         <w:pStyle w:val="1"/>
       </w:pPr>
-      <w:bookmarkStart w:id="0" w:name="_Toc195136933"/>
+      <w:bookmarkStart w:id="0" w:name="_Toc195483301"/>
       <w:r>
         <w:lastRenderedPageBreak/>
         <w:t>Введение</w:t>
@@ -1916,11 +2165,16 @@
         <w:t>.2025</w:t>
       </w:r>
       <w:r>
-        <w:t xml:space="preserve"> – </w:t>
+        <w:t xml:space="preserve"> </w:t>
+      </w:r>
+      <w:proofErr w:type="gramStart"/>
+      <w:r>
+        <w:t xml:space="preserve">– </w:t>
       </w:r>
       <w:r>
         <w:t>???</w:t>
       </w:r>
+      <w:proofErr w:type="gramEnd"/>
     </w:p>
     <w:p>
       <w:pPr>
@@ -1952,7 +2206,23 @@
     </w:p>
     <w:p>
       <w:r>
-        <w:t>Используемый временной промежуток: От вылупления Сунь Укуна из камня до заключения в горе.</w:t>
+        <w:t>Используемый временной промежуток</w:t>
+      </w:r>
+      <w:proofErr w:type="gramStart"/>
+      <w:r>
+        <w:t>: От</w:t>
+      </w:r>
+      <w:proofErr w:type="gramEnd"/>
+      <w:r>
+        <w:t xml:space="preserve"> вылупления Сунь </w:t>
+      </w:r>
+      <w:proofErr w:type="spellStart"/>
+      <w:r>
+        <w:t>Укуна</w:t>
+      </w:r>
+      <w:proofErr w:type="spellEnd"/>
+      <w:r>
+        <w:t xml:space="preserve"> из камня до заключения в горе.</w:t>
       </w:r>
     </w:p>
     <w:p>
@@ -2286,7 +2556,7 @@
       <w:pPr>
         <w:pStyle w:val="1"/>
       </w:pPr>
-      <w:bookmarkStart w:id="1" w:name="_Toc195136934"/>
+      <w:bookmarkStart w:id="1" w:name="_Toc195483302"/>
       <w:r>
         <w:lastRenderedPageBreak/>
         <w:t>Игровые сегменты</w:t>
@@ -2314,17 +2584,21 @@
       <w:pPr>
         <w:pStyle w:val="2"/>
       </w:pPr>
+      <w:bookmarkStart w:id="2" w:name="_Toc195483303"/>
       <w:r>
         <w:t>ИС 1. Повествование</w:t>
       </w:r>
+      <w:bookmarkEnd w:id="2"/>
     </w:p>
     <w:p>
       <w:pPr>
         <w:pStyle w:val="3"/>
       </w:pPr>
+      <w:bookmarkStart w:id="3" w:name="_Toc195483304"/>
       <w:r>
         <w:t>Существующие примеры</w:t>
       </w:r>
+      <w:bookmarkEnd w:id="3"/>
     </w:p>
     <w:p>
       <w:r>
@@ -2343,9 +2617,11 @@
       <w:pPr>
         <w:pStyle w:val="3"/>
       </w:pPr>
+      <w:bookmarkStart w:id="4" w:name="_Toc195483305"/>
       <w:r>
         <w:t>Суть</w:t>
       </w:r>
+      <w:bookmarkEnd w:id="4"/>
     </w:p>
     <w:p>
       <w:r>
@@ -2358,15 +2634,118 @@
         <w:t>нужна для отображения текста и диалогов.</w:t>
       </w:r>
     </w:p>
-    <w:p/>
-    <w:p/>
-    <w:p/>
+    <w:p>
+      <w:pPr>
+        <w:keepNext/>
+      </w:pPr>
+      <w:r>
+        <w:rPr>
+          <w:noProof/>
+        </w:rPr>
+        <w:drawing>
+          <wp:inline distT="0" distB="0" distL="0" distR="0" wp14:anchorId="68D2E7E8" wp14:editId="287565E3">
+            <wp:extent cx="4876800" cy="3905250"/>
+            <wp:effectExtent l="0" t="0" r="0" b="0"/>
+            <wp:docPr id="945172080" name="Рисунок 2"/>
+            <wp:cNvGraphicFramePr>
+              <a:graphicFrameLocks xmlns:a="http://schemas.openxmlformats.org/drawingml/2006/main" noChangeAspect="1"/>
+            </wp:cNvGraphicFramePr>
+            <a:graphic xmlns:a="http://schemas.openxmlformats.org/drawingml/2006/main">
+              <a:graphicData uri="http://schemas.openxmlformats.org/drawingml/2006/picture">
+                <pic:pic xmlns:pic="http://schemas.openxmlformats.org/drawingml/2006/picture">
+                  <pic:nvPicPr>
+                    <pic:cNvPr id="0" name="Picture 2"/>
+                    <pic:cNvPicPr>
+                      <a:picLocks noChangeAspect="1" noChangeArrowheads="1"/>
+                    </pic:cNvPicPr>
+                  </pic:nvPicPr>
+                  <pic:blipFill rotWithShape="1">
+                    <a:blip r:embed="rId17">
+                      <a:extLst>
+                        <a:ext uri="{28A0092B-C50C-407E-A947-70E740481C1C}">
+                          <a14:useLocalDpi xmlns:a14="http://schemas.microsoft.com/office/drawing/2010/main" val="0"/>
+                        </a:ext>
+                      </a:extLst>
+                    </a:blip>
+                    <a:srcRect t="19922"/>
+                    <a:stretch/>
+                  </pic:blipFill>
+                  <pic:spPr bwMode="auto">
+                    <a:xfrm>
+                      <a:off x="0" y="0"/>
+                      <a:ext cx="4876800" cy="3905250"/>
+                    </a:xfrm>
+                    <a:prstGeom prst="rect">
+                      <a:avLst/>
+                    </a:prstGeom>
+                    <a:noFill/>
+                    <a:ln>
+                      <a:noFill/>
+                    </a:ln>
+                    <a:extLst>
+                      <a:ext uri="{53640926-AAD7-44D8-BBD7-CCE9431645EC}">
+                        <a14:shadowObscured xmlns:a14="http://schemas.microsoft.com/office/drawing/2010/main"/>
+                      </a:ext>
+                    </a:extLst>
+                  </pic:spPr>
+                </pic:pic>
+              </a:graphicData>
+            </a:graphic>
+          </wp:inline>
+        </w:drawing>
+      </w:r>
+    </w:p>
+    <w:p>
+      <w:pPr>
+        <w:pStyle w:val="af5"/>
+      </w:pPr>
+      <w:r>
+        <w:t xml:space="preserve">Рисунок </w:t>
+      </w:r>
+      <w:fldSimple w:instr=" SEQ Рисунок \* ARABIC ">
+        <w:r>
+          <w:rPr>
+            <w:noProof/>
+          </w:rPr>
+          <w:t>1</w:t>
+        </w:r>
+      </w:fldSimple>
+      <w:r>
+        <w:t>. Игровой сегмент 1. Повествование</w:t>
+      </w:r>
+    </w:p>
+    <w:p>
+      <w:r>
+        <w:t xml:space="preserve">В нижней части экрана прямоугольное окно для вывода текста (красное). </w:t>
+      </w:r>
+      <w:r>
+        <w:t xml:space="preserve">В левой части окна располагается портрет говорящего персонажа (зеленый). В центральной и правой части окна отображается выводимый текст (красный). </w:t>
+      </w:r>
+      <w:r>
+        <w:t>Над окном текста в левой части отображается маленькое окошко с именем говорящего персонажа (фиолетовое).</w:t>
+      </w:r>
+    </w:p>
+    <w:p>
+      <w:r>
+        <w:t xml:space="preserve">В центральной части экрана находится окно выбора вариантов (синее). </w:t>
+      </w:r>
+      <w:r>
+        <w:t>Оно отображается в</w:t>
+      </w:r>
+      <w:r>
+        <w:t xml:space="preserve"> случае</w:t>
+      </w:r>
+      <w:r>
+        <w:t>, если есть несколько вариантов, из которых можно выбирать. В остальное время окно выбора скрыто.</w:t>
+      </w:r>
+    </w:p>
     <w:p>
       <w:pPr>
         <w:pStyle w:val="2"/>
       </w:pPr>
-      <w:bookmarkStart w:id="2" w:name="_Toc195136935"/>
-      <w:r>
+      <w:bookmarkStart w:id="5" w:name="_Toc195483306"/>
+      <w:r>
+        <w:lastRenderedPageBreak/>
         <w:t xml:space="preserve">ИС </w:t>
       </w:r>
       <w:r>
@@ -2375,17 +2754,17 @@
       <w:r>
         <w:t>. Ритм</w:t>
       </w:r>
-      <w:bookmarkEnd w:id="2"/>
+      <w:bookmarkEnd w:id="5"/>
     </w:p>
     <w:p>
       <w:pPr>
         <w:pStyle w:val="3"/>
       </w:pPr>
-      <w:bookmarkStart w:id="3" w:name="_Toc195136936"/>
+      <w:bookmarkStart w:id="6" w:name="_Toc195483307"/>
       <w:r>
         <w:t>Существующие примеры</w:t>
       </w:r>
-      <w:bookmarkEnd w:id="3"/>
+      <w:bookmarkEnd w:id="6"/>
     </w:p>
     <w:p>
       <w:pPr>
@@ -2404,7 +2783,7 @@
         </w:rPr>
         <w:t xml:space="preserve">Guitar Hero – </w:t>
       </w:r>
-      <w:hyperlink r:id="rId17" w:history="1">
+      <w:hyperlink r:id="rId18" w:history="1">
         <w:r>
           <w:rPr>
             <w:rStyle w:val="ac"/>
@@ -2431,12 +2810,14 @@
       <w:r>
         <w:t>ü</w:t>
       </w:r>
+      <w:proofErr w:type="spellStart"/>
       <w:r>
         <w:rPr>
           <w:lang w:val="en-US"/>
         </w:rPr>
         <w:t>tal</w:t>
       </w:r>
+      <w:proofErr w:type="spellEnd"/>
       <w:r>
         <w:t xml:space="preserve"> </w:t>
       </w:r>
@@ -2452,7 +2833,7 @@
       <w:r>
         <w:t xml:space="preserve"> – </w:t>
       </w:r>
-      <w:hyperlink r:id="rId18" w:history="1">
+      <w:hyperlink r:id="rId19" w:history="1">
         <w:r>
           <w:rPr>
             <w:rStyle w:val="ac"/>
@@ -2465,11 +2846,11 @@
       <w:pPr>
         <w:pStyle w:val="3"/>
       </w:pPr>
-      <w:bookmarkStart w:id="4" w:name="_Toc195136937"/>
+      <w:bookmarkStart w:id="7" w:name="_Toc195483308"/>
       <w:r>
         <w:t>Суть</w:t>
       </w:r>
-      <w:bookmarkEnd w:id="4"/>
+      <w:bookmarkEnd w:id="7"/>
     </w:p>
     <w:p>
       <w:r>
@@ -2538,7 +2919,7 @@
                     </pic:cNvPicPr>
                   </pic:nvPicPr>
                   <pic:blipFill rotWithShape="1">
-                    <a:blip r:embed="rId19">
+                    <a:blip r:embed="rId20">
                       <a:extLst>
                         <a:ext uri="{28A0092B-C50C-407E-A947-70E740481C1C}">
                           <a14:useLocalDpi xmlns:a14="http://schemas.microsoft.com/office/drawing/2010/main" val="0"/>
@@ -2593,7 +2974,7 @@
           <w:rPr>
             <w:noProof/>
           </w:rPr>
-          <w:t>1</w:t>
+          <w:t>2</w:t>
         </w:r>
       </w:fldSimple>
       <w:r>
@@ -2630,7 +3011,6 @@
           <w:b/>
           <w:bCs/>
         </w:rPr>
-        <w:lastRenderedPageBreak/>
         <w:t>Сегмент генерации</w:t>
       </w:r>
       <w:r>
@@ -2833,7 +3213,11 @@
         <w:t xml:space="preserve">, </w:t>
       </w:r>
       <w:r>
-        <w:t xml:space="preserve">струна блокируется, пока </w:t>
+        <w:t xml:space="preserve">струна </w:t>
+      </w:r>
+      <w:r>
+        <w:lastRenderedPageBreak/>
+        <w:t xml:space="preserve">блокируется, пока </w:t>
       </w:r>
       <w:r>
         <w:t xml:space="preserve">хотя бы один шар не покинет </w:t>
@@ -2947,14 +3331,14 @@
           <w:noProof/>
         </w:rPr>
       </w:pPr>
-      <w:bookmarkStart w:id="5" w:name="_Toc195136938"/>
+      <w:bookmarkStart w:id="8" w:name="_Toc195483309"/>
       <w:r>
         <w:rPr>
           <w:noProof/>
         </w:rPr>
         <w:t>Режимы</w:t>
       </w:r>
-      <w:bookmarkEnd w:id="5"/>
+      <w:bookmarkEnd w:id="8"/>
     </w:p>
     <w:p>
       <w:r>
@@ -3017,21 +3401,21 @@
       <w:pPr>
         <w:pStyle w:val="1"/>
       </w:pPr>
-      <w:bookmarkStart w:id="6" w:name="_Toc195136939"/>
+      <w:bookmarkStart w:id="9" w:name="_Toc195483310"/>
       <w:r>
         <w:t>Часть 1. Рождение обезьяны</w:t>
       </w:r>
-      <w:bookmarkEnd w:id="6"/>
+      <w:bookmarkEnd w:id="9"/>
     </w:p>
     <w:p>
       <w:pPr>
         <w:pStyle w:val="2"/>
       </w:pPr>
-      <w:bookmarkStart w:id="7" w:name="_Toc195136940"/>
+      <w:bookmarkStart w:id="10" w:name="_Toc195483311"/>
       <w:r>
         <w:t>Сюжет</w:t>
       </w:r>
-      <w:bookmarkEnd w:id="7"/>
+      <w:bookmarkEnd w:id="10"/>
     </w:p>
     <w:p>
       <w:r>
@@ -3144,8 +3528,13 @@
               <w:t>(</w:t>
             </w:r>
             <w:r>
-              <w:t>Мет Алист</w:t>
-            </w:r>
+              <w:t xml:space="preserve">Мет </w:t>
+            </w:r>
+            <w:proofErr w:type="spellStart"/>
+            <w:r>
+              <w:t>Алист</w:t>
+            </w:r>
+            <w:proofErr w:type="spellEnd"/>
             <w:r>
               <w:t>)</w:t>
             </w:r>
@@ -3160,7 +3549,15 @@
               <w:jc w:val="center"/>
             </w:pPr>
             <w:r>
-              <w:t>Каменная обезьяна (Сунь Укун)</w:t>
+              <w:t xml:space="preserve">Каменная обезьяна (Сунь </w:t>
+            </w:r>
+            <w:proofErr w:type="spellStart"/>
+            <w:r>
+              <w:t>Укун</w:t>
+            </w:r>
+            <w:proofErr w:type="spellEnd"/>
+            <w:r>
+              <w:t>)</w:t>
             </w:r>
           </w:p>
         </w:tc>
@@ -3212,6 +3609,7 @@
         <w:br/>
       </w:r>
       <w:r>
+        <w:lastRenderedPageBreak/>
         <w:t>И мрак, и мгла, и мутная вода,</w:t>
       </w:r>
       <w:r>
@@ -3226,7 +3624,15 @@
         <w:pStyle w:val="21"/>
       </w:pPr>
       <w:r>
-        <w:t>С тех пор, когда Пань-гу в порядок стройный</w:t>
+        <w:t>С тех пор, когда Пань-</w:t>
+      </w:r>
+      <w:proofErr w:type="spellStart"/>
+      <w:r>
+        <w:t>гу</w:t>
+      </w:r>
+      <w:proofErr w:type="spellEnd"/>
+      <w:r>
+        <w:t xml:space="preserve"> в порядок стройный</w:t>
       </w:r>
       <w:r>
         <w:br/>
@@ -3325,7 +3731,7 @@
           <w:noProof/>
         </w:rPr>
         <w:drawing>
-          <wp:inline distT="0" distB="0" distL="0" distR="0" wp14:anchorId="43EF8A06" wp14:editId="02C93652">
+          <wp:inline distT="0" distB="0" distL="0" distR="0" wp14:anchorId="43EF8A06" wp14:editId="5167C68D">
             <wp:extent cx="5940425" cy="1979930"/>
             <wp:effectExtent l="0" t="0" r="3175" b="1270"/>
             <wp:docPr id="590867495" name="Рисунок 2"/>
@@ -3342,7 +3748,7 @@
                     </pic:cNvPicPr>
                   </pic:nvPicPr>
                   <pic:blipFill>
-                    <a:blip r:embed="rId20" cstate="print">
+                    <a:blip r:embed="rId21" cstate="print">
                       <a:extLst>
                         <a:ext uri="{28A0092B-C50C-407E-A947-70E740481C1C}">
                           <a14:useLocalDpi xmlns:a14="http://schemas.microsoft.com/office/drawing/2010/main" val="0"/>
@@ -3376,7 +3782,6 @@
     </w:p>
     <w:p>
       <w:r>
-        <w:lastRenderedPageBreak/>
         <w:t xml:space="preserve">С неба все время смотрит Нефритовый Император Логвинов. После вылупления он пожимает плечами говорит: "Вот он, результат </w:t>
       </w:r>
       <w:r>
@@ -3390,11 +3795,11 @@
       <w:pPr>
         <w:pStyle w:val="2"/>
       </w:pPr>
-      <w:bookmarkStart w:id="8" w:name="_Toc195136941"/>
+      <w:bookmarkStart w:id="11" w:name="_Toc195483312"/>
       <w:r>
         <w:t>Геймплей</w:t>
       </w:r>
-      <w:bookmarkEnd w:id="8"/>
+      <w:bookmarkEnd w:id="11"/>
     </w:p>
     <w:p>
       <w:r>
@@ -3421,7 +3826,7 @@
       <w:r>
         <w:t xml:space="preserve"> </w:t>
       </w:r>
-      <w:hyperlink r:id="rId21" w:history="1">
+      <w:hyperlink r:id="rId22" w:history="1">
         <w:r>
           <w:rPr>
             <w:rStyle w:val="ac"/>
@@ -3448,6 +3853,7 @@
           </w:rPr>
           <w:t>.</w:t>
         </w:r>
+        <w:proofErr w:type="spellStart"/>
         <w:r>
           <w:rPr>
             <w:rStyle w:val="ac"/>
@@ -3455,6 +3861,7 @@
           </w:rPr>
           <w:t>youtube</w:t>
         </w:r>
+        <w:proofErr w:type="spellEnd"/>
         <w:r>
           <w:rPr>
             <w:rStyle w:val="ac"/>
@@ -3513,6 +3920,7 @@
           </w:rPr>
           <w:t>5</w:t>
         </w:r>
+        <w:proofErr w:type="spellStart"/>
         <w:r>
           <w:rPr>
             <w:rStyle w:val="ac"/>
@@ -3520,6 +3928,7 @@
           </w:rPr>
           <w:t>WzlJVH</w:t>
         </w:r>
+        <w:proofErr w:type="spellEnd"/>
         <w:r>
           <w:rPr>
             <w:rStyle w:val="ac"/>
@@ -3565,6 +3974,7 @@
           </w:rPr>
           <w:t>=</w:t>
         </w:r>
+        <w:proofErr w:type="spellStart"/>
         <w:r>
           <w:rPr>
             <w:rStyle w:val="ac"/>
@@ -3572,6 +3982,7 @@
           </w:rPr>
           <w:t>DavidPlays</w:t>
         </w:r>
+        <w:proofErr w:type="spellEnd"/>
       </w:hyperlink>
       <w:r>
         <w:t xml:space="preserve"> </w:t>
@@ -3589,21 +4000,22 @@
       <w:pPr>
         <w:pStyle w:val="1"/>
       </w:pPr>
-      <w:bookmarkStart w:id="9" w:name="_Toc195136942"/>
-      <w:r>
+      <w:bookmarkStart w:id="12" w:name="_Toc195483313"/>
+      <w:r>
+        <w:lastRenderedPageBreak/>
         <w:t>Часть 2. Царь обезьян</w:t>
       </w:r>
-      <w:bookmarkEnd w:id="9"/>
+      <w:bookmarkEnd w:id="12"/>
     </w:p>
     <w:p>
       <w:pPr>
         <w:pStyle w:val="2"/>
       </w:pPr>
-      <w:bookmarkStart w:id="10" w:name="_Toc195136943"/>
+      <w:bookmarkStart w:id="13" w:name="_Toc195483314"/>
       <w:r>
         <w:t>Сюжет</w:t>
       </w:r>
-      <w:bookmarkEnd w:id="10"/>
+      <w:bookmarkEnd w:id="13"/>
     </w:p>
     <w:p>
       <w:r>
@@ -3682,7 +4094,15 @@
               <w:jc w:val="center"/>
             </w:pPr>
             <w:r>
-              <w:t>Тагир (Мет Алист)</w:t>
+              <w:t xml:space="preserve">Тагир (Мет </w:t>
+            </w:r>
+            <w:proofErr w:type="spellStart"/>
+            <w:r>
+              <w:t>Алист</w:t>
+            </w:r>
+            <w:proofErr w:type="spellEnd"/>
+            <w:r>
+              <w:t>)</w:t>
             </w:r>
           </w:p>
         </w:tc>
@@ -3701,7 +4121,15 @@
               <w:t>, Царь обезьян</w:t>
             </w:r>
             <w:r>
-              <w:t xml:space="preserve"> (Сунь Укун)</w:t>
+              <w:t xml:space="preserve"> (Сунь </w:t>
+            </w:r>
+            <w:proofErr w:type="spellStart"/>
+            <w:r>
+              <w:t>Укун</w:t>
+            </w:r>
+            <w:proofErr w:type="spellEnd"/>
+            <w:r>
+              <w:t>)</w:t>
             </w:r>
           </w:p>
         </w:tc>
@@ -3715,7 +4143,23 @@
     </w:p>
     <w:p>
       <w:r>
-        <w:t>Все подходят к водопаду. Обезьяны говорят: "Вот бы кто-нибудь прыгнул в водопад, точно бы сделали его королем". Тагир прыгает через водопад и видит там кучу красивых штук, вроде гревелов, хрюкающих свиней, метакомпов и т.д. Вернувшись, он зовет других обезьян за собой. Когда все оказываются в убежище за водопадом, начинается сора.</w:t>
+        <w:t xml:space="preserve">Все подходят к водопаду. Обезьяны говорят: "Вот бы кто-нибудь прыгнул в водопад, точно бы сделали его королем". Тагир прыгает через водопад и видит там кучу красивых штук, вроде </w:t>
+      </w:r>
+      <w:proofErr w:type="spellStart"/>
+      <w:r>
+        <w:t>гревелов</w:t>
+      </w:r>
+      <w:proofErr w:type="spellEnd"/>
+      <w:r>
+        <w:t xml:space="preserve">, хрюкающих свиней, </w:t>
+      </w:r>
+      <w:proofErr w:type="spellStart"/>
+      <w:r>
+        <w:t>метакомпов</w:t>
+      </w:r>
+      <w:proofErr w:type="spellEnd"/>
+      <w:r>
+        <w:t xml:space="preserve"> и т.д. Вернувшись, он зовет других обезьян за собой. Когда все оказываются в убежище за водопадом, начинается сора.</w:t>
       </w:r>
     </w:p>
     <w:p>
@@ -3752,12 +4196,14 @@
       <w:r>
         <w:t xml:space="preserve">!". Остальные обезьяны радуются с лицами </w:t>
       </w:r>
+      <w:proofErr w:type="spellStart"/>
       <w:r>
         <w:rPr>
           <w:lang w:val="en-US"/>
         </w:rPr>
         <w:t>xdd</w:t>
       </w:r>
+      <w:proofErr w:type="spellEnd"/>
       <w:r>
         <w:t xml:space="preserve">, </w:t>
       </w:r>
@@ -3767,19 +4213,24 @@
         </w:rPr>
         <w:t>oh</w:t>
       </w:r>
-      <w:r>
-        <w:t>, )) и т.д.</w:t>
+      <w:proofErr w:type="gramStart"/>
+      <w:r>
+        <w:t>, )</w:t>
+      </w:r>
+      <w:proofErr w:type="gramEnd"/>
+      <w:r>
+        <w:t>) и т.д.</w:t>
       </w:r>
     </w:p>
     <w:p>
       <w:pPr>
         <w:pStyle w:val="2"/>
       </w:pPr>
-      <w:bookmarkStart w:id="11" w:name="_Toc195136944"/>
+      <w:bookmarkStart w:id="14" w:name="_Toc195483315"/>
       <w:r>
         <w:t>Геймплей</w:t>
       </w:r>
-      <w:bookmarkEnd w:id="11"/>
+      <w:bookmarkEnd w:id="14"/>
     </w:p>
     <w:p>
       <w:r>
@@ -3803,7 +4254,7 @@
       <w:r>
         <w:t xml:space="preserve"> – </w:t>
       </w:r>
-      <w:hyperlink r:id="rId22" w:history="1">
+      <w:hyperlink r:id="rId23" w:history="1">
         <w:r>
           <w:rPr>
             <w:rStyle w:val="ac"/>
@@ -3830,6 +4281,7 @@
           </w:rPr>
           <w:t>.</w:t>
         </w:r>
+        <w:proofErr w:type="spellStart"/>
         <w:r>
           <w:rPr>
             <w:rStyle w:val="ac"/>
@@ -3837,6 +4289,7 @@
           </w:rPr>
           <w:t>youtube</w:t>
         </w:r>
+        <w:proofErr w:type="spellEnd"/>
         <w:r>
           <w:rPr>
             <w:rStyle w:val="ac"/>
@@ -3882,6 +4335,7 @@
           </w:rPr>
           <w:t>=</w:t>
         </w:r>
+        <w:proofErr w:type="spellStart"/>
         <w:r>
           <w:rPr>
             <w:rStyle w:val="ac"/>
@@ -3889,6 +4343,7 @@
           </w:rPr>
           <w:t>wZm</w:t>
         </w:r>
+        <w:proofErr w:type="spellEnd"/>
         <w:r>
           <w:rPr>
             <w:rStyle w:val="ac"/>
@@ -3908,6 +4363,7 @@
           </w:rPr>
           <w:t>5</w:t>
         </w:r>
+        <w:proofErr w:type="spellStart"/>
         <w:r>
           <w:rPr>
             <w:rStyle w:val="ac"/>
@@ -3915,6 +4371,7 @@
           </w:rPr>
           <w:t>UDr</w:t>
         </w:r>
+        <w:proofErr w:type="spellEnd"/>
         <w:r>
           <w:rPr>
             <w:rStyle w:val="ac"/>
@@ -3947,6 +4404,7 @@
           </w:rPr>
           <w:t>=</w:t>
         </w:r>
+        <w:proofErr w:type="spellStart"/>
         <w:r>
           <w:rPr>
             <w:rStyle w:val="ac"/>
@@ -3954,6 +4412,7 @@
           </w:rPr>
           <w:t>OmniWorld</w:t>
         </w:r>
+        <w:proofErr w:type="spellEnd"/>
       </w:hyperlink>
       <w:r>
         <w:t xml:space="preserve"> .</w:t>
@@ -3980,7 +4439,7 @@
       <w:r>
         <w:t xml:space="preserve">– </w:t>
       </w:r>
-      <w:hyperlink r:id="rId23" w:history="1">
+      <w:hyperlink r:id="rId24" w:history="1">
         <w:r>
           <w:rPr>
             <w:rStyle w:val="ac"/>
@@ -4007,6 +4466,7 @@
           </w:rPr>
           <w:t>.</w:t>
         </w:r>
+        <w:proofErr w:type="spellStart"/>
         <w:r>
           <w:rPr>
             <w:rStyle w:val="ac"/>
@@ -4014,6 +4474,7 @@
           </w:rPr>
           <w:t>youtube</w:t>
         </w:r>
+        <w:proofErr w:type="spellEnd"/>
         <w:r>
           <w:rPr>
             <w:rStyle w:val="ac"/>
@@ -4072,6 +4533,7 @@
           </w:rPr>
           <w:t>1_3</w:t>
         </w:r>
+        <w:proofErr w:type="spellStart"/>
         <w:r>
           <w:rPr>
             <w:rStyle w:val="ac"/>
@@ -4079,6 +4541,7 @@
           </w:rPr>
           <w:t>SdXcdMU</w:t>
         </w:r>
+        <w:proofErr w:type="spellEnd"/>
         <w:r>
           <w:rPr>
             <w:rStyle w:val="ac"/>
@@ -4111,6 +4574,7 @@
           </w:rPr>
           <w:t>=</w:t>
         </w:r>
+        <w:proofErr w:type="spellStart"/>
         <w:r>
           <w:rPr>
             <w:rStyle w:val="ac"/>
@@ -4118,6 +4582,7 @@
           </w:rPr>
           <w:t>HelpMeLeon</w:t>
         </w:r>
+        <w:proofErr w:type="spellEnd"/>
       </w:hyperlink>
       <w:r>
         <w:t xml:space="preserve"> .</w:t>
@@ -4135,22 +4600,21 @@
       <w:pPr>
         <w:pStyle w:val="1"/>
       </w:pPr>
-      <w:bookmarkStart w:id="12" w:name="_Toc195136945"/>
-      <w:r>
-        <w:lastRenderedPageBreak/>
+      <w:bookmarkStart w:id="15" w:name="_Toc195483316"/>
+      <w:r>
         <w:t>Часть 3. Поиск учения</w:t>
       </w:r>
-      <w:bookmarkEnd w:id="12"/>
+      <w:bookmarkEnd w:id="15"/>
     </w:p>
     <w:p>
       <w:pPr>
         <w:pStyle w:val="2"/>
       </w:pPr>
-      <w:bookmarkStart w:id="13" w:name="_Toc195136946"/>
+      <w:bookmarkStart w:id="16" w:name="_Toc195483317"/>
       <w:r>
         <w:t>Сюжет</w:t>
       </w:r>
-      <w:bookmarkEnd w:id="13"/>
+      <w:bookmarkEnd w:id="16"/>
     </w:p>
     <w:p>
       <w:r>
@@ -4229,7 +4693,15 @@
               <w:jc w:val="center"/>
             </w:pPr>
             <w:r>
-              <w:t>Тагир (Мет Алист)</w:t>
+              <w:t xml:space="preserve">Тагир (Мет </w:t>
+            </w:r>
+            <w:proofErr w:type="spellStart"/>
+            <w:r>
+              <w:t>Алист</w:t>
+            </w:r>
+            <w:proofErr w:type="spellEnd"/>
+            <w:r>
+              <w:t>)</w:t>
             </w:r>
           </w:p>
         </w:tc>
@@ -4245,7 +4717,15 @@
               <w:t xml:space="preserve">Царь обезьян </w:t>
             </w:r>
             <w:r>
-              <w:t>(Сунь Укун)</w:t>
+              <w:t xml:space="preserve">(Сунь </w:t>
+            </w:r>
+            <w:proofErr w:type="spellStart"/>
+            <w:r>
+              <w:t>Укун</w:t>
+            </w:r>
+            <w:proofErr w:type="spellEnd"/>
+            <w:r>
+              <w:t>)</w:t>
             </w:r>
           </w:p>
         </w:tc>
@@ -4260,8 +4740,13 @@
               <w:jc w:val="center"/>
             </w:pPr>
             <w:r>
-              <w:t>Валентин Лейтер</w:t>
-            </w:r>
+              <w:t xml:space="preserve">Валентин </w:t>
+            </w:r>
+            <w:proofErr w:type="spellStart"/>
+            <w:r>
+              <w:t>Лейтер</w:t>
+            </w:r>
+            <w:proofErr w:type="spellEnd"/>
           </w:p>
         </w:tc>
         <w:tc>
@@ -4293,9 +4778,11 @@
             <w:r>
               <w:t xml:space="preserve"> </w:t>
             </w:r>
+            <w:proofErr w:type="spellStart"/>
             <w:r>
               <w:t>Regge</w:t>
             </w:r>
+            <w:proofErr w:type="spellEnd"/>
           </w:p>
         </w:tc>
         <w:tc>
@@ -4322,8 +4809,13 @@
               <w:jc w:val="center"/>
             </w:pPr>
             <w:r>
-              <w:t>Валентин Лейтер</w:t>
-            </w:r>
+              <w:t xml:space="preserve">Валентин </w:t>
+            </w:r>
+            <w:proofErr w:type="spellStart"/>
+            <w:r>
+              <w:t>Лейтер</w:t>
+            </w:r>
+            <w:proofErr w:type="spellEnd"/>
           </w:p>
         </w:tc>
         <w:tc>
@@ -4343,7 +4835,15 @@
               <w:jc w:val="center"/>
             </w:pPr>
             <w:r>
-              <w:t>бессмертный Суббота (Суботи)</w:t>
+              <w:t>бессмертный Суббота (</w:t>
+            </w:r>
+            <w:proofErr w:type="spellStart"/>
+            <w:r>
+              <w:t>Суботи</w:t>
+            </w:r>
+            <w:proofErr w:type="spellEnd"/>
+            <w:r>
+              <w:t>)</w:t>
             </w:r>
           </w:p>
         </w:tc>
@@ -4352,27 +4852,212 @@
     <w:p/>
     <w:p>
       <w:r>
-        <w:t>Тагир начинает плакать и говорит: "Блин, парни, чота умирать не хочется вообще((". Мудрый обезьян (Валентин Лейтер) говорит: "Ооо, бля, а мы и не думали! Ну значит пора познать путь Истины – Дао! Отправляйся в страну ДжамбаВипка, ищи там бессмертных и проси учить тебя!". Тагир садится на велосипед без седла и педалей и отправляется в поход.</w:t>
-      </w:r>
-    </w:p>
-    <w:p>
-      <w:r>
-        <w:t>Тагир оказывается на берегу, на котором стоят несколько человек. Распугав большинство, Тагир собирает их одежду. После этого он гуляет по городу и встречает дровосека, напевающего песенку бессмертных. У дровосека тяжелая жизнь, но Тагир говорит: "Да, жаль тебя, конечно, чувачок, но где тут, говоришь, живет бессмертный?". Дровосек рассказывает, как добраться до бессмертного. Бессмертный живет в горе, которую было видно все это время и на которой огромная надпись "Тут обучают бессмертию". Тагир говорит: "Ооо, бля, а мы и не думали! Ну ладно тогда, бб!" и уходит к горе.</w:t>
-      </w:r>
-    </w:p>
-    <w:p>
-      <w:r>
-        <w:t>Придя к горе, Тагир боится войти, ведь гору охраняет Константин, который его прогоняет! Тагир залезает на дерево и кидается в Константина шишками. Константин достает здоровую пушку, стреляет в Тагира, но попадает в дерево. Дерево падает на Константина. Из пещеры в горе выходит Ученик (Валентин Лейтер) и спрашивает: "Кто тут шумит?" после чего пускает его в гору учиться бессмертию.</w:t>
-      </w:r>
-    </w:p>
-    <w:p>
-      <w:r>
-        <w:t>Тагир подходит к Лейтеру. Лейтер спрашивает, кто такой Тагир и откуда он. Тагир говорит, что он из Уфы. Валентин злится, но Тагир говорит, что приехал на велосипеде, после чего достает велосипед. Валентин говорит, что у велосипеда должны быть седло и педали, а на таком только по Уфе кататься. Тагир говорит, что у него нет имени, потому что он родился из камня. Валентин дает ему фамилию Мет (Фрик, Шутник), имя А (лан Вейк / налитик / боба) и буддийское имя Лист (привинченный к стулу), т.е. полное имя Мет Алист. Тагир радуется новому имени.</w:t>
-      </w:r>
-    </w:p>
-    <w:p>
-      <w:r>
-        <w:t>Ученики стали учить Тагира, как вести себя в обществе. Увы, это не помогло, поэтому "стримы металиста, если вам нравятся его видосы, смотреть не рекомендую". Но хотя бы на человека стал похож. Через некоторое время Лейтер предлагает Тагиру разные учения, но Тагир отказывается. Лейтер трижды бьет его линейкой по голове и уходит. Ученики-лейтеры говорят Тагиру, что он малолетний дебил. Но Тагир понял план и ночью прокрался к Лейтеру в спальню. Лейтер эротично лежит на кровати, прикрываясь лепестками роз и держа в зубах розу. Лейтер спрашивает Тагира, что тот тут делает, а Тагир отвечает, что Лейтер сам тайно позвал его к себе. Лейтер доволен и начал учить Тагира. Лейтер рассказал ему о теориях заговора, великих бедствиях, 72 превращениях</w:t>
+        <w:lastRenderedPageBreak/>
+        <w:t xml:space="preserve">Тагир начинает плакать и говорит: "Блин, парни, </w:t>
+      </w:r>
+      <w:proofErr w:type="spellStart"/>
+      <w:r>
+        <w:t>чота</w:t>
+      </w:r>
+      <w:proofErr w:type="spellEnd"/>
+      <w:r>
+        <w:t xml:space="preserve"> умирать не хочется </w:t>
+      </w:r>
+      <w:proofErr w:type="gramStart"/>
+      <w:r>
+        <w:t>вообще(</w:t>
+      </w:r>
+      <w:proofErr w:type="gramEnd"/>
+      <w:r>
+        <w:t xml:space="preserve">(". Мудрый обезьян (Валентин </w:t>
+      </w:r>
+      <w:proofErr w:type="spellStart"/>
+      <w:r>
+        <w:t>Лейтер</w:t>
+      </w:r>
+      <w:proofErr w:type="spellEnd"/>
+      <w:r>
+        <w:t>) говорит: "</w:t>
+      </w:r>
+      <w:proofErr w:type="spellStart"/>
+      <w:r>
+        <w:t>Ооо</w:t>
+      </w:r>
+      <w:proofErr w:type="spellEnd"/>
+      <w:r>
+        <w:t xml:space="preserve">, бля, а мы и не думали! Ну значит пора познать путь Истины – Дао! Отправляйся в страну </w:t>
+      </w:r>
+      <w:proofErr w:type="spellStart"/>
+      <w:r>
+        <w:t>ДжамбаВипка</w:t>
+      </w:r>
+      <w:proofErr w:type="spellEnd"/>
+      <w:r>
+        <w:t>, ищи там бессмертных и проси учить тебя!". Тагир садится на велосипед без седла и педалей и отправляется в поход.</w:t>
+      </w:r>
+    </w:p>
+    <w:p>
+      <w:r>
+        <w:t>Тагир оказывается на берегу, на котором стоят несколько человек. Распугав большинство, Тагир собирает их одежду. После этого он гуляет по городу и встречает дровосека, напевающего песенку бессмертных. У дровосека тяжелая жизнь, но Тагир говорит: "Да, жаль тебя, конечно, чувачок, но где тут, говоришь, живет бессмертный?". Дровосек рассказывает, как добраться до бессмертного. Бессмертный живет в горе, которую было видно все это время и на которой огромная надпись "Тут обучают бессмертию". Тагир говорит: "</w:t>
+      </w:r>
+      <w:proofErr w:type="spellStart"/>
+      <w:r>
+        <w:t>Ооо</w:t>
+      </w:r>
+      <w:proofErr w:type="spellEnd"/>
+      <w:r>
+        <w:t xml:space="preserve">, бля, а мы и не думали! Ну ладно тогда, </w:t>
+      </w:r>
+      <w:proofErr w:type="spellStart"/>
+      <w:r>
+        <w:t>бб</w:t>
+      </w:r>
+      <w:proofErr w:type="spellEnd"/>
+      <w:r>
+        <w:t>!" и уходит к горе.</w:t>
+      </w:r>
+    </w:p>
+    <w:p>
+      <w:r>
+        <w:t xml:space="preserve">Придя к горе, Тагир боится войти, ведь гору охраняет Константин, который его прогоняет! Тагир залезает на дерево и кидается в Константина шишками. Константин достает здоровую пушку, стреляет в Тагира, но попадает в дерево. Дерево падает на Константина. Из пещеры в горе выходит Ученик (Валентин </w:t>
+      </w:r>
+      <w:proofErr w:type="spellStart"/>
+      <w:r>
+        <w:t>Лейтер</w:t>
+      </w:r>
+      <w:proofErr w:type="spellEnd"/>
+      <w:r>
+        <w:t>) и спрашивает: "Кто тут шумит?" после чего пускает его в гору учиться бессмертию.</w:t>
+      </w:r>
+    </w:p>
+    <w:p>
+      <w:r>
+        <w:t xml:space="preserve">Тагир подходит к </w:t>
+      </w:r>
+      <w:proofErr w:type="spellStart"/>
+      <w:r>
+        <w:t>Лейтеру</w:t>
+      </w:r>
+      <w:proofErr w:type="spellEnd"/>
+      <w:r>
+        <w:t xml:space="preserve">. </w:t>
+      </w:r>
+      <w:proofErr w:type="spellStart"/>
+      <w:r>
+        <w:t>Лейтер</w:t>
+      </w:r>
+      <w:proofErr w:type="spellEnd"/>
+      <w:r>
+        <w:t xml:space="preserve"> спрашивает, кто такой Тагир и откуда он. Тагир говорит, что он из Уфы. Валентин злится, но Тагир говорит, что приехал на велосипеде, после чего достает велосипед. Валентин говорит, что у велосипеда должны быть седло и педали, а на таком только по Уфе кататься. Тагир говорит, что у него нет имени, потому что он родился из камня. Валентин дает ему фамилию Мет (Фрик, Шутник), имя А (лан Вейк / </w:t>
+      </w:r>
+      <w:proofErr w:type="spellStart"/>
+      <w:r>
+        <w:t>налитик</w:t>
+      </w:r>
+      <w:proofErr w:type="spellEnd"/>
+      <w:r>
+        <w:t xml:space="preserve"> / боба) и буддийское имя Лист (привинченный к стулу), т.е. полное имя Мет </w:t>
+      </w:r>
+      <w:proofErr w:type="spellStart"/>
+      <w:r>
+        <w:t>Алист</w:t>
+      </w:r>
+      <w:proofErr w:type="spellEnd"/>
+      <w:r>
+        <w:t>. Тагир радуется новому имени.</w:t>
+      </w:r>
+    </w:p>
+    <w:p>
+      <w:r>
+        <w:t xml:space="preserve">Ученики стали учить Тагира, как вести себя в обществе. Увы, это не помогло, поэтому "стримы </w:t>
+      </w:r>
+      <w:proofErr w:type="spellStart"/>
+      <w:r>
+        <w:t>металиста</w:t>
+      </w:r>
+      <w:proofErr w:type="spellEnd"/>
+      <w:r>
+        <w:t xml:space="preserve">, если вам нравятся его </w:t>
+      </w:r>
+      <w:proofErr w:type="spellStart"/>
+      <w:r>
+        <w:t>видосы</w:t>
+      </w:r>
+      <w:proofErr w:type="spellEnd"/>
+      <w:r>
+        <w:t xml:space="preserve">, смотреть не рекомендую". Но хотя бы на человека стал похож. Через некоторое время </w:t>
+      </w:r>
+      <w:proofErr w:type="spellStart"/>
+      <w:r>
+        <w:t>Лейтер</w:t>
+      </w:r>
+      <w:proofErr w:type="spellEnd"/>
+      <w:r>
+        <w:t xml:space="preserve"> предлагает Тагиру разные учения, но Тагир отказывается. </w:t>
+      </w:r>
+      <w:proofErr w:type="spellStart"/>
+      <w:r>
+        <w:t>Лейтер</w:t>
+      </w:r>
+      <w:proofErr w:type="spellEnd"/>
+      <w:r>
+        <w:t xml:space="preserve"> трижды бьет его линейкой по голове и уходит. Ученики-</w:t>
+      </w:r>
+      <w:proofErr w:type="spellStart"/>
+      <w:r>
+        <w:t>лейтеры</w:t>
+      </w:r>
+      <w:proofErr w:type="spellEnd"/>
+      <w:r>
+        <w:t xml:space="preserve"> говорят Тагиру, что он малолетний дебил. Но Тагир понял план и ночью прокрался к </w:t>
+      </w:r>
+      <w:proofErr w:type="spellStart"/>
+      <w:r>
+        <w:t>Лейтеру</w:t>
+      </w:r>
+      <w:proofErr w:type="spellEnd"/>
+      <w:r>
+        <w:t xml:space="preserve"> в спальню. </w:t>
+      </w:r>
+      <w:proofErr w:type="spellStart"/>
+      <w:r>
+        <w:t>Лейтер</w:t>
+      </w:r>
+      <w:proofErr w:type="spellEnd"/>
+      <w:r>
+        <w:t xml:space="preserve"> эротично лежит на кровати, прикрываясь лепестками роз и держа в зубах розу. </w:t>
+      </w:r>
+      <w:proofErr w:type="spellStart"/>
+      <w:r>
+        <w:t>Лейтер</w:t>
+      </w:r>
+      <w:proofErr w:type="spellEnd"/>
+      <w:r>
+        <w:t xml:space="preserve"> спрашивает Тагира, что тот тут делает, а Тагир отвечает, что </w:t>
+      </w:r>
+      <w:proofErr w:type="spellStart"/>
+      <w:r>
+        <w:t>Лейтер</w:t>
+      </w:r>
+      <w:proofErr w:type="spellEnd"/>
+      <w:r>
+        <w:t xml:space="preserve"> сам тайно позвал его к себе. </w:t>
+      </w:r>
+      <w:proofErr w:type="spellStart"/>
+      <w:r>
+        <w:t>Лейтер</w:t>
+      </w:r>
+      <w:proofErr w:type="spellEnd"/>
+      <w:r>
+        <w:t xml:space="preserve"> доволен и начал учить Тагира. </w:t>
+      </w:r>
+      <w:proofErr w:type="spellStart"/>
+      <w:r>
+        <w:t>Лейтер</w:t>
+      </w:r>
+      <w:proofErr w:type="spellEnd"/>
+      <w:r>
+        <w:t xml:space="preserve"> рассказал ему о теориях заговора, великих бедствиях, 72 превращениях</w:t>
       </w:r>
       <w:r>
         <w:t xml:space="preserve"> (вставить шутки про 42 </w:t>
@@ -4384,7 +5069,15 @@
         <w:t xml:space="preserve"> 52)</w:t>
       </w:r>
       <w:r>
-        <w:t xml:space="preserve"> и всем таком. Там же Тагир познал 1000 несуществующих женщин. Напоследок Лейтер надел Тагиру на голову трусы марки "Кельвин Кляйн" и состриг волосы, которые выглядывали </w:t>
+        <w:t xml:space="preserve"> и всем таком. Там же Тагир познал 1000 несуществующих женщин. Напоследок </w:t>
+      </w:r>
+      <w:proofErr w:type="spellStart"/>
+      <w:r>
+        <w:t>Лейтер</w:t>
+      </w:r>
+      <w:proofErr w:type="spellEnd"/>
+      <w:r>
+        <w:t xml:space="preserve"> надел Тагиру на голову трусы марки "Кельвин Кляйн" и состриг волосы, которые выглядывали </w:t>
       </w:r>
       <w:r>
         <w:t>из-под</w:t>
@@ -4395,24 +5088,35 @@
     </w:p>
     <w:p>
       <w:r>
-        <w:lastRenderedPageBreak/>
-        <w:t xml:space="preserve">Через некоторое время Тагир сидит с учениками-лейтерами, и те просят показать им волшебство. Тагир говорит: "Хотите сосну?". Ученики говорят, мол, хотим </w:t>
-      </w:r>
+        <w:t>Через некоторое время Тагир сидит с учениками-</w:t>
+      </w:r>
+      <w:proofErr w:type="spellStart"/>
+      <w:r>
+        <w:t>лейтерами</w:t>
+      </w:r>
+      <w:proofErr w:type="spellEnd"/>
+      <w:r>
+        <w:t xml:space="preserve">, и те просят показать им волшебство. Тагир говорит: "Хотите сосну?". Ученики говорят, мол, хотим </w:t>
+      </w:r>
+      <w:proofErr w:type="spellStart"/>
       <w:r>
         <w:rPr>
           <w:lang w:val="en-US"/>
         </w:rPr>
         <w:t>xdd</w:t>
       </w:r>
+      <w:proofErr w:type="spellEnd"/>
       <w:r>
         <w:t xml:space="preserve">. Тагир превращается в дерево, ученики сидят с лицами </w:t>
       </w:r>
+      <w:proofErr w:type="spellStart"/>
       <w:r>
         <w:rPr>
           <w:lang w:val="en-US"/>
         </w:rPr>
         <w:t>xdd</w:t>
       </w:r>
+      <w:proofErr w:type="spellEnd"/>
       <w:r>
         <w:t xml:space="preserve">, </w:t>
       </w:r>
@@ -4425,19 +5129,37 @@
       <w:r>
         <w:t xml:space="preserve">, </w:t>
       </w:r>
+      <w:proofErr w:type="spellStart"/>
       <w:r>
         <w:rPr>
           <w:lang w:val="en-US"/>
         </w:rPr>
         <w:t>em</w:t>
       </w:r>
+      <w:proofErr w:type="spellEnd"/>
       <w:r>
         <w:t xml:space="preserve">. </w:t>
       </w:r>
     </w:p>
     <w:p>
       <w:r>
-        <w:t>Вдруг приходит Лейтер, разгоняет учеников, а Тагиру говорит отправляться домой. Тагир хочет отблагодарить учителя, но Лейтер говорит: "</w:t>
+        <w:t xml:space="preserve">Вдруг приходит </w:t>
+      </w:r>
+      <w:proofErr w:type="spellStart"/>
+      <w:r>
+        <w:t>Лейтер</w:t>
+      </w:r>
+      <w:proofErr w:type="spellEnd"/>
+      <w:r>
+        <w:t xml:space="preserve">, разгоняет учеников, а Тагиру говорит отправляться домой. Тагир хочет отблагодарить учителя, но </w:t>
+      </w:r>
+      <w:proofErr w:type="spellStart"/>
+      <w:r>
+        <w:t>Лейтер</w:t>
+      </w:r>
+      <w:proofErr w:type="spellEnd"/>
+      <w:r>
+        <w:t xml:space="preserve"> говорит: "</w:t>
       </w:r>
       <w:r>
         <w:t>Какие там еще милости? Мне хотелось бы лишь одного: чтобы ты не натворил какой-нибудь беды и меня в нее не впутал!</w:t>
@@ -4454,6 +5176,7 @@
     </w:p>
     <w:p>
       <w:r>
+        <w:lastRenderedPageBreak/>
         <w:t>Тагир говорит: "Не беспокойтесь, друзей на стриме не смотрим! Скажу, что в википедии прочитал!". Встав на облачный велосипед без седла и педалей, Тагир полетел на Уфа-гору.</w:t>
       </w:r>
     </w:p>
@@ -4461,11 +5184,11 @@
       <w:pPr>
         <w:pStyle w:val="2"/>
       </w:pPr>
-      <w:bookmarkStart w:id="14" w:name="_Toc195136947"/>
+      <w:bookmarkStart w:id="17" w:name="_Toc195483318"/>
       <w:r>
         <w:t>Геймплей</w:t>
       </w:r>
-      <w:bookmarkEnd w:id="14"/>
+      <w:bookmarkEnd w:id="17"/>
     </w:p>
     <w:p>
       <w:r>
@@ -4486,7 +5209,7 @@
       <w:r>
         <w:t xml:space="preserve"> – </w:t>
       </w:r>
-      <w:hyperlink r:id="rId24" w:history="1">
+      <w:hyperlink r:id="rId25" w:history="1">
         <w:r>
           <w:rPr>
             <w:rStyle w:val="ac"/>
@@ -4530,7 +5253,7 @@
         </w:rPr>
         <w:t xml:space="preserve"> </w:t>
       </w:r>
-      <w:hyperlink r:id="rId25" w:history="1">
+      <w:hyperlink r:id="rId26" w:history="1">
         <w:r>
           <w:rPr>
             <w:rStyle w:val="ac"/>
@@ -4550,21 +5273,21 @@
       <w:pPr>
         <w:pStyle w:val="1"/>
       </w:pPr>
-      <w:bookmarkStart w:id="15" w:name="_Toc195136948"/>
+      <w:bookmarkStart w:id="18" w:name="_Toc195483319"/>
       <w:r>
         <w:t>Часть 4. Глава 4</w:t>
       </w:r>
-      <w:bookmarkEnd w:id="15"/>
+      <w:bookmarkEnd w:id="18"/>
     </w:p>
     <w:p>
       <w:pPr>
         <w:pStyle w:val="2"/>
       </w:pPr>
-      <w:bookmarkStart w:id="16" w:name="_Toc195136949"/>
+      <w:bookmarkStart w:id="19" w:name="_Toc195483320"/>
       <w:r>
         <w:t>Сюжет</w:t>
       </w:r>
-      <w:bookmarkEnd w:id="16"/>
+      <w:bookmarkEnd w:id="19"/>
     </w:p>
     <w:p>
       <w:r>
@@ -4642,9 +5365,11 @@
             <w:pPr>
               <w:jc w:val="center"/>
             </w:pPr>
+            <w:proofErr w:type="spellStart"/>
             <w:r>
               <w:t>Дарк</w:t>
             </w:r>
+            <w:proofErr w:type="spellEnd"/>
           </w:p>
         </w:tc>
         <w:tc>
@@ -4671,7 +5396,15 @@
               <w:jc w:val="center"/>
             </w:pPr>
             <w:r>
-              <w:t>Тагир (Мет Алист)</w:t>
+              <w:t xml:space="preserve">Тагир (Мет </w:t>
+            </w:r>
+            <w:proofErr w:type="spellStart"/>
+            <w:r>
+              <w:t>Алист</w:t>
+            </w:r>
+            <w:proofErr w:type="spellEnd"/>
+            <w:r>
+              <w:t>)</w:t>
             </w:r>
           </w:p>
         </w:tc>
@@ -4687,8 +5420,13 @@
               <w:t>С</w:t>
             </w:r>
             <w:r>
-              <w:t>унь Укун</w:t>
-            </w:r>
+              <w:t xml:space="preserve">унь </w:t>
+            </w:r>
+            <w:proofErr w:type="spellStart"/>
+            <w:r>
+              <w:t>Укун</w:t>
+            </w:r>
+            <w:proofErr w:type="spellEnd"/>
           </w:p>
         </w:tc>
       </w:tr>
@@ -4743,7 +5481,15 @@
               <w:jc w:val="center"/>
             </w:pPr>
             <w:r>
-              <w:t>Царь драконов Восточного моря Ао Гуан</w:t>
+              <w:t xml:space="preserve">Царь драконов Восточного моря </w:t>
+            </w:r>
+            <w:proofErr w:type="spellStart"/>
+            <w:r>
+              <w:t>Ао</w:t>
+            </w:r>
+            <w:proofErr w:type="spellEnd"/>
+            <w:r>
+              <w:t xml:space="preserve"> Гуан</w:t>
             </w:r>
           </w:p>
         </w:tc>
@@ -4757,9 +5503,11 @@
             <w:pPr>
               <w:jc w:val="center"/>
             </w:pPr>
+            <w:proofErr w:type="spellStart"/>
             <w:r>
               <w:t>ДедВорлд</w:t>
             </w:r>
+            <w:proofErr w:type="spellEnd"/>
           </w:p>
         </w:tc>
         <w:tc>
@@ -4808,7 +5556,15 @@
     <w:p/>
     <w:p>
       <w:r>
-        <w:t>В кадре появляется Дарк и говорит, что на реализацию данной главы не хватило бюджета и интересных шуток. После этого он кратко пересказывает содержание главы.</w:t>
+        <w:t xml:space="preserve">В кадре появляется </w:t>
+      </w:r>
+      <w:proofErr w:type="spellStart"/>
+      <w:r>
+        <w:t>Дарк</w:t>
+      </w:r>
+      <w:proofErr w:type="spellEnd"/>
+      <w:r>
+        <w:t xml:space="preserve"> и говорит, что на реализацию данной главы не хватило бюджета и интересных шуток. После этого он кратко пересказывает содержание главы.</w:t>
       </w:r>
     </w:p>
     <w:p>
@@ -4818,46 +5574,105 @@
     </w:p>
     <w:p>
       <w:r>
+        <w:t xml:space="preserve">В какой-то момент Тагир осознал, что, если ты готовишься воевать, соседи могут подумать, что воевать ты готовишься с ними, после чего снесут тебе лицо. Это встревожило </w:t>
+      </w:r>
+      <w:proofErr w:type="gramStart"/>
+      <w:r>
+        <w:t>Тагира</w:t>
+      </w:r>
+      <w:proofErr w:type="gramEnd"/>
+      <w:r>
+        <w:t xml:space="preserve"> и он отправился в Стерлитамак, чтобы добыть оружия.</w:t>
+      </w:r>
+      <w:r>
+        <w:t xml:space="preserve"> </w:t>
+      </w:r>
+      <w:r>
+        <w:t xml:space="preserve">Там он пришел в бар, дунул самокрутку, да так, что дым опутал весь город. </w:t>
+      </w:r>
+    </w:p>
+    <w:p>
+      <w:r>
+        <w:t>И пока все жители лежали и хихикали, Тагир, тоже хихикая, нашел арсенал и увидел там кучу оружия. Понял, что сам все не утащит, Тагир достал из трусов волосинку, подбросил ее и крикнул "Превратись!". Тут-же волосинка превратилась в толпу обезьян, каждая из которых схватила столько оружия, сколько смогла унести. После этого все обезьяны запрыгнули на облачный велосипед без седла и педалей и полетели на гору-Уфу.</w:t>
+      </w:r>
+    </w:p>
+    <w:p>
+      <w:r>
+        <w:t xml:space="preserve">Прилетев на гору-Уфу, хихикающий Тагир </w:t>
+      </w:r>
+      <w:proofErr w:type="spellStart"/>
+      <w:r>
+        <w:t>схлопнул</w:t>
+      </w:r>
+      <w:proofErr w:type="spellEnd"/>
+      <w:r>
+        <w:t xml:space="preserve"> волшебных обезьянок обратно в волос, засунул его обратно в трусы, позвал других обезьян и выдал им оружие. Узнав об этом, все соседи пришли </w:t>
+      </w:r>
+      <w:r>
         <w:lastRenderedPageBreak/>
-        <w:t>В какой-то момент Тагир осознал, что, если ты готовишься воевать, соседи могут подумать, что воевать ты готовишься с ними, после чего снесут тебе лицо. Это встревожило Тагира и он отправился в Стерлитамак, чтобы добыть оружия.</w:t>
-      </w:r>
+        <w:t xml:space="preserve">дружиться с Тагиром, ибо боялись, что он в приступе свойственной ему агрессии пойдет со всеми драться. </w:t>
+      </w:r>
+    </w:p>
+    <w:p>
+      <w:r>
+        <w:t xml:space="preserve">Наблюдая за другими вооруженными обезьянами, Тагир загрустил, ибо ему не нравилась его боевая дрель. Встал он, спрыгнул с горы-Уфы и нырнул прямо на дно реки </w:t>
+      </w:r>
+      <w:r>
+        <w:t>Агидель</w:t>
+      </w:r>
+      <w:r>
+        <w:t xml:space="preserve">. Огляделся и видит, сидит на дне Яна на половину человек, на половину розовая кошка. Сидит в окружении рыбок, рачков, креветок и молча смотрит, думает, что никто ее не видел… </w:t>
+      </w:r>
+      <w:r>
+        <w:t>Подлостью и угрозами он отбирает у нее волшебный посох, прикольные шмотки и солнцезащитные очки.</w:t>
+      </w:r>
+    </w:p>
+    <w:p>
+      <w:r>
+        <w:t>Отмечая (краденую) "находку"</w:t>
+      </w:r>
+      <w:r>
+        <w:t xml:space="preserve"> Тагир </w:t>
+      </w:r>
+      <w:proofErr w:type="spellStart"/>
+      <w:r>
+        <w:t>набухался</w:t>
+      </w:r>
+      <w:proofErr w:type="spellEnd"/>
       <w:r>
         <w:t xml:space="preserve"> </w:t>
       </w:r>
-      <w:r>
-        <w:t xml:space="preserve">Там он пришел в бар, дунул самокрутку, да так, что дым опутал весь город. </w:t>
-      </w:r>
-    </w:p>
-    <w:p>
-      <w:r>
-        <w:t>И пока все жители лежали и хихикали, Тагир, тоже хихикая, нашел арсенал и увидел там кучу оружия. Понял, что сам все не утащит, Тагир достал из трусов волосинку, подбросил ее и крикнул "Превратись!". Тут-же волосинка превратилась в толпу обезьян, каждая из которых схватила столько оружия, сколько смогла унести. После этого все обезьяны запрыгнули на облачный велосипед без седла и педалей и полетели на гору-Уфу.</w:t>
-      </w:r>
-    </w:p>
-    <w:p>
-      <w:r>
-        <w:t xml:space="preserve">Прилетев на гору-Уфу, хихикающий Тагир схлопнул волшебных обезьянок обратно в волос, засунул его обратно в трусы, позвал других обезьян и выдал им оружие. Узнав об этом, все соседи пришли дружиться с Тагиром, ибо боялись, что он в приступе свойственной ему агрессии пойдет со всеми драться. </w:t>
-      </w:r>
-    </w:p>
-    <w:p>
-      <w:r>
-        <w:t xml:space="preserve">Наблюдая за другими вооруженными обезьянами, Тагир загрустил, ибо ему не нравилась его боевая дрель. Встал он, спрыгнул с горы-Уфы и нырнул прямо на дно реки </w:t>
-      </w:r>
-      <w:r>
-        <w:t>Агидель</w:t>
-      </w:r>
-      <w:r>
-        <w:t xml:space="preserve">. Огляделся и видит, сидит на дне Яна на половину человек, на половину розовая кошка. Сидит в окружении рыбок, рачков, креветок и молча смотрит, думает, что никто ее не видел… </w:t>
-      </w:r>
-      <w:r>
-        <w:t>Подлостью и угрозами он отбирает у нее волшебный посох, прикольные шмотки и солнцезащитные очки.</w:t>
-      </w:r>
-    </w:p>
-    <w:p>
-      <w:r>
-        <w:t>Отмечая (краденую) "находку"</w:t>
-      </w:r>
-      <w:r>
-        <w:t xml:space="preserve"> Тагир набухался и умер. Пришли черти и утащили его в преисподнюю к настолько же пьяному ДедВорлду. Там Тагир разнылся, что стал бессмертным и теперь ему не надо умирать. Он отбирает у ДедВорлда "Тетрадь Смерти" с автографами и вычеркивает из нее свою подпись, </w:t>
+      <w:proofErr w:type="gramStart"/>
+      <w:r>
+        <w:t>и</w:t>
+      </w:r>
+      <w:proofErr w:type="gramEnd"/>
+      <w:r>
+        <w:t xml:space="preserve"> умер. Пришли черти и утащили его в преисподнюю к настолько же пьяному </w:t>
+      </w:r>
+      <w:proofErr w:type="spellStart"/>
+      <w:r>
+        <w:t>ДедВорлду</w:t>
+      </w:r>
+      <w:proofErr w:type="spellEnd"/>
+      <w:r>
+        <w:t xml:space="preserve">. Там Тагир </w:t>
+      </w:r>
+      <w:proofErr w:type="spellStart"/>
+      <w:r>
+        <w:t>разнылся</w:t>
+      </w:r>
+      <w:proofErr w:type="spellEnd"/>
+      <w:r>
+        <w:t xml:space="preserve">, что стал бессмертным и теперь ему не надо умирать. Он отбирает у </w:t>
+      </w:r>
+      <w:proofErr w:type="spellStart"/>
+      <w:r>
+        <w:t>ДедВорлда</w:t>
+      </w:r>
+      <w:proofErr w:type="spellEnd"/>
+      <w:r>
+        <w:t xml:space="preserve"> "Тетрадь Смерти" с автографами и вычеркивает из нее свою подпись, </w:t>
       </w:r>
       <w:r>
         <w:t>благодаря чему становится бессмертным вместе с остальными обезьянами.</w:t>
@@ -4865,18 +5680,26 @@
     </w:p>
     <w:p>
       <w:r>
-        <w:t>Потом все пожаловались Нефритовому Императору Логвинову, и тот решил призвать Тагира на Небеса, чтобы можно было за ним наблюдать и в случае чего всыпать ему люлей.</w:t>
+        <w:t xml:space="preserve">Потом все пожаловались Нефритовому Императору Логвинову, и тот решил призвать Тагира на Небеса, чтобы можно было за ним наблюдать и в случае чего всыпать ему </w:t>
+      </w:r>
+      <w:proofErr w:type="spellStart"/>
+      <w:r>
+        <w:t>люлей</w:t>
+      </w:r>
+      <w:proofErr w:type="spellEnd"/>
+      <w:r>
+        <w:t>.</w:t>
       </w:r>
     </w:p>
     <w:p>
       <w:pPr>
         <w:pStyle w:val="2"/>
       </w:pPr>
-      <w:bookmarkStart w:id="17" w:name="_Toc195136950"/>
+      <w:bookmarkStart w:id="20" w:name="_Toc195483321"/>
       <w:r>
         <w:t>Геймплей</w:t>
       </w:r>
-      <w:bookmarkEnd w:id="17"/>
+      <w:bookmarkEnd w:id="20"/>
     </w:p>
     <w:p>
       <w:r>
@@ -4894,7 +5717,7 @@
       <w:r>
         <w:t xml:space="preserve"> </w:t>
       </w:r>
-      <w:hyperlink r:id="rId26" w:history="1">
+      <w:hyperlink r:id="rId27" w:history="1">
         <w:r>
           <w:rPr>
             <w:rStyle w:val="ac"/>
@@ -4916,21 +5739,21 @@
       <w:pPr>
         <w:pStyle w:val="1"/>
       </w:pPr>
-      <w:bookmarkStart w:id="18" w:name="_Toc195136951"/>
+      <w:bookmarkStart w:id="21" w:name="_Toc195483322"/>
       <w:r>
         <w:t>Часть 5. Дела небесные</w:t>
       </w:r>
-      <w:bookmarkEnd w:id="18"/>
+      <w:bookmarkEnd w:id="21"/>
     </w:p>
     <w:p>
       <w:pPr>
         <w:pStyle w:val="2"/>
       </w:pPr>
-      <w:bookmarkStart w:id="19" w:name="_Toc195136952"/>
+      <w:bookmarkStart w:id="22" w:name="_Toc195483323"/>
       <w:r>
         <w:t>Сюжет</w:t>
       </w:r>
-      <w:bookmarkEnd w:id="19"/>
+      <w:bookmarkEnd w:id="22"/>
     </w:p>
     <w:p>
       <w:r>
@@ -5009,7 +5832,15 @@
               <w:jc w:val="center"/>
             </w:pPr>
             <w:r>
-              <w:t>Тагир (Мет Алист)</w:t>
+              <w:t xml:space="preserve">Тагир (Мет </w:t>
+            </w:r>
+            <w:proofErr w:type="spellStart"/>
+            <w:r>
+              <w:t>Алист</w:t>
+            </w:r>
+            <w:proofErr w:type="spellEnd"/>
+            <w:r>
+              <w:t>)</w:t>
             </w:r>
           </w:p>
         </w:tc>
@@ -5022,8 +5853,13 @@
               <w:jc w:val="center"/>
             </w:pPr>
             <w:r>
-              <w:t>Сунь Укун</w:t>
-            </w:r>
+              <w:t xml:space="preserve">Сунь </w:t>
+            </w:r>
+            <w:proofErr w:type="spellStart"/>
+            <w:r>
+              <w:t>Укун</w:t>
+            </w:r>
+            <w:proofErr w:type="spellEnd"/>
           </w:p>
         </w:tc>
       </w:tr>
@@ -5086,16 +5922,34 @@
             <w:r>
               <w:t xml:space="preserve">, </w:t>
             </w:r>
-            <w:r>
-              <w:t>Тяньпэн Юаньшуай</w:t>
-            </w:r>
+            <w:proofErr w:type="spellStart"/>
+            <w:r>
+              <w:t>Тяньпэн</w:t>
+            </w:r>
+            <w:proofErr w:type="spellEnd"/>
+            <w:r>
+              <w:t xml:space="preserve"> </w:t>
+            </w:r>
+            <w:proofErr w:type="spellStart"/>
+            <w:r>
+              <w:t>Юаньшуай</w:t>
+            </w:r>
+            <w:proofErr w:type="spellEnd"/>
           </w:p>
           <w:p>
             <w:pPr>
               <w:jc w:val="center"/>
             </w:pPr>
             <w:r>
-              <w:t>(Чжу Бадзе)</w:t>
+              <w:t xml:space="preserve">(Чжу </w:t>
+            </w:r>
+            <w:proofErr w:type="spellStart"/>
+            <w:r>
+              <w:t>Бадзе</w:t>
+            </w:r>
+            <w:proofErr w:type="spellEnd"/>
+            <w:r>
+              <w:t>)</w:t>
             </w:r>
           </w:p>
         </w:tc>
@@ -5149,9 +6003,11 @@
             <w:r>
               <w:t xml:space="preserve"> </w:t>
             </w:r>
+            <w:proofErr w:type="spellStart"/>
             <w:r>
               <w:t>Regge</w:t>
             </w:r>
+            <w:proofErr w:type="spellEnd"/>
           </w:p>
         </w:tc>
         <w:tc>
@@ -5178,8 +6034,13 @@
               <w:jc w:val="center"/>
             </w:pPr>
             <w:r>
-              <w:t>Валентин Лейтер</w:t>
-            </w:r>
+              <w:t xml:space="preserve">Валентин </w:t>
+            </w:r>
+            <w:proofErr w:type="spellStart"/>
+            <w:r>
+              <w:t>Лейтер</w:t>
+            </w:r>
+            <w:proofErr w:type="spellEnd"/>
           </w:p>
         </w:tc>
         <w:tc>
@@ -5229,7 +6090,14 @@
       </w:r>
       <w:r>
         <w:br/>
-        <w:t>Ноунейм придворный: "</w:t>
+      </w:r>
+      <w:proofErr w:type="spellStart"/>
+      <w:r>
+        <w:t>Ноунейм</w:t>
+      </w:r>
+      <w:proofErr w:type="spellEnd"/>
+      <w:r>
+        <w:t xml:space="preserve"> придворный: "</w:t>
       </w:r>
       <w:r>
         <w:t xml:space="preserve">Нынче нет в </w:t>
@@ -5270,6 +6138,7 @@
       <w:r>
         <w:t xml:space="preserve">по колено дел </w:t>
       </w:r>
+      <w:proofErr w:type="spellStart"/>
       <w:r>
         <w:t>внеочер</w:t>
       </w:r>
@@ -5279,12 +6148,21 @@
       <w:r>
         <w:t>дных</w:t>
       </w:r>
+      <w:proofErr w:type="spellEnd"/>
       <w:r>
         <w:t>!"</w:t>
       </w:r>
       <w:r>
         <w:br/>
-        <w:t>Логвинов: "Сим назначаю тебя конюшенным говночерпием!".</w:t>
+        <w:t xml:space="preserve">Логвинов: "Сим назначаю тебя конюшенным </w:t>
+      </w:r>
+      <w:proofErr w:type="spellStart"/>
+      <w:r>
+        <w:t>говночерпием</w:t>
+      </w:r>
+      <w:proofErr w:type="spellEnd"/>
+      <w:r>
+        <w:t>!".</w:t>
       </w:r>
     </w:p>
     <w:p>
@@ -5294,6 +6172,7 @@
     </w:p>
     <w:p>
       <w:r>
+        <w:lastRenderedPageBreak/>
         <w:t>Далее Тагир работает в конюшне. Он чистит говно, сражается с каловыми элементалями и ухаживает за лошадьми.</w:t>
       </w:r>
       <w:r>
@@ -5303,7 +6182,31 @@
         <w:t>В какой-то момент приходит Небесный Военачальник Разик. Если Тагир выполнил мало работы – он брезгует и уходит, чтобы через некоторое время вернуться снова. Если Тагир выполнил достаточно заданий – Разик просит лошадь, но падает с нее, Небеса от падения трясутся, Тагир смеется.</w:t>
       </w:r>
       <w:r>
-        <w:t xml:space="preserve"> Разик говорит Тагиру, чтобы тот над ним не смеялся, ибо Разик Военачальник, а Тагир – говночерпий, а говночерпий = попущенец. </w:t>
+        <w:t xml:space="preserve"> Разик говорит Тагиру, чтобы тот над ним не смеялся, ибо Разик Военачальник, а Тагир – </w:t>
+      </w:r>
+      <w:proofErr w:type="spellStart"/>
+      <w:r>
+        <w:t>говночерпий</w:t>
+      </w:r>
+      <w:proofErr w:type="spellEnd"/>
+      <w:r>
+        <w:t xml:space="preserve">, а </w:t>
+      </w:r>
+      <w:proofErr w:type="spellStart"/>
+      <w:r>
+        <w:t>говночерпий</w:t>
+      </w:r>
+      <w:proofErr w:type="spellEnd"/>
+      <w:r>
+        <w:t xml:space="preserve"> = </w:t>
+      </w:r>
+      <w:proofErr w:type="spellStart"/>
+      <w:r>
+        <w:t>попущенец</w:t>
+      </w:r>
+      <w:proofErr w:type="spellEnd"/>
+      <w:r>
+        <w:t xml:space="preserve">. </w:t>
       </w:r>
       <w:r>
         <w:t>Пока Тагир не понимает, как так вышло, Разик зовет его посмотреть на что-то более интересное, чем засранная конюшня.</w:t>
@@ -5407,7 +6310,23 @@
         <w:t>Бегущий по лезвию 2049</w:t>
       </w:r>
       <w:r>
-        <w:t>). Тагир спрашивает, правда ли говночерпий = попущенец? Александра подтверждает это, из-за чего Тагир злится и решает разнести все Небеса.</w:t>
+        <w:t xml:space="preserve">). Тагир спрашивает, правда ли </w:t>
+      </w:r>
+      <w:proofErr w:type="spellStart"/>
+      <w:r>
+        <w:t>говночерпий</w:t>
+      </w:r>
+      <w:proofErr w:type="spellEnd"/>
+      <w:r>
+        <w:t xml:space="preserve"> = </w:t>
+      </w:r>
+      <w:proofErr w:type="spellStart"/>
+      <w:r>
+        <w:t>попущенец</w:t>
+      </w:r>
+      <w:proofErr w:type="spellEnd"/>
+      <w:r>
+        <w:t>? Александра подтверждает это, из-за чего Тагир злится и решает разнести все Небеса.</w:t>
       </w:r>
     </w:p>
     <w:p>
@@ -5424,13 +6343,26 @@
         <w:t>после чего сбегает в мир смертных к другим обезьянам</w:t>
       </w:r>
       <w:r>
-        <w:t xml:space="preserve"> и рассказывает, что его записали в попущенцы</w:t>
-      </w:r>
+        <w:t xml:space="preserve"> и рассказывает, что его записали в </w:t>
+      </w:r>
+      <w:proofErr w:type="spellStart"/>
+      <w:r>
+        <w:t>попущенцы</w:t>
+      </w:r>
+      <w:proofErr w:type="spellEnd"/>
       <w:r>
         <w:t xml:space="preserve">. </w:t>
       </w:r>
       <w:r>
-        <w:t xml:space="preserve">Мудрая обезьяна (Лейтер) говорит, что раз сами небеса не </w:t>
+        <w:t>Мудрая обезьяна (</w:t>
+      </w:r>
+      <w:proofErr w:type="spellStart"/>
+      <w:r>
+        <w:t>Лейтер</w:t>
+      </w:r>
+      <w:proofErr w:type="spellEnd"/>
+      <w:r>
+        <w:t xml:space="preserve">) говорит, что раз сами небеса не </w:t>
       </w:r>
       <w:r>
         <w:t>в состоянии</w:t>
@@ -5442,18 +6374,26 @@
         <w:t>рассмотреть талант</w:t>
       </w:r>
       <w:r>
-        <w:t>, то можно самому себя назвать "Человек-фрик, равный небу". Тагир радуется и делает флаг фриковства.</w:t>
+        <w:t xml:space="preserve">, то можно самому себя назвать "Человек-фрик, равный небу". Тагир радуется и делает флаг </w:t>
+      </w:r>
+      <w:proofErr w:type="spellStart"/>
+      <w:r>
+        <w:t>фриковства</w:t>
+      </w:r>
+      <w:proofErr w:type="spellEnd"/>
+      <w:r>
+        <w:t>.</w:t>
       </w:r>
     </w:p>
     <w:p>
       <w:pPr>
         <w:pStyle w:val="2"/>
       </w:pPr>
-      <w:bookmarkStart w:id="20" w:name="_Toc195136953"/>
+      <w:bookmarkStart w:id="23" w:name="_Toc195483324"/>
       <w:r>
         <w:t>Геймплей</w:t>
       </w:r>
-      <w:bookmarkEnd w:id="20"/>
+      <w:bookmarkEnd w:id="23"/>
     </w:p>
     <w:p>
       <w:r>
@@ -5471,7 +6411,7 @@
       <w:r>
         <w:t xml:space="preserve">Соус парк Палка Истины – </w:t>
       </w:r>
-      <w:hyperlink r:id="rId27" w:history="1">
+      <w:hyperlink r:id="rId28" w:history="1">
         <w:r>
           <w:rPr>
             <w:rStyle w:val="ac"/>
@@ -5509,7 +6449,7 @@
         </w:rPr>
         <w:t xml:space="preserve">  </w:t>
       </w:r>
-      <w:hyperlink r:id="rId28" w:history="1">
+      <w:hyperlink r:id="rId29" w:history="1">
         <w:r>
           <w:rPr>
             <w:rStyle w:val="ac"/>
@@ -5527,7 +6467,6 @@
     </w:p>
     <w:p>
       <w:r>
-        <w:lastRenderedPageBreak/>
         <w:t xml:space="preserve">Вид сбоку, персонаж перемещается влево-вправо с возможность немного переместиться </w:t>
       </w:r>
       <w:r>
@@ -5550,21 +6489,21 @@
       <w:pPr>
         <w:pStyle w:val="1"/>
       </w:pPr>
-      <w:bookmarkStart w:id="21" w:name="_Toc195136954"/>
+      <w:bookmarkStart w:id="24" w:name="_Toc195483325"/>
       <w:r>
         <w:t>Часть 6. Война в небесах</w:t>
       </w:r>
-      <w:bookmarkEnd w:id="21"/>
+      <w:bookmarkEnd w:id="24"/>
     </w:p>
     <w:p>
       <w:pPr>
         <w:pStyle w:val="2"/>
       </w:pPr>
-      <w:bookmarkStart w:id="22" w:name="_Toc195136955"/>
+      <w:bookmarkStart w:id="25" w:name="_Toc195483326"/>
       <w:r>
         <w:t>Сюжет</w:t>
       </w:r>
-      <w:bookmarkEnd w:id="22"/>
+      <w:bookmarkEnd w:id="25"/>
     </w:p>
     <w:p>
       <w:r>
@@ -5603,6 +6542,7 @@
                 <w:sz w:val="24"/>
                 <w:szCs w:val="24"/>
               </w:rPr>
+              <w:lastRenderedPageBreak/>
               <w:t>Игровая роль</w:t>
             </w:r>
           </w:p>
@@ -5643,7 +6583,15 @@
               <w:jc w:val="center"/>
             </w:pPr>
             <w:r>
-              <w:t>Тагир (Мет Алист)</w:t>
+              <w:t xml:space="preserve">Тагир (Мет </w:t>
+            </w:r>
+            <w:proofErr w:type="spellStart"/>
+            <w:r>
+              <w:t>Алист</w:t>
+            </w:r>
+            <w:proofErr w:type="spellEnd"/>
+            <w:r>
+              <w:t>)</w:t>
             </w:r>
           </w:p>
         </w:tc>
@@ -5656,8 +6604,13 @@
               <w:jc w:val="center"/>
             </w:pPr>
             <w:r>
-              <w:t>Сунь Укун</w:t>
-            </w:r>
+              <w:t xml:space="preserve">Сунь </w:t>
+            </w:r>
+            <w:proofErr w:type="spellStart"/>
+            <w:r>
+              <w:t>Укун</w:t>
+            </w:r>
+            <w:proofErr w:type="spellEnd"/>
           </w:p>
         </w:tc>
       </w:tr>
@@ -5787,17 +6740,27 @@
         <w:t>В это время к Нефритовому Логвинову приход</w:t>
       </w:r>
       <w:r>
-        <w:t>ят неприятные новости. Н</w:t>
+        <w:t xml:space="preserve">ят неприятные новости. </w:t>
+      </w:r>
+      <w:proofErr w:type="spellStart"/>
+      <w:r>
+        <w:t>Н</w:t>
       </w:r>
       <w:r>
         <w:t>оунейм</w:t>
       </w:r>
+      <w:proofErr w:type="spellEnd"/>
       <w:r>
         <w:t xml:space="preserve"> (</w:t>
       </w:r>
       <w:r>
-        <w:t>Профессор Мерзоцид</w:t>
-      </w:r>
+        <w:t xml:space="preserve">Профессор </w:t>
+      </w:r>
+      <w:proofErr w:type="spellStart"/>
+      <w:r>
+        <w:t>Мерзоцид</w:t>
+      </w:r>
+      <w:proofErr w:type="spellEnd"/>
       <w:r>
         <w:t xml:space="preserve"> из </w:t>
       </w:r>
@@ -5826,7 +6789,15 @@
         <w:t xml:space="preserve"> Нефритовый Логвинов</w:t>
       </w:r>
       <w:r>
-        <w:t xml:space="preserve"> говорит: "Ну все, довольно парасоциальных отношений, с цирковой обезьяной мы больше не дружим" и </w:t>
+        <w:t xml:space="preserve"> говорит: "Ну все, довольно </w:t>
+      </w:r>
+      <w:proofErr w:type="spellStart"/>
+      <w:r>
+        <w:t>парасоциальных</w:t>
+      </w:r>
+      <w:proofErr w:type="spellEnd"/>
+      <w:r>
+        <w:t xml:space="preserve"> отношений, с цирковой обезьяной мы больше не дружим" и </w:t>
       </w:r>
       <w:r>
         <w:t>приказывает вернуть Тагира.</w:t>
@@ -5863,14 +6834,27 @@
     </w:p>
     <w:p>
       <w:r>
-        <w:t>Тагир выходит и дерется. Сперва побеждает несколько ноунеймов, потом пару боссов (Виталик</w:t>
+        <w:t xml:space="preserve">Тагир выходит и дерется. Сперва побеждает несколько </w:t>
+      </w:r>
+      <w:proofErr w:type="spellStart"/>
+      <w:r>
+        <w:t>ноунеймов</w:t>
+      </w:r>
+      <w:proofErr w:type="spellEnd"/>
+      <w:r>
+        <w:t>, потом пару боссов (Виталик</w:t>
       </w:r>
       <w:r>
         <w:t xml:space="preserve"> (</w:t>
       </w:r>
       <w:r>
-        <w:t>Дух рек Цзюйлиншэнь</w:t>
-      </w:r>
+        <w:t xml:space="preserve">Дух рек </w:t>
+      </w:r>
+      <w:proofErr w:type="spellStart"/>
+      <w:r>
+        <w:t>Цзюйлиншэнь</w:t>
+      </w:r>
+      <w:proofErr w:type="spellEnd"/>
       <w:r>
         <w:t>)</w:t>
       </w:r>
@@ -5880,9 +6864,11 @@
       <w:r>
         <w:t xml:space="preserve"> (</w:t>
       </w:r>
+      <w:proofErr w:type="spellStart"/>
       <w:r>
         <w:t>Ночжа</w:t>
       </w:r>
+      <w:proofErr w:type="spellEnd"/>
       <w:r>
         <w:t>)</w:t>
       </w:r>
@@ -5904,11 +6890,29 @@
     </w:p>
     <w:p>
       <w:r>
-        <w:t xml:space="preserve">Тагир в это время тусит с другими обезьянами. Тут несколько обезьян с синяками и в бинтах забегают и говорят: "Ахтунг! Злюкен небожитель, по голове бац-бац! </w:t>
-      </w:r>
-      <w:r>
-        <w:t>Потрібна допомога</w:t>
-      </w:r>
+        <w:t xml:space="preserve">Тагир в это время тусит с другими обезьянами. Тут несколько обезьян с синяками и в бинтах забегают и говорят: "Ахтунг! </w:t>
+      </w:r>
+      <w:proofErr w:type="spellStart"/>
+      <w:r>
+        <w:t>Злюкен</w:t>
+      </w:r>
+      <w:proofErr w:type="spellEnd"/>
+      <w:r>
+        <w:t xml:space="preserve"> небожитель, по голове бац-бац! </w:t>
+      </w:r>
+      <w:proofErr w:type="spellStart"/>
+      <w:r>
+        <w:t>Потрібна</w:t>
+      </w:r>
+      <w:proofErr w:type="spellEnd"/>
+      <w:r>
+        <w:t xml:space="preserve"> </w:t>
+      </w:r>
+      <w:proofErr w:type="spellStart"/>
+      <w:r>
+        <w:t>допомога</w:t>
+      </w:r>
+      <w:proofErr w:type="spellEnd"/>
       <w:r>
         <w:t>!"</w:t>
       </w:r>
@@ -5927,8 +6931,13 @@
         <w:t xml:space="preserve">. Потом масштабная битва. На стороне Тагира духи животных (надо вставить тапира), против него небожители. Потом боссы – </w:t>
       </w:r>
       <w:r>
-        <w:t>Мокша Хуэй-ань</w:t>
-      </w:r>
+        <w:t>Мокша Хуэй-</w:t>
+      </w:r>
+      <w:proofErr w:type="spellStart"/>
+      <w:r>
+        <w:t>ань</w:t>
+      </w:r>
+      <w:proofErr w:type="spellEnd"/>
       <w:r>
         <w:t xml:space="preserve"> </w:t>
       </w:r>
@@ -5939,8 +6948,13 @@
         <w:t xml:space="preserve"> </w:t>
       </w:r>
       <w:r>
-        <w:t>Эрлан-шэнь</w:t>
-      </w:r>
+        <w:t>Эрлан-</w:t>
+      </w:r>
+      <w:proofErr w:type="spellStart"/>
+      <w:r>
+        <w:t>шэнь</w:t>
+      </w:r>
+      <w:proofErr w:type="spellEnd"/>
       <w:r>
         <w:t>.</w:t>
       </w:r>
@@ -5965,11 +6979,29 @@
         <w:t xml:space="preserve"> </w:t>
       </w:r>
       <w:r>
-        <w:t>надписью "Бан на твиче</w:t>
-      </w:r>
-      <w:r>
-        <w:t>. Причина: фриковство, оскорбления, запретки</w:t>
-      </w:r>
+        <w:t xml:space="preserve">надписью "Бан на </w:t>
+      </w:r>
+      <w:proofErr w:type="spellStart"/>
+      <w:r>
+        <w:t>твиче</w:t>
+      </w:r>
+      <w:proofErr w:type="spellEnd"/>
+      <w:r>
+        <w:t xml:space="preserve">. Причина: </w:t>
+      </w:r>
+      <w:proofErr w:type="spellStart"/>
+      <w:r>
+        <w:t>фриковство</w:t>
+      </w:r>
+      <w:proofErr w:type="spellEnd"/>
+      <w:r>
+        <w:t xml:space="preserve">, оскорбления, </w:t>
+      </w:r>
+      <w:proofErr w:type="spellStart"/>
+      <w:r>
+        <w:t>запретки</w:t>
+      </w:r>
+      <w:proofErr w:type="spellEnd"/>
       <w:r>
         <w:t>" и запечатывает его в горе. Камера отдаляется и это оказывается та самая гора, которая все время была в главном меню. На сим демка кончается.</w:t>
       </w:r>
@@ -5981,11 +7013,11 @@
       <w:pPr>
         <w:pStyle w:val="2"/>
       </w:pPr>
-      <w:bookmarkStart w:id="23" w:name="_Toc195136956"/>
+      <w:bookmarkStart w:id="26" w:name="_Toc195483327"/>
       <w:r>
         <w:t>Геймплей</w:t>
       </w:r>
-      <w:bookmarkEnd w:id="23"/>
+      <w:bookmarkEnd w:id="26"/>
     </w:p>
     <w:p>
       <w:r>
@@ -6006,7 +7038,7 @@
       <w:r>
         <w:t xml:space="preserve"> </w:t>
       </w:r>
-      <w:hyperlink r:id="rId29" w:history="1">
+      <w:hyperlink r:id="rId30" w:history="1">
         <w:r>
           <w:rPr>
             <w:rStyle w:val="ac"/>
@@ -6033,6 +7065,7 @@
           </w:rPr>
           <w:t>.</w:t>
         </w:r>
+        <w:proofErr w:type="spellStart"/>
         <w:r>
           <w:rPr>
             <w:rStyle w:val="ac"/>
@@ -6040,6 +7073,7 @@
           </w:rPr>
           <w:t>youtube</w:t>
         </w:r>
+        <w:proofErr w:type="spellEnd"/>
         <w:r>
           <w:rPr>
             <w:rStyle w:val="ac"/>
@@ -6098,6 +7132,7 @@
           </w:rPr>
           <w:t>490</w:t>
         </w:r>
+        <w:proofErr w:type="spellStart"/>
         <w:r>
           <w:rPr>
             <w:rStyle w:val="ac"/>
@@ -6105,6 +7140,7 @@
           </w:rPr>
           <w:t>UNmOzdk</w:t>
         </w:r>
+        <w:proofErr w:type="spellEnd"/>
         <w:r>
           <w:rPr>
             <w:rStyle w:val="ac"/>
@@ -6137,6 +7173,7 @@
           </w:rPr>
           <w:t>=</w:t>
         </w:r>
+        <w:proofErr w:type="spellStart"/>
         <w:r>
           <w:rPr>
             <w:rStyle w:val="ac"/>
@@ -6144,11 +7181,11 @@
           </w:rPr>
           <w:t>Shirrako</w:t>
         </w:r>
+        <w:proofErr w:type="spellEnd"/>
       </w:hyperlink>
     </w:p>
     <w:p>
       <w:r>
-        <w:lastRenderedPageBreak/>
         <w:t xml:space="preserve">Первая битва происходит в стиле бумер-шутера, но с ближним боем. ЛКМ – атака посохом, ПКМ – защита. Если </w:t>
       </w:r>
       <w:r>
@@ -6185,7 +7222,7 @@
         </w:rPr>
         <w:t xml:space="preserve">Samurai Warriors – </w:t>
       </w:r>
-      <w:hyperlink r:id="rId30" w:history="1">
+      <w:hyperlink r:id="rId31" w:history="1">
         <w:r>
           <w:rPr>
             <w:rStyle w:val="ac"/>
@@ -6212,7 +7249,7 @@
         </w:rPr>
         <w:t xml:space="preserve">Fate/EXTELLA – </w:t>
       </w:r>
-      <w:hyperlink r:id="rId31" w:history="1">
+      <w:hyperlink r:id="rId32" w:history="1">
         <w:r>
           <w:rPr>
             <w:rStyle w:val="ac"/>
@@ -6224,13 +7261,29 @@
     </w:p>
     <w:p>
       <w:r>
-        <w:t xml:space="preserve">Вторая битва происходит в жанре мусоу – куча слабых врагов и несколько генералов. </w:t>
+        <w:t xml:space="preserve">Вторая битва происходит в жанре </w:t>
+      </w:r>
+      <w:proofErr w:type="spellStart"/>
+      <w:r>
+        <w:t>мусоу</w:t>
+      </w:r>
+      <w:proofErr w:type="spellEnd"/>
+      <w:r>
+        <w:t xml:space="preserve"> – куча слабых врагов и несколько генералов. </w:t>
       </w:r>
       <w:r>
         <w:t>На стороне</w:t>
       </w:r>
       <w:r>
-        <w:t xml:space="preserve"> Тагира мелкие обезьяны, которых можно призывать/спавнить и всякие духи животных</w:t>
+        <w:t xml:space="preserve"> Тагира мелкие обезьяны, которых можно призывать/</w:t>
+      </w:r>
+      <w:proofErr w:type="spellStart"/>
+      <w:r>
+        <w:t>спавнить</w:t>
+      </w:r>
+      <w:proofErr w:type="spellEnd"/>
+      <w:r>
+        <w:t xml:space="preserve"> и всякие духи животных</w:t>
       </w:r>
       <w:r>
         <w:t xml:space="preserve"> в качестве боссов</w:t>
@@ -6239,7 +7292,15 @@
         <w:t xml:space="preserve">. </w:t>
       </w:r>
       <w:r>
-        <w:t>На стороне небожителей слабые заклинатели и небожижи в качестве боссов.</w:t>
+        <w:t xml:space="preserve">На стороне небожителей слабые заклинатели и </w:t>
+      </w:r>
+      <w:proofErr w:type="spellStart"/>
+      <w:r>
+        <w:t>небожижи</w:t>
+      </w:r>
+      <w:proofErr w:type="spellEnd"/>
+      <w:r>
+        <w:t xml:space="preserve"> в качестве боссов.</w:t>
       </w:r>
     </w:p>
     <w:p>
@@ -6263,19 +7324,35 @@
       <w:pPr>
         <w:pStyle w:val="1"/>
       </w:pPr>
-      <w:bookmarkStart w:id="24" w:name="_Toc195136957"/>
+      <w:bookmarkStart w:id="27" w:name="_Toc195483328"/>
       <w:r>
         <w:lastRenderedPageBreak/>
         <w:t>Идеи на будущее</w:t>
       </w:r>
-      <w:bookmarkEnd w:id="24"/>
-    </w:p>
-    <w:p>
-      <w:r>
-        <w:t>Тайский монах Чморис ВСЕГДА говорит ТОЛЬКО фразу "Чмо ты ебаное".</w:t>
-      </w:r>
-      <w:r>
-        <w:t xml:space="preserve"> Тульский монах? Надо прогуглить, где он живет.</w:t>
+      <w:bookmarkEnd w:id="27"/>
+    </w:p>
+    <w:p>
+      <w:r>
+        <w:t xml:space="preserve">Тайский монах </w:t>
+      </w:r>
+      <w:proofErr w:type="spellStart"/>
+      <w:r>
+        <w:t>Чморис</w:t>
+      </w:r>
+      <w:proofErr w:type="spellEnd"/>
+      <w:r>
+        <w:t xml:space="preserve"> ВСЕГДА говорит ТОЛЬКО фразу "Чмо ты ебаное".</w:t>
+      </w:r>
+      <w:r>
+        <w:t xml:space="preserve"> Тульский монах? Надо </w:t>
+      </w:r>
+      <w:proofErr w:type="spellStart"/>
+      <w:r>
+        <w:t>прогуглить</w:t>
+      </w:r>
+      <w:proofErr w:type="spellEnd"/>
+      <w:r>
+        <w:t>, где он живет.</w:t>
       </w:r>
     </w:p>
     <w:p>
@@ -6290,9 +7367,11 @@
       <w:r>
         <w:t xml:space="preserve"> </w:t>
       </w:r>
+      <w:proofErr w:type="spellStart"/>
       <w:r>
         <w:t>Бацзе</w:t>
       </w:r>
+      <w:proofErr w:type="spellEnd"/>
       <w:r>
         <w:t xml:space="preserve"> (</w:t>
       </w:r>
@@ -6302,9 +7381,11 @@
       <w:r>
         <w:t xml:space="preserve"> </w:t>
       </w:r>
+      <w:proofErr w:type="spellStart"/>
       <w:r>
         <w:t>Энганс</w:t>
       </w:r>
+      <w:proofErr w:type="spellEnd"/>
       <w:r>
         <w:t xml:space="preserve">) </w:t>
       </w:r>
@@ -6314,10 +7395,23 @@
     </w:p>
     <w:p>
       <w:r>
-        <w:t>Чжу Бацзе</w:t>
-      </w:r>
-      <w:r>
-        <w:t xml:space="preserve"> (Раз Энганс) хочет жениться на трех женщинах, но они превращаются в трех Б</w:t>
+        <w:t xml:space="preserve">Чжу </w:t>
+      </w:r>
+      <w:proofErr w:type="spellStart"/>
+      <w:r>
+        <w:t>Бацзе</w:t>
+      </w:r>
+      <w:proofErr w:type="spellEnd"/>
+      <w:r>
+        <w:t xml:space="preserve"> (Раз </w:t>
+      </w:r>
+      <w:proofErr w:type="spellStart"/>
+      <w:r>
+        <w:t>Энганс</w:t>
+      </w:r>
+      <w:proofErr w:type="spellEnd"/>
+      <w:r>
+        <w:t>) хочет жениться на трех женщинах, но они превращаются в трех Б</w:t>
       </w:r>
       <w:r>
         <w:t>одхисаттв</w:t>
@@ -6326,10 +7420,26 @@
         <w:t>: Александру</w:t>
       </w:r>
       <w:r>
-        <w:t xml:space="preserve"> (или Бэбэя)</w:t>
-      </w:r>
-      <w:r>
-        <w:t>, Гилтикус и Алину Рин</w:t>
+        <w:t xml:space="preserve"> (или </w:t>
+      </w:r>
+      <w:proofErr w:type="spellStart"/>
+      <w:r>
+        <w:t>Бэбэя</w:t>
+      </w:r>
+      <w:proofErr w:type="spellEnd"/>
+      <w:r>
+        <w:t>)</w:t>
+      </w:r>
+      <w:r>
+        <w:t xml:space="preserve">, </w:t>
+      </w:r>
+      <w:proofErr w:type="spellStart"/>
+      <w:r>
+        <w:t>Гилтикус</w:t>
+      </w:r>
+      <w:proofErr w:type="spellEnd"/>
+      <w:r>
+        <w:t xml:space="preserve"> и Алину Рин</w:t>
       </w:r>
       <w:r>
         <w:t xml:space="preserve"> (или Михаила Андреевича)</w:t>
@@ -6375,7 +7485,23 @@
         <w:t xml:space="preserve"> -</w:t>
       </w:r>
       <w:r>
-        <w:t xml:space="preserve"> трусами на бошку тарься и более не парься</w:t>
+        <w:t xml:space="preserve"> трусами на </w:t>
+      </w:r>
+      <w:proofErr w:type="spellStart"/>
+      <w:r>
+        <w:t>бошку</w:t>
+      </w:r>
+      <w:proofErr w:type="spellEnd"/>
+      <w:r>
+        <w:t xml:space="preserve"> </w:t>
+      </w:r>
+      <w:proofErr w:type="spellStart"/>
+      <w:r>
+        <w:t>тарься</w:t>
+      </w:r>
+      <w:proofErr w:type="spellEnd"/>
+      <w:r>
+        <w:t xml:space="preserve"> и более не парься</w:t>
       </w:r>
       <w:r>
         <w:t>!"</w:t>
@@ -6383,7 +7509,55 @@
     </w:p>
     <w:p>
       <w:r>
-        <w:t>Босс из нескольких Михаилов Андреевичей, каждый из которых наряжен в косплей по любимым аниме Тагира (Тетрадь Смерти, Ван пис, Гурен лаган, Блич (ТУДУ: Уточнить, что там ему еще нравится)) и регулярно говорит, что он не анимешник и ненавидит аниме</w:t>
+        <w:t xml:space="preserve">Босс из нескольких Михаилов Андреевичей, каждый из которых наряжен в косплей по любимым аниме Тагира (Тетрадь Смерти, Ван </w:t>
+      </w:r>
+      <w:proofErr w:type="spellStart"/>
+      <w:r>
+        <w:t>пис</w:t>
+      </w:r>
+      <w:proofErr w:type="spellEnd"/>
+      <w:r>
+        <w:t xml:space="preserve">, </w:t>
+      </w:r>
+      <w:proofErr w:type="spellStart"/>
+      <w:r>
+        <w:t>Гурен</w:t>
+      </w:r>
+      <w:proofErr w:type="spellEnd"/>
+      <w:r>
+        <w:t xml:space="preserve"> </w:t>
+      </w:r>
+      <w:proofErr w:type="spellStart"/>
+      <w:r>
+        <w:t>лаган</w:t>
+      </w:r>
+      <w:proofErr w:type="spellEnd"/>
+      <w:r>
+        <w:t xml:space="preserve">, </w:t>
+      </w:r>
+      <w:proofErr w:type="spellStart"/>
+      <w:r>
+        <w:t>Блич</w:t>
+      </w:r>
+      <w:proofErr w:type="spellEnd"/>
+      <w:r>
+        <w:t xml:space="preserve"> (ТУДУ</w:t>
+      </w:r>
+      <w:proofErr w:type="gramStart"/>
+      <w:r>
+        <w:t>: Уточнить</w:t>
+      </w:r>
+      <w:proofErr w:type="gramEnd"/>
+      <w:r>
+        <w:t xml:space="preserve">, что там ему еще нравится)) и регулярно говорит, что он не </w:t>
+      </w:r>
+      <w:proofErr w:type="spellStart"/>
+      <w:r>
+        <w:t>анимешник</w:t>
+      </w:r>
+      <w:proofErr w:type="spellEnd"/>
+      <w:r>
+        <w:t xml:space="preserve"> и ненавидит аниме</w:t>
       </w:r>
     </w:p>
     <w:p>
@@ -6409,7 +7583,7 @@
                     </pic:cNvPicPr>
                   </pic:nvPicPr>
                   <pic:blipFill>
-                    <a:blip r:embed="rId32" cstate="print">
+                    <a:blip r:embed="rId33" cstate="print">
                       <a:extLst>
                         <a:ext uri="{28A0092B-C50C-407E-A947-70E740481C1C}">
                           <a14:useLocalDpi xmlns:a14="http://schemas.microsoft.com/office/drawing/2010/main" val="0"/>

</xml_diff>

<commit_message>
Upd game segment 3
</commit_message>
<xml_diff>
--- a/GameDesignDocument/GravelToJapan-GDD-v3.docx
+++ b/GameDesignDocument/GravelToJapan-GDD-v3.docx
@@ -2698,6 +2698,7 @@
         <w:t>, если есть несколько вариантов, из которых можно выбирать. В остальное время окно выбора скрыто.</w:t>
       </w:r>
     </w:p>
+    <w:p/>
     <w:p>
       <w:pPr>
         <w:pStyle w:val="2"/>
@@ -2727,11 +2728,6 @@
     </w:p>
     <w:p>
       <w:pPr>
-        <w:pStyle w:val="a7"/>
-        <w:numPr>
-          <w:ilvl w:val="0"/>
-          <w:numId w:val="14"/>
-        </w:numPr>
         <w:rPr>
           <w:lang w:val="en-US"/>
         </w:rPr>
@@ -2753,13 +2749,6 @@
       </w:hyperlink>
     </w:p>
     <w:p>
-      <w:pPr>
-        <w:pStyle w:val="a7"/>
-        <w:numPr>
-          <w:ilvl w:val="0"/>
-          <w:numId w:val="14"/>
-        </w:numPr>
-      </w:pPr>
       <w:r>
         <w:rPr>
           <w:lang w:val="en-US"/>
@@ -3170,11 +3159,7 @@
         <w:t xml:space="preserve">, </w:t>
       </w:r>
       <w:r>
-        <w:t xml:space="preserve">струна </w:t>
-      </w:r>
-      <w:r>
-        <w:lastRenderedPageBreak/>
-        <w:t xml:space="preserve">блокируется, пока </w:t>
+        <w:t xml:space="preserve">струна блокируется, пока </w:t>
       </w:r>
       <w:r>
         <w:t xml:space="preserve">хотя бы один шар не покинет </w:t>
@@ -3190,7 +3175,11 @@
         <w:t>.</w:t>
       </w:r>
       <w:r>
-        <w:t xml:space="preserve"> (Слишком сложная и неудобная логика, возможно, есть смысл просто отнимать очки или "обнулять" количество очков за ближайший шар на струне)</w:t>
+        <w:t xml:space="preserve"> (Слишком сложная и </w:t>
+      </w:r>
+      <w:r>
+        <w:lastRenderedPageBreak/>
+        <w:t>неудобная логика, возможно, есть смысл просто отнимать очки или "обнулять" количество очков за ближайший шар на струне)</w:t>
       </w:r>
     </w:p>
     <w:p>
@@ -3367,13 +3356,7 @@
     </w:p>
     <w:p>
       <w:r>
-        <w:t>Соус парк Палка Истины</w:t>
-      </w:r>
-      <w:r>
-        <w:t xml:space="preserve"> –</w:t>
-      </w:r>
-      <w:r>
-        <w:t xml:space="preserve"> </w:t>
+        <w:t xml:space="preserve">Соус парк Палка Истины – </w:t>
       </w:r>
       <w:hyperlink r:id="rId21" w:history="1">
         <w:r>
@@ -3386,9 +3369,38 @@
     </w:p>
     <w:p>
       <w:r>
+        <w:rPr>
+          <w:lang w:val="en-US"/>
+        </w:rPr>
+        <w:t xml:space="preserve">Shadows Over Loathing </w:t>
+      </w:r>
+      <w:r>
+        <w:rPr>
+          <w:lang w:val="en-US"/>
+        </w:rPr>
+        <w:t>–</w:t>
+      </w:r>
+      <w:r>
+        <w:rPr>
+          <w:lang w:val="en-US"/>
+        </w:rPr>
+        <w:t xml:space="preserve">  </w:t>
+      </w:r>
+      <w:hyperlink r:id="rId22" w:history="1">
+        <w:r>
+          <w:rPr>
+            <w:rStyle w:val="ac"/>
+            <w:lang w:val="en-US"/>
+          </w:rPr>
+          <w:t>https://www.youtube.com/watch?v=1Ivc8WHfhnY&amp;ab_channel=Markiplier</w:t>
+        </w:r>
+      </w:hyperlink>
+    </w:p>
+    <w:p>
+      <w:r>
         <w:t xml:space="preserve">Петька и Василий Иванович – </w:t>
       </w:r>
-      <w:hyperlink r:id="rId22" w:history="1">
+      <w:hyperlink r:id="rId23" w:history="1">
         <w:r>
           <w:rPr>
             <w:rStyle w:val="ac"/>
@@ -3398,13 +3410,18 @@
       </w:hyperlink>
     </w:p>
     <w:p>
+      <w:pPr>
+        <w:rPr>
+          <w:lang w:val="en-US"/>
+        </w:rPr>
+      </w:pPr>
       <w:r>
         <w:rPr>
           <w:lang w:val="en-US"/>
         </w:rPr>
         <w:t xml:space="preserve">Warcraft Adventures: Lord of the Clans – </w:t>
       </w:r>
-      <w:hyperlink r:id="rId23" w:history="1">
+      <w:hyperlink r:id="rId24" w:history="1">
         <w:r>
           <w:rPr>
             <w:rStyle w:val="ac"/>
@@ -3413,6 +3430,12 @@
           <w:t>https://www.youtube.com/watch?v=f7JZu__7KTs&amp;ab_channel=ThunderBob</w:t>
         </w:r>
       </w:hyperlink>
+      <w:r>
+        <w:rPr>
+          <w:lang w:val="en-US"/>
+        </w:rPr>
+        <w:t xml:space="preserve"> </w:t>
+      </w:r>
     </w:p>
     <w:p>
       <w:pPr>
@@ -3436,7 +3459,240 @@
         <w:t>влево-вправо</w:t>
       </w:r>
       <w:r>
-        <w:t>, перпендикулярно взгляду игрока. Также персонаж может перемещаться ближе к экрану (становясь больше и перемещаясь ниже) и дальше от него (становясь меньше и перемещаясь ниже). Еще в некоторых места персонаж может перемещаться по вертикали, двигаясь вверх и вниз соответственно.</w:t>
+        <w:t xml:space="preserve">, перпендикулярно взгляду игрока. Также персонаж может перемещаться ближе к экрану (становясь больше и перемещаясь ниже) и дальше от него (становясь меньше и перемещаясь ниже). Еще в некоторых места </w:t>
+      </w:r>
+      <w:r>
+        <w:t>персонаж может перемещаться по вертикали, двигаясь вверх и вниз соответственно.</w:t>
+      </w:r>
+    </w:p>
+    <w:p>
+      <w:pPr>
+        <w:keepNext/>
+      </w:pPr>
+      <w:r>
+        <w:rPr>
+          <w:noProof/>
+        </w:rPr>
+        <w:lastRenderedPageBreak/>
+        <w:drawing>
+          <wp:inline distT="0" distB="0" distL="0" distR="0" wp14:anchorId="083BD653" wp14:editId="7ED09A00">
+            <wp:extent cx="5940425" cy="2970530"/>
+            <wp:effectExtent l="0" t="0" r="3175" b="1270"/>
+            <wp:docPr id="1240730263" name="Рисунок 7"/>
+            <wp:cNvGraphicFramePr>
+              <a:graphicFrameLocks xmlns:a="http://schemas.openxmlformats.org/drawingml/2006/main" noChangeAspect="1"/>
+            </wp:cNvGraphicFramePr>
+            <a:graphic xmlns:a="http://schemas.openxmlformats.org/drawingml/2006/main">
+              <a:graphicData uri="http://schemas.openxmlformats.org/drawingml/2006/picture">
+                <pic:pic xmlns:pic="http://schemas.openxmlformats.org/drawingml/2006/picture">
+                  <pic:nvPicPr>
+                    <pic:cNvPr id="0" name="Picture 13"/>
+                    <pic:cNvPicPr>
+                      <a:picLocks noChangeAspect="1" noChangeArrowheads="1"/>
+                    </pic:cNvPicPr>
+                  </pic:nvPicPr>
+                  <pic:blipFill>
+                    <a:blip r:embed="rId25">
+                      <a:extLst>
+                        <a:ext uri="{28A0092B-C50C-407E-A947-70E740481C1C}">
+                          <a14:useLocalDpi xmlns:a14="http://schemas.microsoft.com/office/drawing/2010/main" val="0"/>
+                        </a:ext>
+                      </a:extLst>
+                    </a:blip>
+                    <a:srcRect/>
+                    <a:stretch>
+                      <a:fillRect/>
+                    </a:stretch>
+                  </pic:blipFill>
+                  <pic:spPr bwMode="auto">
+                    <a:xfrm>
+                      <a:off x="0" y="0"/>
+                      <a:ext cx="5940425" cy="2970530"/>
+                    </a:xfrm>
+                    <a:prstGeom prst="rect">
+                      <a:avLst/>
+                    </a:prstGeom>
+                    <a:noFill/>
+                    <a:ln>
+                      <a:noFill/>
+                    </a:ln>
+                  </pic:spPr>
+                </pic:pic>
+              </a:graphicData>
+            </a:graphic>
+          </wp:inline>
+        </w:drawing>
+      </w:r>
+    </w:p>
+    <w:p>
+      <w:pPr>
+        <w:pStyle w:val="af5"/>
+      </w:pPr>
+      <w:r>
+        <w:t xml:space="preserve">Рисунок </w:t>
+      </w:r>
+      <w:fldSimple w:instr=" SEQ Рисунок \* ARABIC ">
+        <w:r>
+          <w:rPr>
+            <w:noProof/>
+          </w:rPr>
+          <w:t>3</w:t>
+        </w:r>
+      </w:fldSimple>
+      <w:r>
+        <w:rPr>
+          <w:lang w:val="en-US"/>
+        </w:rPr>
+        <w:t xml:space="preserve">. </w:t>
+      </w:r>
+      <w:r>
+        <w:t>Игровой сегмент 3. Исследование. Концепт игрового поля</w:t>
+      </w:r>
+      <w:r>
+        <w:t>.</w:t>
+      </w:r>
+    </w:p>
+    <w:p>
+      <w:r>
+        <w:t xml:space="preserve">На </w:t>
+      </w:r>
+      <w:r>
+        <w:t xml:space="preserve">локации могут присутствовать </w:t>
+      </w:r>
+      <w:r>
+        <w:t xml:space="preserve">интерактивные объекты, с которыми можно взаимодействовать. Суть взаимодействия определяется типом предмета. Так, например, использование двери </w:t>
+      </w:r>
+      <w:r>
+        <w:t xml:space="preserve">(красная) </w:t>
+      </w:r>
+      <w:r>
+        <w:t xml:space="preserve">переместит персонажа в другую локацию. </w:t>
+      </w:r>
+      <w:r>
+        <w:t>Использование волшебного меча на ледяном постаменте (синий) поместит волшебный меч в инвентарь, дарует персонажу власть, которая и не снилась его отцу, но взамен заберет душу персонажа</w:t>
+      </w:r>
+      <w:r>
+        <w:t>, что приведет к мгновенному проигрышу</w:t>
+      </w:r>
+      <w:r>
+        <w:t>.</w:t>
+      </w:r>
+      <w:r>
+        <w:t xml:space="preserve"> </w:t>
+      </w:r>
+      <w:r>
+        <w:t xml:space="preserve">Использование </w:t>
+      </w:r>
+      <w:r>
+        <w:t>куста</w:t>
+      </w:r>
+      <w:r>
+        <w:t xml:space="preserve"> с </w:t>
+      </w:r>
+      <w:r>
+        <w:t>ягодами (зеленый)</w:t>
+      </w:r>
+      <w:r>
+        <w:t xml:space="preserve"> </w:t>
+      </w:r>
+      <w:r>
+        <w:t>потребует прохождения мини-игры (Игровой сегмент 2. Ритм)</w:t>
+      </w:r>
+      <w:r>
+        <w:t xml:space="preserve"> и, в случае успешного прохождения, поместит ягоды в инвентарь персонажа</w:t>
+      </w:r>
+      <w:r>
+        <w:t>, убрав их с куста</w:t>
+      </w:r>
+      <w:r>
+        <w:t>.</w:t>
+      </w:r>
+      <w:r>
+        <w:t xml:space="preserve"> В случае проигрыша мини-игры ягоды останутся на кусте, а персонаж сообщит о своей неудаче </w:t>
+      </w:r>
+      <w:r>
+        <w:t>(Игровой сегмент 1. Повествование)</w:t>
+      </w:r>
+      <w:r>
+        <w:t xml:space="preserve">. </w:t>
+      </w:r>
+      <w:r>
+        <w:t>Взаимодействие с другим персонажем</w:t>
+      </w:r>
+      <w:r>
+        <w:t xml:space="preserve"> (фиолетовый)</w:t>
+      </w:r>
+      <w:r>
+        <w:t xml:space="preserve"> может запустить </w:t>
+      </w:r>
+      <w:r>
+        <w:t xml:space="preserve">либо </w:t>
+      </w:r>
+      <w:r>
+        <w:t xml:space="preserve">диалог (Игровой сегмент 1. </w:t>
+      </w:r>
+      <w:r>
+        <w:t>Повествование), либо битву (Игровой сегмент 4. Драка).</w:t>
+      </w:r>
+    </w:p>
+    <w:p>
+      <w:r>
+        <w:t xml:space="preserve">Игрок может открыть меню персонажа, позволяющее </w:t>
+      </w:r>
+      <w:r>
+        <w:t>изучить имеющиеся в наличии предметы</w:t>
+      </w:r>
+      <w:r>
+        <w:t xml:space="preserve">, </w:t>
+      </w:r>
+      <w:r>
+        <w:t>воспользоваться</w:t>
+      </w:r>
+      <w:r>
+        <w:t xml:space="preserve"> имеющимся</w:t>
+      </w:r>
+      <w:r>
+        <w:t xml:space="preserve"> предметом</w:t>
+      </w:r>
+      <w:r>
+        <w:t xml:space="preserve"> и</w:t>
+      </w:r>
+      <w:r>
+        <w:t xml:space="preserve"> применить магию </w:t>
+      </w:r>
+      <w:r>
+        <w:t>(</w:t>
+      </w:r>
+      <w:r>
+        <w:t xml:space="preserve">мини-игра </w:t>
+      </w:r>
+      <w:r>
+        <w:t>Игровой сегмент 2. Ритм)</w:t>
+      </w:r>
+      <w:r>
+        <w:t>.</w:t>
+      </w:r>
+    </w:p>
+    <w:p/>
+    <w:p>
+      <w:pPr>
+        <w:pStyle w:val="2"/>
+      </w:pPr>
+      <w:r>
+        <w:t>ИС 4. Драка</w:t>
+      </w:r>
+    </w:p>
+    <w:p>
+      <w:pPr>
+        <w:pStyle w:val="3"/>
+      </w:pPr>
+      <w:r>
+        <w:t>Существующие примеры</w:t>
+      </w:r>
+    </w:p>
+    <w:p>
+      <w:r>
+        <w:t>ыыы</w:t>
       </w:r>
     </w:p>
     <w:p/>
@@ -3451,6 +3707,7 @@
       </w:pPr>
       <w:bookmarkStart w:id="9" w:name="_Toc195483310"/>
       <w:r>
+        <w:lastRenderedPageBreak/>
         <w:t>Часть 1. Рождение обезьяны</w:t>
       </w:r>
       <w:bookmarkEnd w:id="9"/>
@@ -3756,9 +4013,8 @@
         <w:rPr>
           <w:noProof/>
         </w:rPr>
-        <w:lastRenderedPageBreak/>
         <w:drawing>
-          <wp:inline distT="0" distB="0" distL="0" distR="0" wp14:anchorId="43EF8A06" wp14:editId="5A1DC403">
+          <wp:inline distT="0" distB="0" distL="0" distR="0" wp14:anchorId="43EF8A06" wp14:editId="120DC26E">
             <wp:extent cx="5940425" cy="1979930"/>
             <wp:effectExtent l="0" t="0" r="3175" b="1270"/>
             <wp:docPr id="590867495" name="Рисунок 2"/>
@@ -3775,7 +4031,7 @@
                     </pic:cNvPicPr>
                   </pic:nvPicPr>
                   <pic:blipFill>
-                    <a:blip r:embed="rId24" cstate="print">
+                    <a:blip r:embed="rId26" cstate="print">
                       <a:extLst>
                         <a:ext uri="{28A0092B-C50C-407E-A947-70E740481C1C}">
                           <a14:useLocalDpi xmlns:a14="http://schemas.microsoft.com/office/drawing/2010/main" val="0"/>
@@ -3809,6 +4065,7 @@
     </w:p>
     <w:p>
       <w:r>
+        <w:lastRenderedPageBreak/>
         <w:t xml:space="preserve">С неба все время смотрит Нефритовый Император Логвинов. После вылупления он пожимает плечами говорит: "Вот он, результат </w:t>
       </w:r>
       <w:r>
@@ -3853,7 +4110,7 @@
       <w:r>
         <w:t xml:space="preserve"> </w:t>
       </w:r>
-      <w:hyperlink r:id="rId25" w:history="1">
+      <w:hyperlink r:id="rId27" w:history="1">
         <w:r>
           <w:rPr>
             <w:rStyle w:val="ac"/>
@@ -4209,7 +4466,6 @@
       </w:pPr>
       <w:bookmarkStart w:id="14" w:name="_Toc195483315"/>
       <w:r>
-        <w:lastRenderedPageBreak/>
         <w:t>Геймплей</w:t>
       </w:r>
       <w:bookmarkEnd w:id="14"/>
@@ -4236,7 +4492,7 @@
       <w:r>
         <w:t xml:space="preserve"> – </w:t>
       </w:r>
-      <w:hyperlink r:id="rId26" w:history="1">
+      <w:hyperlink r:id="rId28" w:history="1">
         <w:r>
           <w:rPr>
             <w:rStyle w:val="ac"/>
@@ -4413,7 +4669,7 @@
       <w:r>
         <w:t xml:space="preserve">– </w:t>
       </w:r>
-      <w:hyperlink r:id="rId27" w:history="1">
+      <w:hyperlink r:id="rId29" w:history="1">
         <w:r>
           <w:rPr>
             <w:rStyle w:val="ac"/>
@@ -4570,6 +4826,7 @@
       </w:pPr>
       <w:bookmarkStart w:id="15" w:name="_Toc195483316"/>
       <w:r>
+        <w:lastRenderedPageBreak/>
         <w:t>Часть 3. Поиск учения</w:t>
       </w:r>
       <w:bookmarkEnd w:id="15"/>
@@ -4799,38 +5056,35 @@
     </w:p>
     <w:p>
       <w:r>
-        <w:t xml:space="preserve">Тагир подходит к Лейтеру. Лейтер спрашивает, кто такой Тагир и откуда он. Тагир говорит, что он из Уфы. Валентин злится, но Тагир говорит, что приехал на велосипеде, после чего достает велосипед. Валентин говорит, что у велосипеда должны быть седло и педали, а на таком только по Уфе кататься. Тагир говорит, что у него нет имени, потому что он родился из камня. Валентин дает ему </w:t>
-      </w:r>
+        <w:t>Тагир подходит к Лейтеру. Лейтер спрашивает, кто такой Тагир и откуда он. Тагир говорит, что он из Уфы. Валентин злится, но Тагир говорит, что приехал на велосипеде, после чего достает велосипед. Валентин говорит, что у велосипеда должны быть седло и педали, а на таком только по Уфе кататься. Тагир говорит, что у него нет имени, потому что он родился из камня. Валентин дает ему фамилию Мет (Фрик, Шутник), имя А (лан Вейк / налитик / боба) и буддийское имя Лист (привинченный к стулу), т.е. полное имя Мет Алист. Тагир радуется новому имени.</w:t>
+      </w:r>
+    </w:p>
+    <w:p>
+      <w:r>
+        <w:t>Ученики стали учить Тагира, как вести себя в обществе. Увы, это не помогло, поэтому "стримы металиста, если вам нравятся его видосы, смотреть не рекомендую". Но хотя бы на человека стал похож. Через некоторое время Лейтер предлагает Тагиру разные учения, но Тагир отказывается. Лейтер трижды бьет его линейкой по голове и уходит. Ученики-лейтеры говорят Тагиру, что он малолетний дебил. Но Тагир понял план и ночью прокрался к Лейтеру в спальню. Лейтер эротично лежит на кровати, прикрываясь лепестками роз и держа в зубах розу. Лейтер спрашивает Тагира, что тот тут делает, а Тагир отвечает, что Лейтер сам тайно позвал его к себе. Лейтер доволен и начал учить Тагира. Лейтер рассказал ему о теориях заговора, великих бедствиях, 72 превращениях</w:t>
+      </w:r>
+      <w:r>
+        <w:t xml:space="preserve"> (вставить шутки про 42 </w:t>
+      </w:r>
+      <w:r>
+        <w:t>и</w:t>
+      </w:r>
+      <w:r>
+        <w:t xml:space="preserve"> 52)</w:t>
+      </w:r>
+      <w:r>
+        <w:t xml:space="preserve"> и всем таком. Там же Тагир познал 1000 несуществующих женщин. Напоследок Лейтер надел Тагиру на голову трусы марки "Кельвин Кляйн" и состриг волосы, которые выглядывали </w:t>
+      </w:r>
+      <w:r>
+        <w:t>из-под</w:t>
+      </w:r>
+      <w:r>
+        <w:t xml:space="preserve"> трусов. Собрав состриженные волосы, он отдал их Тагиру, чтобы тот мог использовать магию, дуя на волоски.</w:t>
+      </w:r>
+    </w:p>
+    <w:p>
       <w:r>
         <w:lastRenderedPageBreak/>
-        <w:t>фамилию Мет (Фрик, Шутник), имя А (лан Вейк / налитик / боба) и буддийское имя Лист (привинченный к стулу), т.е. полное имя Мет Алист. Тагир радуется новому имени.</w:t>
-      </w:r>
-    </w:p>
-    <w:p>
-      <w:r>
-        <w:t>Ученики стали учить Тагира, как вести себя в обществе. Увы, это не помогло, поэтому "стримы металиста, если вам нравятся его видосы, смотреть не рекомендую". Но хотя бы на человека стал похож. Через некоторое время Лейтер предлагает Тагиру разные учения, но Тагир отказывается. Лейтер трижды бьет его линейкой по голове и уходит. Ученики-лейтеры говорят Тагиру, что он малолетний дебил. Но Тагир понял план и ночью прокрался к Лейтеру в спальню. Лейтер эротично лежит на кровати, прикрываясь лепестками роз и держа в зубах розу. Лейтер спрашивает Тагира, что тот тут делает, а Тагир отвечает, что Лейтер сам тайно позвал его к себе. Лейтер доволен и начал учить Тагира. Лейтер рассказал ему о теориях заговора, великих бедствиях, 72 превращениях</w:t>
-      </w:r>
-      <w:r>
-        <w:t xml:space="preserve"> (вставить шутки про 42 </w:t>
-      </w:r>
-      <w:r>
-        <w:t>и</w:t>
-      </w:r>
-      <w:r>
-        <w:t xml:space="preserve"> 52)</w:t>
-      </w:r>
-      <w:r>
-        <w:t xml:space="preserve"> и всем таком. Там же Тагир познал 1000 несуществующих женщин. Напоследок Лейтер надел Тагиру на голову трусы марки "Кельвин Кляйн" и состриг волосы, которые выглядывали </w:t>
-      </w:r>
-      <w:r>
-        <w:t>из-под</w:t>
-      </w:r>
-      <w:r>
-        <w:t xml:space="preserve"> трусов. Собрав состриженные волосы, он отдал их Тагиру, чтобы тот мог использовать магию, дуя на волоски.</w:t>
-      </w:r>
-    </w:p>
-    <w:p>
-      <w:r>
         <w:t xml:space="preserve">Через некоторое время Тагир сидит с учениками-лейтерами, и те просят показать им волшебство. Тагир говорит: "Хотите сосну?". Ученики говорят, мол, хотим </w:t>
       </w:r>
       <w:r>
@@ -4921,7 +5175,7 @@
       <w:r>
         <w:t xml:space="preserve"> – </w:t>
       </w:r>
-      <w:hyperlink r:id="rId28" w:history="1">
+      <w:hyperlink r:id="rId30" w:history="1">
         <w:r>
           <w:rPr>
             <w:rStyle w:val="ac"/>
@@ -4965,7 +5219,7 @@
         </w:rPr>
         <w:t xml:space="preserve"> </w:t>
       </w:r>
-      <w:hyperlink r:id="rId29" w:history="1">
+      <w:hyperlink r:id="rId31" w:history="1">
         <w:r>
           <w:rPr>
             <w:rStyle w:val="ac"/>
@@ -5106,7 +5360,6 @@
               <w:jc w:val="center"/>
             </w:pPr>
             <w:r>
-              <w:lastRenderedPageBreak/>
               <w:t>Тагир (Мет Алист)</w:t>
             </w:r>
           </w:p>
@@ -5254,6 +5507,7 @@
     </w:p>
     <w:p>
       <w:r>
+        <w:lastRenderedPageBreak/>
         <w:t>В какой-то момент Тагир осознал, что, если ты готовишься воевать, соседи могут подумать, что воевать ты готовишься с ними, после чего снесут тебе лицо. Это встревожило Тагира и он отправился в Стерлитамак, чтобы добыть оружия.</w:t>
       </w:r>
       <w:r>
@@ -5329,7 +5583,7 @@
       <w:r>
         <w:t xml:space="preserve"> </w:t>
       </w:r>
-      <w:hyperlink r:id="rId30" w:history="1">
+      <w:hyperlink r:id="rId32" w:history="1">
         <w:r>
           <w:rPr>
             <w:rStyle w:val="ac"/>
@@ -5353,7 +5607,6 @@
       </w:pPr>
       <w:bookmarkStart w:id="21" w:name="_Toc195483322"/>
       <w:r>
-        <w:lastRenderedPageBreak/>
         <w:t>Часть 5. Дела небесные</w:t>
       </w:r>
       <w:bookmarkEnd w:id="21"/>
@@ -5860,14 +6113,16 @@
         <w:t>после чего сбегает в мир смертных к другим обезьянам</w:t>
       </w:r>
       <w:r>
-        <w:t xml:space="preserve"> и рассказывает, что его </w:t>
-      </w:r>
-      <w:r>
-        <w:lastRenderedPageBreak/>
-        <w:t>записали в попущенцы</w:t>
-      </w:r>
-      <w:r>
-        <w:t xml:space="preserve">. </w:t>
+        <w:t xml:space="preserve"> и рассказывает, что его записали в попущенцы</w:t>
+      </w:r>
+      <w:r>
+        <w:t xml:space="preserve"> (Добавить возможность выбора, что разнести в какой очереди, но, если попытаться сделать не так, как задумано – выдавать сообщение, что вариативность прохождения будет добавлена в полной версии)</w:t>
+      </w:r>
+      <w:r>
+        <w:t>.</w:t>
+      </w:r>
+      <w:r>
+        <w:t xml:space="preserve"> </w:t>
       </w:r>
       <w:r>
         <w:t xml:space="preserve">Мудрая обезьяна (Лейтер) говорит, что раз сами небеса не </w:t>
@@ -5911,7 +6166,7 @@
       <w:r>
         <w:t xml:space="preserve">Соус парк Палка Истины – </w:t>
       </w:r>
-      <w:hyperlink r:id="rId31" w:history="1">
+      <w:hyperlink r:id="rId33" w:history="1">
         <w:r>
           <w:rPr>
             <w:rStyle w:val="ac"/>
@@ -5949,7 +6204,7 @@
         </w:rPr>
         <w:t xml:space="preserve">  </w:t>
       </w:r>
-      <w:hyperlink r:id="rId32" w:history="1">
+      <w:hyperlink r:id="rId34" w:history="1">
         <w:r>
           <w:rPr>
             <w:rStyle w:val="ac"/>
@@ -5967,6 +6222,7 @@
     </w:p>
     <w:p>
       <w:r>
+        <w:lastRenderedPageBreak/>
         <w:t xml:space="preserve">Вид сбоку, персонаж перемещается влево-вправо с возможность немного переместиться </w:t>
       </w:r>
       <w:r>
@@ -6354,7 +6610,6 @@
     </w:p>
     <w:p>
       <w:r>
-        <w:lastRenderedPageBreak/>
         <w:t>Тагир выходит и дерется. Сперва</w:t>
       </w:r>
       <w:r>
@@ -6446,7 +6701,7 @@
       <w:r>
         <w:t xml:space="preserve"> </w:t>
       </w:r>
-      <w:hyperlink r:id="rId33" w:history="1">
+      <w:hyperlink r:id="rId35" w:history="1">
         <w:r>
           <w:rPr>
             <w:rStyle w:val="ac"/>
@@ -6588,6 +6843,7 @@
     </w:p>
     <w:p>
       <w:r>
+        <w:lastRenderedPageBreak/>
         <w:t xml:space="preserve">Первая битва происходит в стиле бумер-шутера, но с ближним боем. ЛКМ – атака посохом, ПКМ – защита. Если </w:t>
       </w:r>
       <w:r>
@@ -6624,7 +6880,7 @@
         </w:rPr>
         <w:t xml:space="preserve">Samurai Warriors – </w:t>
       </w:r>
-      <w:hyperlink r:id="rId34" w:history="1">
+      <w:hyperlink r:id="rId36" w:history="1">
         <w:r>
           <w:rPr>
             <w:rStyle w:val="ac"/>
@@ -6651,7 +6907,7 @@
         </w:rPr>
         <w:t xml:space="preserve">Fate/EXTELLA – </w:t>
       </w:r>
-      <w:hyperlink r:id="rId35" w:history="1">
+      <w:hyperlink r:id="rId37" w:history="1">
         <w:r>
           <w:rPr>
             <w:rStyle w:val="ac"/>
@@ -6848,7 +7104,7 @@
                     </pic:cNvPicPr>
                   </pic:nvPicPr>
                   <pic:blipFill>
-                    <a:blip r:embed="rId36" cstate="print">
+                    <a:blip r:embed="rId38" cstate="print">
                       <a:extLst>
                         <a:ext uri="{28A0092B-C50C-407E-A947-70E740481C1C}">
                           <a14:useLocalDpi xmlns:a14="http://schemas.microsoft.com/office/drawing/2010/main" val="0"/>

</xml_diff>

<commit_message>
Add game segment 4
</commit_message>
<xml_diff>
--- a/GameDesignDocument/GravelToJapan-GDD-v3.docx
+++ b/GameDesignDocument/GravelToJapan-GDD-v3.docx
@@ -2700,6 +2700,11 @@
     </w:p>
     <w:p/>
     <w:p>
+      <w:r>
+        <w:br w:type="page"/>
+      </w:r>
+    </w:p>
+    <w:p>
       <w:pPr>
         <w:pStyle w:val="2"/>
       </w:pPr>
@@ -2727,16 +2732,23 @@
       <w:bookmarkEnd w:id="6"/>
     </w:p>
     <w:p>
-      <w:pPr>
+      <w:r>
         <w:rPr>
           <w:lang w:val="en-US"/>
         </w:rPr>
-      </w:pPr>
+        <w:t>Guitar</w:t>
+      </w:r>
+      <w:r>
+        <w:t xml:space="preserve"> </w:t>
+      </w:r>
       <w:r>
         <w:rPr>
           <w:lang w:val="en-US"/>
         </w:rPr>
-        <w:t xml:space="preserve">Guitar Hero – </w:t>
+        <w:t>Hero</w:t>
+      </w:r>
+      <w:r>
+        <w:t xml:space="preserve"> – </w:t>
       </w:r>
       <w:hyperlink r:id="rId18" w:history="1">
         <w:r>
@@ -2744,7 +2756,124 @@
             <w:rStyle w:val="ac"/>
             <w:lang w:val="en-US"/>
           </w:rPr>
-          <w:t>https://www.youtube.com/watch?v=-CysWMLeMr8&amp;ab_channel=GuitarHeroStyles</w:t>
+          <w:t>https</w:t>
+        </w:r>
+        <w:r>
+          <w:rPr>
+            <w:rStyle w:val="ac"/>
+          </w:rPr>
+          <w:t>://</w:t>
+        </w:r>
+        <w:r>
+          <w:rPr>
+            <w:rStyle w:val="ac"/>
+            <w:lang w:val="en-US"/>
+          </w:rPr>
+          <w:t>www</w:t>
+        </w:r>
+        <w:r>
+          <w:rPr>
+            <w:rStyle w:val="ac"/>
+          </w:rPr>
+          <w:t>.</w:t>
+        </w:r>
+        <w:r>
+          <w:rPr>
+            <w:rStyle w:val="ac"/>
+            <w:lang w:val="en-US"/>
+          </w:rPr>
+          <w:t>youtube</w:t>
+        </w:r>
+        <w:r>
+          <w:rPr>
+            <w:rStyle w:val="ac"/>
+          </w:rPr>
+          <w:t>.</w:t>
+        </w:r>
+        <w:r>
+          <w:rPr>
+            <w:rStyle w:val="ac"/>
+            <w:lang w:val="en-US"/>
+          </w:rPr>
+          <w:t>com</w:t>
+        </w:r>
+        <w:r>
+          <w:rPr>
+            <w:rStyle w:val="ac"/>
+          </w:rPr>
+          <w:t>/</w:t>
+        </w:r>
+        <w:r>
+          <w:rPr>
+            <w:rStyle w:val="ac"/>
+            <w:lang w:val="en-US"/>
+          </w:rPr>
+          <w:t>watch</w:t>
+        </w:r>
+        <w:r>
+          <w:rPr>
+            <w:rStyle w:val="ac"/>
+          </w:rPr>
+          <w:t>?</w:t>
+        </w:r>
+        <w:r>
+          <w:rPr>
+            <w:rStyle w:val="ac"/>
+            <w:lang w:val="en-US"/>
+          </w:rPr>
+          <w:t>v</w:t>
+        </w:r>
+        <w:r>
+          <w:rPr>
+            <w:rStyle w:val="ac"/>
+          </w:rPr>
+          <w:t>=-</w:t>
+        </w:r>
+        <w:r>
+          <w:rPr>
+            <w:rStyle w:val="ac"/>
+            <w:lang w:val="en-US"/>
+          </w:rPr>
+          <w:t>CysWMLeMr</w:t>
+        </w:r>
+        <w:r>
+          <w:rPr>
+            <w:rStyle w:val="ac"/>
+          </w:rPr>
+          <w:t>8&amp;</w:t>
+        </w:r>
+        <w:r>
+          <w:rPr>
+            <w:rStyle w:val="ac"/>
+            <w:lang w:val="en-US"/>
+          </w:rPr>
+          <w:t>ab</w:t>
+        </w:r>
+        <w:r>
+          <w:rPr>
+            <w:rStyle w:val="ac"/>
+          </w:rPr>
+          <w:t>_</w:t>
+        </w:r>
+        <w:r>
+          <w:rPr>
+            <w:rStyle w:val="ac"/>
+            <w:lang w:val="en-US"/>
+          </w:rPr>
+          <w:t>channel</w:t>
+        </w:r>
+        <w:r>
+          <w:rPr>
+            <w:rStyle w:val="ac"/>
+          </w:rPr>
+          <w:t>=</w:t>
+        </w:r>
+        <w:r>
+          <w:rPr>
+            <w:rStyle w:val="ac"/>
+            <w:lang w:val="en-US"/>
+          </w:rPr>
+          <w:t>GuitarHeroStyles</w:t>
         </w:r>
       </w:hyperlink>
     </w:p>
@@ -2930,7 +3059,7 @@
         <w:t>2</w:t>
       </w:r>
       <w:r>
-        <w:t>. Ритм. Концепт игрового поля</w:t>
+        <w:t>. Ритм</w:t>
       </w:r>
     </w:p>
     <w:p>
@@ -3338,11 +3467,18 @@
       </w:r>
     </w:p>
     <w:p/>
+    <w:p/>
+    <w:p>
+      <w:r>
+        <w:br w:type="page"/>
+      </w:r>
+    </w:p>
     <w:p>
       <w:pPr>
         <w:pStyle w:val="2"/>
       </w:pPr>
       <w:r>
+        <w:lastRenderedPageBreak/>
         <w:t>ИС 3. Исследование</w:t>
       </w:r>
     </w:p>
@@ -3368,10 +3504,15 @@
       </w:hyperlink>
     </w:p>
     <w:p>
-      <w:r>
+      <w:pPr>
         <w:rPr>
           <w:lang w:val="en-US"/>
         </w:rPr>
+      </w:pPr>
+      <w:r>
+        <w:rPr>
+          <w:lang w:val="en-US"/>
+        </w:rPr>
         <w:t xml:space="preserve">Shadows Over Loathing </w:t>
       </w:r>
       <w:r>
@@ -3473,7 +3614,6 @@
         <w:rPr>
           <w:noProof/>
         </w:rPr>
-        <w:lastRenderedPageBreak/>
         <w:drawing>
           <wp:inline distT="0" distB="0" distL="0" distR="0" wp14:anchorId="083BD653" wp14:editId="7ED09A00">
             <wp:extent cx="5940425" cy="2970530"/>
@@ -3546,153 +3686,808 @@
         <w:t xml:space="preserve">. </w:t>
       </w:r>
       <w:r>
-        <w:t>Игровой сегмент 3. Исследование. Концепт игрового поля</w:t>
+        <w:t>Игровой сегмент 3. Исследование</w:t>
+      </w:r>
+    </w:p>
+    <w:p>
+      <w:r>
+        <w:t xml:space="preserve">На </w:t>
+      </w:r>
+      <w:r>
+        <w:t xml:space="preserve">локации могут присутствовать </w:t>
+      </w:r>
+      <w:r>
+        <w:t xml:space="preserve">интерактивные объекты, с которыми можно взаимодействовать. Суть взаимодействия определяется типом предмета. Так, например, использование двери </w:t>
+      </w:r>
+      <w:r>
+        <w:t xml:space="preserve">(красная) </w:t>
+      </w:r>
+      <w:r>
+        <w:t xml:space="preserve">переместит персонажа в другую локацию. </w:t>
+      </w:r>
+      <w:r>
+        <w:t>Использование волшебного меча на ледяном постаменте (синий) поместит волшебный меч в инвентарь, дарует персонажу власть, которая и не снилась его отцу, но взамен заберет душу персонажа</w:t>
+      </w:r>
+      <w:r>
+        <w:t>, что приведет к мгновенному проигрышу</w:t>
       </w:r>
       <w:r>
         <w:t>.</w:t>
       </w:r>
-    </w:p>
-    <w:p>
-      <w:r>
-        <w:t xml:space="preserve">На </w:t>
-      </w:r>
-      <w:r>
-        <w:t xml:space="preserve">локации могут присутствовать </w:t>
-      </w:r>
-      <w:r>
-        <w:t xml:space="preserve">интерактивные объекты, с которыми можно взаимодействовать. Суть взаимодействия определяется типом предмета. Так, например, использование двери </w:t>
-      </w:r>
-      <w:r>
-        <w:t xml:space="preserve">(красная) </w:t>
-      </w:r>
-      <w:r>
-        <w:t xml:space="preserve">переместит персонажа в другую локацию. </w:t>
-      </w:r>
-      <w:r>
-        <w:t>Использование волшебного меча на ледяном постаменте (синий) поместит волшебный меч в инвентарь, дарует персонажу власть, которая и не снилась его отцу, но взамен заберет душу персонажа</w:t>
-      </w:r>
-      <w:r>
-        <w:t>, что приведет к мгновенному проигрышу</w:t>
+      <w:r>
+        <w:t xml:space="preserve"> </w:t>
+      </w:r>
+      <w:r>
+        <w:t xml:space="preserve">Использование </w:t>
+      </w:r>
+      <w:r>
+        <w:t>куста</w:t>
+      </w:r>
+      <w:r>
+        <w:t xml:space="preserve"> с </w:t>
+      </w:r>
+      <w:r>
+        <w:t>ягодами (зеленый)</w:t>
+      </w:r>
+      <w:r>
+        <w:t xml:space="preserve"> </w:t>
+      </w:r>
+      <w:r>
+        <w:t>потребует прохождения мини-игры (Игровой сегмент 2. Ритм)</w:t>
+      </w:r>
+      <w:r>
+        <w:t xml:space="preserve"> и, в случае успешного прохождения, поместит ягоды в инвентарь персонажа</w:t>
+      </w:r>
+      <w:r>
+        <w:t>, убрав их с куста</w:t>
       </w:r>
       <w:r>
         <w:t>.</w:t>
       </w:r>
       <w:r>
+        <w:t xml:space="preserve"> В случае проигрыша мини-игры ягоды останутся на кусте, а персонаж сообщит о своей неудаче (Игровой сегмент 1. Повествование). </w:t>
+      </w:r>
+      <w:r>
+        <w:t>Взаимодействие с другим персонажем</w:t>
+      </w:r>
+      <w:r>
+        <w:t xml:space="preserve"> (фиолетовый)</w:t>
+      </w:r>
+      <w:r>
+        <w:t xml:space="preserve"> может запустить </w:t>
+      </w:r>
+      <w:r>
+        <w:t xml:space="preserve">либо </w:t>
+      </w:r>
+      <w:r>
+        <w:t xml:space="preserve">диалог (Игровой сегмент 1. </w:t>
+      </w:r>
+      <w:r>
+        <w:t>Повествование), либо битву (Игровой сегмент 4. Драка).</w:t>
+      </w:r>
+    </w:p>
+    <w:p>
+      <w:r>
+        <w:lastRenderedPageBreak/>
+        <w:t xml:space="preserve">Игрок может открыть меню персонажа, позволяющее </w:t>
+      </w:r>
+      <w:r>
+        <w:t xml:space="preserve">изучить имеющиеся в наличии предметы, </w:t>
+      </w:r>
+      <w:r>
+        <w:t>воспользоваться</w:t>
+      </w:r>
+      <w:r>
+        <w:t xml:space="preserve"> имеющимся</w:t>
+      </w:r>
+      <w:r>
+        <w:t xml:space="preserve"> предметом</w:t>
+      </w:r>
+      <w:r>
+        <w:t xml:space="preserve"> и</w:t>
+      </w:r>
+      <w:r>
+        <w:t xml:space="preserve"> применить магию (мини-игра Игровой сегмент 2. Ритм).</w:t>
+      </w:r>
+    </w:p>
+    <w:p/>
+    <w:p/>
+    <w:p>
+      <w:r>
+        <w:br w:type="page"/>
+      </w:r>
+    </w:p>
+    <w:p>
+      <w:pPr>
+        <w:pStyle w:val="2"/>
+      </w:pPr>
+      <w:r>
+        <w:lastRenderedPageBreak/>
+        <w:t>ИС 4. Драка</w:t>
+      </w:r>
+    </w:p>
+    <w:p>
+      <w:pPr>
+        <w:pStyle w:val="3"/>
+      </w:pPr>
+      <w:r>
+        <w:t>Существующие примеры</w:t>
+      </w:r>
+    </w:p>
+    <w:p>
+      <w:pPr>
+        <w:rPr>
+          <w:lang w:val="en-US"/>
+        </w:rPr>
+      </w:pPr>
+      <w:r>
+        <w:rPr>
+          <w:lang w:val="en-US"/>
+        </w:rPr>
+        <w:t>Doom</w:t>
+      </w:r>
+      <w:r>
+        <w:rPr>
+          <w:lang w:val="en-US"/>
+        </w:rPr>
+        <w:t xml:space="preserve"> 2</w:t>
+      </w:r>
+      <w:r>
+        <w:rPr>
+          <w:lang w:val="en-US"/>
+        </w:rPr>
+        <w:t xml:space="preserve"> –</w:t>
+      </w:r>
+      <w:r>
+        <w:rPr>
+          <w:lang w:val="en-US"/>
+        </w:rPr>
         <w:t xml:space="preserve"> </w:t>
       </w:r>
-      <w:r>
-        <w:t xml:space="preserve">Использование </w:t>
-      </w:r>
-      <w:r>
-        <w:t>куста</w:t>
+      <w:hyperlink r:id="rId26" w:history="1">
+        <w:r>
+          <w:rPr>
+            <w:rStyle w:val="ac"/>
+            <w:lang w:val="en-US"/>
+          </w:rPr>
+          <w:t>https</w:t>
+        </w:r>
+        <w:r>
+          <w:rPr>
+            <w:rStyle w:val="ac"/>
+            <w:lang w:val="en-US"/>
+          </w:rPr>
+          <w:t>://</w:t>
+        </w:r>
+        <w:r>
+          <w:rPr>
+            <w:rStyle w:val="ac"/>
+            <w:lang w:val="en-US"/>
+          </w:rPr>
+          <w:t>www</w:t>
+        </w:r>
+        <w:r>
+          <w:rPr>
+            <w:rStyle w:val="ac"/>
+            <w:lang w:val="en-US"/>
+          </w:rPr>
+          <w:t>.</w:t>
+        </w:r>
+        <w:r>
+          <w:rPr>
+            <w:rStyle w:val="ac"/>
+            <w:lang w:val="en-US"/>
+          </w:rPr>
+          <w:t>youtube</w:t>
+        </w:r>
+        <w:r>
+          <w:rPr>
+            <w:rStyle w:val="ac"/>
+            <w:lang w:val="en-US"/>
+          </w:rPr>
+          <w:t>.</w:t>
+        </w:r>
+        <w:r>
+          <w:rPr>
+            <w:rStyle w:val="ac"/>
+            <w:lang w:val="en-US"/>
+          </w:rPr>
+          <w:t>com</w:t>
+        </w:r>
+        <w:r>
+          <w:rPr>
+            <w:rStyle w:val="ac"/>
+            <w:lang w:val="en-US"/>
+          </w:rPr>
+          <w:t>/</w:t>
+        </w:r>
+        <w:r>
+          <w:rPr>
+            <w:rStyle w:val="ac"/>
+            <w:lang w:val="en-US"/>
+          </w:rPr>
+          <w:t>watch</w:t>
+        </w:r>
+        <w:r>
+          <w:rPr>
+            <w:rStyle w:val="ac"/>
+            <w:lang w:val="en-US"/>
+          </w:rPr>
+          <w:t>?</w:t>
+        </w:r>
+        <w:r>
+          <w:rPr>
+            <w:rStyle w:val="ac"/>
+            <w:lang w:val="en-US"/>
+          </w:rPr>
+          <w:t>v</w:t>
+        </w:r>
+        <w:r>
+          <w:rPr>
+            <w:rStyle w:val="ac"/>
+            <w:lang w:val="en-US"/>
+          </w:rPr>
+          <w:t>=</w:t>
+        </w:r>
+        <w:r>
+          <w:rPr>
+            <w:rStyle w:val="ac"/>
+            <w:lang w:val="en-US"/>
+          </w:rPr>
+          <w:t>S</w:t>
+        </w:r>
+        <w:r>
+          <w:rPr>
+            <w:rStyle w:val="ac"/>
+            <w:lang w:val="en-US"/>
+          </w:rPr>
+          <w:t>490</w:t>
+        </w:r>
+        <w:r>
+          <w:rPr>
+            <w:rStyle w:val="ac"/>
+            <w:lang w:val="en-US"/>
+          </w:rPr>
+          <w:t>UNmOzdk</w:t>
+        </w:r>
+        <w:r>
+          <w:rPr>
+            <w:rStyle w:val="ac"/>
+            <w:lang w:val="en-US"/>
+          </w:rPr>
+          <w:t>&amp;</w:t>
+        </w:r>
+        <w:r>
+          <w:rPr>
+            <w:rStyle w:val="ac"/>
+            <w:lang w:val="en-US"/>
+          </w:rPr>
+          <w:t>ab</w:t>
+        </w:r>
+        <w:r>
+          <w:rPr>
+            <w:rStyle w:val="ac"/>
+            <w:lang w:val="en-US"/>
+          </w:rPr>
+          <w:t>_</w:t>
+        </w:r>
+        <w:r>
+          <w:rPr>
+            <w:rStyle w:val="ac"/>
+            <w:lang w:val="en-US"/>
+          </w:rPr>
+          <w:t>channel</w:t>
+        </w:r>
+        <w:r>
+          <w:rPr>
+            <w:rStyle w:val="ac"/>
+            <w:lang w:val="en-US"/>
+          </w:rPr>
+          <w:t>=</w:t>
+        </w:r>
+        <w:r>
+          <w:rPr>
+            <w:rStyle w:val="ac"/>
+            <w:lang w:val="en-US"/>
+          </w:rPr>
+          <w:t>Shirrako</w:t>
+        </w:r>
+      </w:hyperlink>
+    </w:p>
+    <w:p>
+      <w:pPr>
+        <w:rPr>
+          <w:lang w:val="en-US"/>
+        </w:rPr>
+      </w:pPr>
+      <w:r>
+        <w:rPr>
+          <w:lang w:val="en-US"/>
+        </w:rPr>
+        <w:t>Hotline Miami</w:t>
+      </w:r>
+      <w:r>
+        <w:rPr>
+          <w:lang w:val="en-US"/>
+        </w:rPr>
+        <w:t xml:space="preserve"> – </w:t>
+      </w:r>
+      <w:hyperlink r:id="rId27" w:history="1">
+        <w:r>
+          <w:rPr>
+            <w:rStyle w:val="ac"/>
+            <w:lang w:val="en-US"/>
+          </w:rPr>
+          <w:t>https://www.youtube.com/watch?v=2n_BinoS1Ug&amp;ab_channel=brumisator</w:t>
+        </w:r>
+      </w:hyperlink>
+    </w:p>
+    <w:p>
+      <w:pPr>
+        <w:rPr>
+          <w:lang w:val="en-US"/>
+        </w:rPr>
+      </w:pPr>
+      <w:r>
+        <w:rPr>
+          <w:lang w:val="en-US"/>
+        </w:rPr>
+        <w:t>Darkwood</w:t>
+      </w:r>
+      <w:r>
+        <w:rPr>
+          <w:lang w:val="en-US"/>
+        </w:rPr>
+        <w:t xml:space="preserve"> – </w:t>
+      </w:r>
+      <w:hyperlink r:id="rId28" w:history="1">
+        <w:r>
+          <w:rPr>
+            <w:rStyle w:val="ac"/>
+            <w:lang w:val="en-US"/>
+          </w:rPr>
+          <w:t>https://www.youtube.com/watch?v=E8ZXPcG4QFc&amp;ab_channel=IndieJames</w:t>
+        </w:r>
+      </w:hyperlink>
+    </w:p>
+    <w:p>
+      <w:pPr>
+        <w:rPr>
+          <w:lang w:val="en-US"/>
+        </w:rPr>
+      </w:pPr>
+      <w:r>
+        <w:rPr>
+          <w:lang w:val="en-US"/>
+        </w:rPr>
+        <w:t>Rustler</w:t>
+      </w:r>
+      <w:r>
+        <w:rPr>
+          <w:lang w:val="en-US"/>
+        </w:rPr>
+        <w:t xml:space="preserve"> – </w:t>
+      </w:r>
+      <w:hyperlink r:id="rId29" w:history="1">
+        <w:r>
+          <w:rPr>
+            <w:rStyle w:val="ac"/>
+            <w:lang w:val="en-US"/>
+          </w:rPr>
+          <w:t>https://www.youtube.com/watch?v=v3Xcz-o13o4&amp;ab_channel=IGN</w:t>
+        </w:r>
+      </w:hyperlink>
+    </w:p>
+    <w:p>
+      <w:pPr>
+        <w:pStyle w:val="3"/>
+      </w:pPr>
+      <w:r>
+        <w:t>Суть</w:t>
+      </w:r>
+    </w:p>
+    <w:p>
+      <w:r>
+        <w:t>Персонаж помещается на плоскую локацию с видом сверху</w:t>
+      </w:r>
+      <w:r>
+        <w:t xml:space="preserve">. </w:t>
+      </w:r>
+    </w:p>
+    <w:p>
+      <w:pPr>
+        <w:keepNext/>
+      </w:pPr>
+      <w:r>
+        <w:rPr>
+          <w:noProof/>
+        </w:rPr>
+        <w:drawing>
+          <wp:inline distT="0" distB="0" distL="0" distR="0" wp14:anchorId="4BFBDF7E" wp14:editId="6CB83D12">
+            <wp:extent cx="4876800" cy="4876800"/>
+            <wp:effectExtent l="0" t="0" r="0" b="0"/>
+            <wp:docPr id="196793326" name="Рисунок 1"/>
+            <wp:cNvGraphicFramePr>
+              <a:graphicFrameLocks xmlns:a="http://schemas.openxmlformats.org/drawingml/2006/main" noChangeAspect="1"/>
+            </wp:cNvGraphicFramePr>
+            <a:graphic xmlns:a="http://schemas.openxmlformats.org/drawingml/2006/main">
+              <a:graphicData uri="http://schemas.openxmlformats.org/drawingml/2006/picture">
+                <pic:pic xmlns:pic="http://schemas.openxmlformats.org/drawingml/2006/picture">
+                  <pic:nvPicPr>
+                    <pic:cNvPr id="0" name="Picture 1"/>
+                    <pic:cNvPicPr>
+                      <a:picLocks noChangeAspect="1" noChangeArrowheads="1"/>
+                    </pic:cNvPicPr>
+                  </pic:nvPicPr>
+                  <pic:blipFill>
+                    <a:blip r:embed="rId30">
+                      <a:extLst>
+                        <a:ext uri="{28A0092B-C50C-407E-A947-70E740481C1C}">
+                          <a14:useLocalDpi xmlns:a14="http://schemas.microsoft.com/office/drawing/2010/main" val="0"/>
+                        </a:ext>
+                      </a:extLst>
+                    </a:blip>
+                    <a:srcRect/>
+                    <a:stretch>
+                      <a:fillRect/>
+                    </a:stretch>
+                  </pic:blipFill>
+                  <pic:spPr bwMode="auto">
+                    <a:xfrm>
+                      <a:off x="0" y="0"/>
+                      <a:ext cx="4876800" cy="4876800"/>
+                    </a:xfrm>
+                    <a:prstGeom prst="rect">
+                      <a:avLst/>
+                    </a:prstGeom>
+                    <a:noFill/>
+                    <a:ln>
+                      <a:noFill/>
+                    </a:ln>
+                  </pic:spPr>
+                </pic:pic>
+              </a:graphicData>
+            </a:graphic>
+          </wp:inline>
+        </w:drawing>
+      </w:r>
+    </w:p>
+    <w:p>
+      <w:pPr>
+        <w:pStyle w:val="af5"/>
+      </w:pPr>
+      <w:r>
+        <w:t xml:space="preserve">Рисунок </w:t>
+      </w:r>
+      <w:fldSimple w:instr=" SEQ Рисунок \* ARABIC ">
+        <w:r>
+          <w:rPr>
+            <w:noProof/>
+          </w:rPr>
+          <w:t>4</w:t>
+        </w:r>
+      </w:fldSimple>
+      <w:r>
+        <w:t>. Игровой сегмент 4. Драка</w:t>
+      </w:r>
+      <w:r>
+        <w:t>. Концепт игрового поля</w:t>
+      </w:r>
+    </w:p>
+    <w:p>
+      <w:r>
+        <w:t xml:space="preserve">Помимо игрока на локации присутствуют препятствия (зеленые) и противники (синие и красные). Через препятствия (зеленые) нельзя перемещаться и атаковать. Противники-ближники (синие) идут к персонажу и атакуют его на ближней дистанции. Противники-дальники (красные) атакуют с дальней дистанции. </w:t>
+      </w:r>
+    </w:p>
+    <w:p>
+      <w:r>
+        <w:t>Идеи на подумать:</w:t>
+      </w:r>
+    </w:p>
+    <w:p>
+      <w:pPr>
+        <w:pStyle w:val="a7"/>
+        <w:numPr>
+          <w:ilvl w:val="0"/>
+          <w:numId w:val="16"/>
+        </w:numPr>
+      </w:pPr>
+      <w:r>
+        <w:t>Возможно, атаковать через препятствия все-же можно? Или через них можно перемещаться, но с половиной скорости. Надо подумать над разными типами препятствий.</w:t>
+      </w:r>
+    </w:p>
+    <w:p>
+      <w:pPr>
+        <w:pStyle w:val="a7"/>
+        <w:numPr>
+          <w:ilvl w:val="0"/>
+          <w:numId w:val="16"/>
+        </w:numPr>
+      </w:pPr>
+      <w:r>
+        <w:lastRenderedPageBreak/>
+        <w:t>Противники-ближники должны не просто идти в сторону персонажа и атаковать, но еще и пытаться в какое-то подобие тактики, например, прикрывать собой противников-дальников.</w:t>
+      </w:r>
+    </w:p>
+    <w:p>
+      <w:pPr>
+        <w:pStyle w:val="a7"/>
+        <w:numPr>
+          <w:ilvl w:val="0"/>
+          <w:numId w:val="16"/>
+        </w:numPr>
+      </w:pPr>
+      <w:r>
+        <w:t>Противники должны разделяться по рангам – слабые очередняры, обычные и сильные (боссы). Ранжировать можно размером, количеством волшебных спецэффектов и количеством рук.</w:t>
+      </w:r>
+    </w:p>
+    <w:p>
+      <w:r>
+        <w:t xml:space="preserve">Персонажи (персонаж игрока и противники) </w:t>
+      </w:r>
+      <w:r>
+        <w:t>мо</w:t>
+      </w:r>
+      <w:r>
+        <w:t>гу</w:t>
+      </w:r>
+      <w:r>
+        <w:t>т перемещаться по локации влево-вправо и вверх-вниз, параллельно плоскости экрана.</w:t>
+      </w:r>
+      <w:r>
+        <w:t xml:space="preserve"> </w:t>
+      </w:r>
+    </w:p>
+    <w:p>
+      <w:r>
+        <w:t xml:space="preserve">Каждый персонаж может атаковать и защищаться. </w:t>
+      </w:r>
+      <w:r>
+        <w:t>Персонажи-ближники атакуют на близкой дистанции в конической области по направлению взгляда (для персонажа игрока: от центра модели в сторону курсора мыши). Персонажи-дальники имеют большую дистанцию атаки, выпуская снаряды, которые летят по прямой, не нанося урона союзным персонажам (противники-дальники не наносят урона противникам-ближникам).</w:t>
+      </w:r>
+    </w:p>
+    <w:p>
+      <w:r>
+        <w:t>Каждый персонаж может совершить быструю атаку (для персонажа игрока: нажать и отпустить ЛКМ) или усиленную. Усиленная атака наносит больше урона, но требует более долгой подготовки (для персонажа игрока: зажать ЛКМ на некоторое время, после чего отпустить).</w:t>
+      </w:r>
+      <w:r>
+        <w:t xml:space="preserve"> Чем дольше подготавливается атака, тем больше урона она нанесет (до определенного максимума), но тем тяжелее будет попасть (для ближних атак происходит сужение конуса атаки, для дальних атак уменьшается скорость снаряда).</w:t>
+      </w:r>
+    </w:p>
+    <w:p>
+      <w:pPr>
+        <w:keepNext/>
+      </w:pPr>
+      <w:r>
+        <w:rPr>
+          <w:noProof/>
+        </w:rPr>
+        <w:drawing>
+          <wp:inline distT="0" distB="0" distL="0" distR="0" wp14:anchorId="0CFB6E35" wp14:editId="455F81D2">
+            <wp:extent cx="4876800" cy="2228850"/>
+            <wp:effectExtent l="0" t="0" r="0" b="0"/>
+            <wp:docPr id="1914882683" name="Рисунок 2"/>
+            <wp:cNvGraphicFramePr>
+              <a:graphicFrameLocks xmlns:a="http://schemas.openxmlformats.org/drawingml/2006/main" noChangeAspect="1"/>
+            </wp:cNvGraphicFramePr>
+            <a:graphic xmlns:a="http://schemas.openxmlformats.org/drawingml/2006/main">
+              <a:graphicData uri="http://schemas.openxmlformats.org/drawingml/2006/picture">
+                <pic:pic xmlns:pic="http://schemas.openxmlformats.org/drawingml/2006/picture">
+                  <pic:nvPicPr>
+                    <pic:cNvPr id="0" name="Picture 2"/>
+                    <pic:cNvPicPr>
+                      <a:picLocks noChangeAspect="1" noChangeArrowheads="1"/>
+                    </pic:cNvPicPr>
+                  </pic:nvPicPr>
+                  <pic:blipFill rotWithShape="1">
+                    <a:blip r:embed="rId31">
+                      <a:extLst>
+                        <a:ext uri="{28A0092B-C50C-407E-A947-70E740481C1C}">
+                          <a14:useLocalDpi xmlns:a14="http://schemas.microsoft.com/office/drawing/2010/main" val="0"/>
+                        </a:ext>
+                      </a:extLst>
+                    </a:blip>
+                    <a:srcRect t="31836" b="22461"/>
+                    <a:stretch/>
+                  </pic:blipFill>
+                  <pic:spPr bwMode="auto">
+                    <a:xfrm>
+                      <a:off x="0" y="0"/>
+                      <a:ext cx="4876800" cy="2228850"/>
+                    </a:xfrm>
+                    <a:prstGeom prst="rect">
+                      <a:avLst/>
+                    </a:prstGeom>
+                    <a:noFill/>
+                    <a:ln>
+                      <a:noFill/>
+                    </a:ln>
+                    <a:extLst>
+                      <a:ext uri="{53640926-AAD7-44D8-BBD7-CCE9431645EC}">
+                        <a14:shadowObscured xmlns:a14="http://schemas.microsoft.com/office/drawing/2010/main"/>
+                      </a:ext>
+                    </a:extLst>
+                  </pic:spPr>
+                </pic:pic>
+              </a:graphicData>
+            </a:graphic>
+          </wp:inline>
+        </w:drawing>
+      </w:r>
+    </w:p>
+    <w:p>
+      <w:pPr>
+        <w:pStyle w:val="af5"/>
+      </w:pPr>
+      <w:r>
+        <w:t xml:space="preserve">Рисунок </w:t>
+      </w:r>
+      <w:fldSimple w:instr=" SEQ Рисунок \* ARABIC ">
+        <w:r>
+          <w:rPr>
+            <w:noProof/>
+          </w:rPr>
+          <w:t>5</w:t>
+        </w:r>
+      </w:fldSimple>
+      <w:r>
+        <w:t>. Игровой сегмент 4. Драка. Области блока</w:t>
+      </w:r>
+    </w:p>
+    <w:p>
+      <w:r>
+        <w:t xml:space="preserve">Каждый персонаж может ставить блок (для персонажа игрока: нажатие ПКМ). </w:t>
+      </w:r>
+      <w:r>
+        <w:t>Находясь в блоке, персонаж не может атаковать, но получает четверть</w:t>
+      </w:r>
+      <w:r>
+        <w:t xml:space="preserve"> (?)</w:t>
+      </w:r>
+      <w:r>
+        <w:t xml:space="preserve"> урона с направления блока</w:t>
+      </w:r>
+      <w:r>
+        <w:t xml:space="preserve"> (зеленый сектор)</w:t>
+      </w:r>
+      <w:r>
+        <w:t>, половину урона</w:t>
       </w:r>
       <w:r>
         <w:t xml:space="preserve"> с </w:t>
       </w:r>
       <w:r>
-        <w:t>ягодами (зеленый)</w:t>
-      </w:r>
-      <w:r>
-        <w:t xml:space="preserve"> </w:t>
-      </w:r>
-      <w:r>
-        <w:t>потребует прохождения мини-игры (Игровой сегмент 2. Ритм)</w:t>
-      </w:r>
-      <w:r>
-        <w:t xml:space="preserve"> и, в случае успешного прохождения, поместит ягоды в инвентарь персонажа</w:t>
-      </w:r>
-      <w:r>
-        <w:t>, убрав их с куста</w:t>
-      </w:r>
-      <w:r>
-        <w:t>.</w:t>
-      </w:r>
-      <w:r>
-        <w:t xml:space="preserve"> В случае проигрыша мини-игры ягоды останутся на кусте, а персонаж сообщит о своей неудаче </w:t>
-      </w:r>
-      <w:r>
-        <w:t>(Игровой сегмент 1. Повествование)</w:t>
-      </w:r>
-      <w:r>
-        <w:t xml:space="preserve">. </w:t>
-      </w:r>
-      <w:r>
-        <w:t>Взаимодействие с другим персонажем</w:t>
-      </w:r>
-      <w:r>
-        <w:t xml:space="preserve"> (фиолетовый)</w:t>
-      </w:r>
-      <w:r>
-        <w:t xml:space="preserve"> может запустить </w:t>
-      </w:r>
-      <w:r>
-        <w:t xml:space="preserve">либо </w:t>
-      </w:r>
-      <w:r>
-        <w:t xml:space="preserve">диалог (Игровой сегмент 1. </w:t>
-      </w:r>
-      <w:r>
-        <w:t>Повествование), либо битву (Игровой сегмент 4. Драка).</w:t>
-      </w:r>
-    </w:p>
-    <w:p>
-      <w:r>
-        <w:t xml:space="preserve">Игрок может открыть меню персонажа, позволяющее </w:t>
-      </w:r>
-      <w:r>
-        <w:t>изучить имеющиеся в наличии предметы</w:t>
-      </w:r>
-      <w:r>
-        <w:t xml:space="preserve">, </w:t>
-      </w:r>
-      <w:r>
-        <w:t>воспользоваться</w:t>
-      </w:r>
-      <w:r>
-        <w:t xml:space="preserve"> имеющимся</w:t>
-      </w:r>
-      <w:r>
-        <w:t xml:space="preserve"> предметом</w:t>
-      </w:r>
-      <w:r>
-        <w:t xml:space="preserve"> и</w:t>
-      </w:r>
-      <w:r>
-        <w:t xml:space="preserve"> применить магию </w:t>
-      </w:r>
-      <w:r>
-        <w:t>(</w:t>
-      </w:r>
-      <w:r>
-        <w:t xml:space="preserve">мини-игра </w:t>
-      </w:r>
-      <w:r>
-        <w:t>Игровой сегмент 2. Ритм)</w:t>
-      </w:r>
-      <w:r>
-        <w:t>.</w:t>
-      </w:r>
-    </w:p>
-    <w:p/>
-    <w:p>
-      <w:pPr>
-        <w:pStyle w:val="2"/>
-      </w:pPr>
-      <w:r>
-        <w:t>ИС 4. Драка</w:t>
-      </w:r>
-    </w:p>
-    <w:p>
-      <w:pPr>
-        <w:pStyle w:val="3"/>
-      </w:pPr>
-      <w:r>
-        <w:t>Существующие примеры</w:t>
-      </w:r>
-    </w:p>
-    <w:p>
-      <w:r>
-        <w:t>ыыы</w:t>
+        <w:t>флангов</w:t>
+      </w:r>
+      <w:r>
+        <w:t xml:space="preserve"> (синие сектора) и полный урон с тыла (фиолетовый сектор).</w:t>
+      </w:r>
+    </w:p>
+    <w:p>
+      <w:r>
+        <w:t>Если между моментом выставления персонажем блока и атакой противника прошло достаточно мало времени (?) – происходит "парирование", которое</w:t>
+      </w:r>
+      <w:r>
+        <w:t xml:space="preserve"> полностью поглощает урон, а также</w:t>
+      </w:r>
+      <w:r>
+        <w:t xml:space="preserve"> оглушает противника (не дает ему действовать некоторое время, чем сильнее</w:t>
+      </w:r>
+      <w:r>
+        <w:t xml:space="preserve"> была</w:t>
+      </w:r>
+      <w:r>
+        <w:t xml:space="preserve"> атака – тем дольше)</w:t>
+      </w:r>
+      <w:r>
+        <w:t xml:space="preserve"> и на время оглушения повышает наносимый ему урон вдвое.</w:t>
+      </w:r>
+    </w:p>
+    <w:p>
+      <w:r>
+        <w:t>Идеи на подумать:</w:t>
+      </w:r>
+    </w:p>
+    <w:p>
+      <w:pPr>
+        <w:pStyle w:val="a7"/>
+        <w:numPr>
+          <w:ilvl w:val="0"/>
+          <w:numId w:val="17"/>
+        </w:numPr>
+      </w:pPr>
+      <w:r>
+        <w:t>Возможно, стоит полностью блокировать урон со стороны блока, но тогда игрок сможет "затанчить" врагов непробиваемым блоком. В качестве противодействия нужно будет добавить больше врагов, реализовать им возможность использовать численное преимущество (обходить с разных сторон) и, возможно, замедлить скорость поворота персонажа в блоке.</w:t>
+      </w:r>
+    </w:p>
+    <w:p>
+      <w:pPr>
+        <w:pStyle w:val="a7"/>
+        <w:numPr>
+          <w:ilvl w:val="0"/>
+          <w:numId w:val="17"/>
+        </w:numPr>
+      </w:pPr>
+      <w:r>
+        <w:lastRenderedPageBreak/>
+        <w:t>Как блок взаимодействует с дальними атаками?</w:t>
+      </w:r>
+      <w:r>
+        <w:t xml:space="preserve"> Вероятно, фронтальный урон блокируется полностью, а тыловой проходит в полном объеме, но что насчет флангов?</w:t>
+      </w:r>
+      <w:r>
+        <w:t xml:space="preserve"> Парирование может отправлять снаряды обратно?</w:t>
+      </w:r>
+    </w:p>
+    <w:p>
+      <w:pPr>
+        <w:pStyle w:val="a7"/>
+        <w:numPr>
+          <w:ilvl w:val="0"/>
+          <w:numId w:val="17"/>
+        </w:numPr>
+      </w:pPr>
+      <w:r>
+        <w:t xml:space="preserve">Парирование происходит только фронтально? Или по флангам тоже? Или со всех направлений? </w:t>
+      </w:r>
+    </w:p>
+    <w:p>
+      <w:r>
+        <w:t>Помимо обычных атак некоторые персонажи могут применять магию – особые способности, такие так лечение, усиление, атаки по области, призыв союзников и т.д.</w:t>
+      </w:r>
+      <w:r>
+        <w:t xml:space="preserve"> Для персонажа игрока применение магии происходит при помощи мини-игры (Игровой сегмент 2. Ритм)</w:t>
+      </w:r>
+      <w:r>
+        <w:t>, по результатам которой заклинание применяется с большей или меньшей эффективностью</w:t>
+      </w:r>
+      <w:r>
+        <w:t>. Для персонажей-противников применение магии требует некоторого времени, в течении которого они не могут атаковать и защищаться.</w:t>
+      </w:r>
+    </w:p>
+    <w:p>
+      <w:r>
+        <w:t>Идеи на подумать:</w:t>
+      </w:r>
+    </w:p>
+    <w:p>
+      <w:pPr>
+        <w:pStyle w:val="a7"/>
+        <w:numPr>
+          <w:ilvl w:val="0"/>
+          <w:numId w:val="18"/>
+        </w:numPr>
+      </w:pPr>
+      <w:r>
+        <w:t>Могут ли противники перемещаться во время применения магии?</w:t>
+      </w:r>
+    </w:p>
+    <w:p>
+      <w:pPr>
+        <w:pStyle w:val="a7"/>
+        <w:numPr>
+          <w:ilvl w:val="0"/>
+          <w:numId w:val="18"/>
+        </w:numPr>
+      </w:pPr>
+      <w:r>
+        <w:t>Можно ли "сбить" применение магии противника, ударив его?</w:t>
+      </w:r>
+    </w:p>
+    <w:p>
+      <w:r>
+        <w:t>???</w:t>
+      </w:r>
+    </w:p>
+    <w:p>
+      <w:r>
+        <w:t xml:space="preserve">Как будто бы нужна </w:t>
+      </w:r>
+      <w:r>
+        <w:t>дополнительная механика по типу "накопления ярости" от нанесения урона или победы над врагами</w:t>
+      </w:r>
+      <w:r>
+        <w:t>, чтобы иметь возможность использовать какую-нибудь ульту. Подумай об этом.</w:t>
       </w:r>
     </w:p>
     <w:p/>
@@ -3707,7 +4502,6 @@
       </w:pPr>
       <w:bookmarkStart w:id="9" w:name="_Toc195483310"/>
       <w:r>
-        <w:lastRenderedPageBreak/>
         <w:t>Часть 1. Рождение обезьяны</w:t>
       </w:r>
       <w:bookmarkEnd w:id="9"/>
@@ -3927,6 +4721,7 @@
         <w:br/>
       </w:r>
       <w:r>
+        <w:lastRenderedPageBreak/>
         <w:t>Земля и Воздух им разделены</w:t>
       </w:r>
       <w:r>
@@ -4014,7 +4809,7 @@
           <w:noProof/>
         </w:rPr>
         <w:drawing>
-          <wp:inline distT="0" distB="0" distL="0" distR="0" wp14:anchorId="43EF8A06" wp14:editId="120DC26E">
+          <wp:inline distT="0" distB="0" distL="0" distR="0" wp14:anchorId="43EF8A06" wp14:editId="5B53E1E1">
             <wp:extent cx="5940425" cy="1979930"/>
             <wp:effectExtent l="0" t="0" r="3175" b="1270"/>
             <wp:docPr id="590867495" name="Рисунок 2"/>
@@ -4031,7 +4826,7 @@
                     </pic:cNvPicPr>
                   </pic:nvPicPr>
                   <pic:blipFill>
-                    <a:blip r:embed="rId26" cstate="print">
+                    <a:blip r:embed="rId32" cstate="print">
                       <a:extLst>
                         <a:ext uri="{28A0092B-C50C-407E-A947-70E740481C1C}">
                           <a14:useLocalDpi xmlns:a14="http://schemas.microsoft.com/office/drawing/2010/main" val="0"/>
@@ -4065,7 +4860,6 @@
     </w:p>
     <w:p>
       <w:r>
-        <w:lastRenderedPageBreak/>
         <w:t xml:space="preserve">С неба все время смотрит Нефритовый Император Логвинов. После вылупления он пожимает плечами говорит: "Вот он, результат </w:t>
       </w:r>
       <w:r>
@@ -4110,7 +4904,7 @@
       <w:r>
         <w:t xml:space="preserve"> </w:t>
       </w:r>
-      <w:hyperlink r:id="rId27" w:history="1">
+      <w:hyperlink r:id="rId33" w:history="1">
         <w:r>
           <w:rPr>
             <w:rStyle w:val="ac"/>
@@ -4331,6 +5125,7 @@
                 <w:sz w:val="24"/>
                 <w:szCs w:val="24"/>
               </w:rPr>
+              <w:lastRenderedPageBreak/>
               <w:t>Игровая роль</w:t>
             </w:r>
           </w:p>
@@ -4492,7 +5287,7 @@
       <w:r>
         <w:t xml:space="preserve"> – </w:t>
       </w:r>
-      <w:hyperlink r:id="rId28" w:history="1">
+      <w:hyperlink r:id="rId34" w:history="1">
         <w:r>
           <w:rPr>
             <w:rStyle w:val="ac"/>
@@ -4669,7 +5464,7 @@
       <w:r>
         <w:t xml:space="preserve">– </w:t>
       </w:r>
-      <w:hyperlink r:id="rId29" w:history="1">
+      <w:hyperlink r:id="rId35" w:history="1">
         <w:r>
           <w:rPr>
             <w:rStyle w:val="ac"/>
@@ -4826,7 +5621,6 @@
       </w:pPr>
       <w:bookmarkStart w:id="15" w:name="_Toc195483316"/>
       <w:r>
-        <w:lastRenderedPageBreak/>
         <w:t>Часть 3. Поиск учения</w:t>
       </w:r>
       <w:bookmarkEnd w:id="15"/>
@@ -5046,6 +5840,7 @@
     </w:p>
     <w:p>
       <w:r>
+        <w:lastRenderedPageBreak/>
         <w:t>Тагир оказывается на берегу, на котором стоят несколько человек. Распугав большинство, Тагир собирает их одежду. После этого он гуляет по городу и встречает дровосека, напевающего песенку бессмертных. У дровосека тяжелая жизнь, но Тагир говорит: "Да, жаль тебя, конечно, чувачок, но где тут, говоришь, живет бессмертный?". Дровосек рассказывает, как добраться до бессмертного. Бессмертный живет в горе, которую было видно все это время и на которой огромная надпись "Тут обучают бессмертию". Тагир говорит: "Ооо, бля, а мы и не думали! Ну ладно тогда, бб!" и уходит к горе.</w:t>
       </w:r>
     </w:p>
@@ -5084,7 +5879,6 @@
     </w:p>
     <w:p>
       <w:r>
-        <w:lastRenderedPageBreak/>
         <w:t xml:space="preserve">Через некоторое время Тагир сидит с учениками-лейтерами, и те просят показать им волшебство. Тагир говорит: "Хотите сосну?". Ученики говорят, мол, хотим </w:t>
       </w:r>
       <w:r>
@@ -5170,12 +5964,13 @@
         </w:numPr>
       </w:pPr>
       <w:r>
+        <w:lastRenderedPageBreak/>
         <w:t>Петька и Василий Иванович</w:t>
       </w:r>
       <w:r>
         <w:t xml:space="preserve"> – </w:t>
       </w:r>
-      <w:hyperlink r:id="rId30" w:history="1">
+      <w:hyperlink r:id="rId36" w:history="1">
         <w:r>
           <w:rPr>
             <w:rStyle w:val="ac"/>
@@ -5219,7 +6014,7 @@
         </w:rPr>
         <w:t xml:space="preserve"> </w:t>
       </w:r>
-      <w:hyperlink r:id="rId31" w:history="1">
+      <w:hyperlink r:id="rId37" w:history="1">
         <w:r>
           <w:rPr>
             <w:rStyle w:val="ac"/>
@@ -5507,83 +6302,86 @@
     </w:p>
     <w:p>
       <w:r>
+        <w:t>В какой-то момент Тагир осознал, что, если ты готовишься воевать, соседи могут подумать, что воевать ты готовишься с ними, после чего снесут тебе лицо. Это встревожило Тагира и он отправился в Стерлитамак, чтобы добыть оружия.</w:t>
+      </w:r>
+      <w:r>
+        <w:t xml:space="preserve"> </w:t>
+      </w:r>
+      <w:r>
+        <w:t xml:space="preserve">Там он пришел в бар, дунул самокрутку, да так, что дым опутал весь город. </w:t>
+      </w:r>
+    </w:p>
+    <w:p>
+      <w:r>
+        <w:t>И пока все жители лежали и хихикали, Тагир, тоже хихикая, нашел арсенал и увидел там кучу оружия. Понял, что сам все не утащит, Тагир достал из трусов волосинку, подбросил ее и крикнул "Превратись!". Тут-же волосинка превратилась в толпу обезьян, каждая из которых схватила столько оружия, сколько смогла унести. После этого все обезьяны запрыгнули на облачный велосипед без седла и педалей и полетели на гору-Уфу.</w:t>
+      </w:r>
+    </w:p>
+    <w:p>
+      <w:r>
+        <w:t xml:space="preserve">Прилетев на гору-Уфу, хихикающий Тагир схлопнул волшебных обезьянок обратно в волос, засунул его обратно в трусы, позвал других обезьян и выдал им оружие. Узнав об этом, все соседи пришли дружиться с Тагиром, ибо боялись, что он в приступе свойственной ему агрессии пойдет со всеми драться. </w:t>
+      </w:r>
+    </w:p>
+    <w:p>
+      <w:r>
+        <w:t xml:space="preserve">Наблюдая за другими вооруженными обезьянами, Тагир загрустил, ибо ему не нравилась его боевая дрель. Встал он, спрыгнул с горы-Уфы и нырнул прямо на дно реки </w:t>
+      </w:r>
+      <w:r>
+        <w:t>Агидель</w:t>
+      </w:r>
+      <w:r>
+        <w:t xml:space="preserve">. Огляделся и видит, сидит на дне Яна на половину человек, на половину розовая кошка. Сидит в окружении </w:t>
+      </w:r>
+      <w:r>
         <w:lastRenderedPageBreak/>
-        <w:t>В какой-то момент Тагир осознал, что, если ты готовишься воевать, соседи могут подумать, что воевать ты готовишься с ними, после чего снесут тебе лицо. Это встревожило Тагира и он отправился в Стерлитамак, чтобы добыть оружия.</w:t>
+        <w:t xml:space="preserve">рыбок, рачков, креветок и молча смотрит, думает, что никто ее не видел… </w:t>
+      </w:r>
+      <w:r>
+        <w:t>Подлостью и угрозами он отбирает у нее волшебный посох, прикольные шмотки и солнцезащитные очки.</w:t>
+      </w:r>
+    </w:p>
+    <w:p>
+      <w:r>
+        <w:t>Отмечая (краденую) "находку"</w:t>
+      </w:r>
+      <w:r>
+        <w:t xml:space="preserve"> Тагир набухался и умер. Пришли черти и утащили его в преисподнюю к настолько же пьяному ДедВорлду. Там Тагир разнылся, что стал бессмертным и теперь ему не надо умирать. Он отбирает у ДедВорлда "Тетрадь Смерти" с автографами и вычеркивает из нее свою подпись, </w:t>
+      </w:r>
+      <w:r>
+        <w:t>благодаря чему становится бессмертным вместе с остальными обезьянами.</w:t>
+      </w:r>
+    </w:p>
+    <w:p>
+      <w:r>
+        <w:t>Потом все пожаловались Нефритовому Императору Логвинову, и тот решил призвать Тагира на Небеса, чтобы можно было за ним наблюдать и в случае чего всыпать ему люлей.</w:t>
+      </w:r>
+    </w:p>
+    <w:p>
+      <w:pPr>
+        <w:pStyle w:val="2"/>
+      </w:pPr>
+      <w:bookmarkStart w:id="20" w:name="_Toc195483321"/>
+      <w:r>
+        <w:t>Геймплей</w:t>
+      </w:r>
+      <w:bookmarkEnd w:id="20"/>
+    </w:p>
+    <w:p>
+      <w:r>
+        <w:t xml:space="preserve">Основа геймплея: </w:t>
+      </w:r>
+      <w:r>
+        <w:t>Бесконечное Лето</w:t>
       </w:r>
       <w:r>
         <w:t xml:space="preserve"> </w:t>
       </w:r>
       <w:r>
-        <w:t xml:space="preserve">Там он пришел в бар, дунул самокрутку, да так, что дым опутал весь город. </w:t>
-      </w:r>
-    </w:p>
-    <w:p>
-      <w:r>
-        <w:t>И пока все жители лежали и хихикали, Тагир, тоже хихикая, нашел арсенал и увидел там кучу оружия. Понял, что сам все не утащит, Тагир достал из трусов волосинку, подбросил ее и крикнул "Превратись!". Тут-же волосинка превратилась в толпу обезьян, каждая из которых схватила столько оружия, сколько смогла унести. После этого все обезьяны запрыгнули на облачный велосипед без седла и педалей и полетели на гору-Уфу.</w:t>
-      </w:r>
-    </w:p>
-    <w:p>
-      <w:r>
-        <w:t xml:space="preserve">Прилетев на гору-Уфу, хихикающий Тагир схлопнул волшебных обезьянок обратно в волос, засунул его обратно в трусы, позвал других обезьян и выдал им оружие. Узнав об этом, все соседи пришли дружиться с Тагиром, ибо боялись, что он в приступе свойственной ему агрессии пойдет со всеми драться. </w:t>
-      </w:r>
-    </w:p>
-    <w:p>
-      <w:r>
-        <w:t xml:space="preserve">Наблюдая за другими вооруженными обезьянами, Тагир загрустил, ибо ему не нравилась его боевая дрель. Встал он, спрыгнул с горы-Уфы и нырнул прямо на дно реки </w:t>
-      </w:r>
-      <w:r>
-        <w:t>Агидель</w:t>
-      </w:r>
-      <w:r>
-        <w:t xml:space="preserve">. Огляделся и видит, сидит на дне Яна на половину человек, на половину розовая кошка. Сидит в окружении рыбок, рачков, креветок и молча смотрит, думает, что никто ее не видел… </w:t>
-      </w:r>
-      <w:r>
-        <w:t>Подлостью и угрозами он отбирает у нее волшебный посох, прикольные шмотки и солнцезащитные очки.</w:t>
-      </w:r>
-    </w:p>
-    <w:p>
-      <w:r>
-        <w:t>Отмечая (краденую) "находку"</w:t>
-      </w:r>
-      <w:r>
-        <w:t xml:space="preserve"> Тагир набухался и умер. Пришли черти и утащили его в преисподнюю к настолько же пьяному ДедВорлду. Там Тагир разнылся, что стал бессмертным и теперь ему не надо умирать. Он отбирает у ДедВорлда "Тетрадь Смерти" с автографами и вычеркивает из нее свою подпись, </w:t>
-      </w:r>
-      <w:r>
-        <w:t>благодаря чему становится бессмертным вместе с остальными обезьянами.</w:t>
-      </w:r>
-    </w:p>
-    <w:p>
-      <w:r>
-        <w:t>Потом все пожаловались Нефритовому Императору Логвинову, и тот решил призвать Тагира на Небеса, чтобы можно было за ним наблюдать и в случае чего всыпать ему люлей.</w:t>
-      </w:r>
-    </w:p>
-    <w:p>
-      <w:pPr>
-        <w:pStyle w:val="2"/>
-      </w:pPr>
-      <w:bookmarkStart w:id="20" w:name="_Toc195483321"/>
-      <w:r>
-        <w:t>Геймплей</w:t>
-      </w:r>
-      <w:bookmarkEnd w:id="20"/>
-    </w:p>
-    <w:p>
-      <w:r>
-        <w:t xml:space="preserve">Основа геймплея: </w:t>
-      </w:r>
-      <w:r>
-        <w:t>Бесконечное Лето</w:t>
+        <w:t>–</w:t>
       </w:r>
       <w:r>
         <w:t xml:space="preserve"> </w:t>
       </w:r>
-      <w:r>
-        <w:t>–</w:t>
-      </w:r>
-      <w:r>
-        <w:t xml:space="preserve"> </w:t>
-      </w:r>
-      <w:hyperlink r:id="rId32" w:history="1">
+      <w:hyperlink r:id="rId38" w:history="1">
         <w:r>
           <w:rPr>
             <w:rStyle w:val="ac"/>
@@ -5992,7 +6790,11 @@
         <w:t>В какой-то момент приходит Небесный Военачальник Разик. Если Тагир выполнил мало работы – он брезгует и уходит, чтобы через некоторое время вернуться снова. Если Тагир выполнил достаточно заданий – Разик просит лошадь, но падает с нее, Небеса от падения трясутся, Тагир смеется.</w:t>
       </w:r>
       <w:r>
-        <w:t xml:space="preserve"> Разик говорит Тагиру, чтобы тот над ним не смеялся, ибо Разик Военачальник, а Тагир – говночерпий, а говночерпий = попущенец. </w:t>
+        <w:t xml:space="preserve"> Разик говорит Тагиру, чтобы тот над ним не смеялся, ибо Разик </w:t>
+      </w:r>
+      <w:r>
+        <w:lastRenderedPageBreak/>
+        <w:t xml:space="preserve">Военачальник, а Тагир – говночерпий, а говночерпий = попущенец. </w:t>
       </w:r>
       <w:r>
         <w:t>Пока Тагир не понимает, как так вышло, Разик зовет его посмотреть на что-то более интересное, чем засранная конюшня.</w:t>
@@ -6166,7 +6968,7 @@
       <w:r>
         <w:t xml:space="preserve">Соус парк Палка Истины – </w:t>
       </w:r>
-      <w:hyperlink r:id="rId33" w:history="1">
+      <w:hyperlink r:id="rId39" w:history="1">
         <w:r>
           <w:rPr>
             <w:rStyle w:val="ac"/>
@@ -6204,7 +7006,7 @@
         </w:rPr>
         <w:t xml:space="preserve">  </w:t>
       </w:r>
-      <w:hyperlink r:id="rId34" w:history="1">
+      <w:hyperlink r:id="rId40" w:history="1">
         <w:r>
           <w:rPr>
             <w:rStyle w:val="ac"/>
@@ -6222,7 +7024,6 @@
     </w:p>
     <w:p>
       <w:r>
-        <w:lastRenderedPageBreak/>
         <w:t xml:space="preserve">Вид сбоку, персонаж перемещается влево-вправо с возможность немного переместиться </w:t>
       </w:r>
       <w:r>
@@ -6701,7 +7502,7 @@
       <w:r>
         <w:t xml:space="preserve"> </w:t>
       </w:r>
-      <w:hyperlink r:id="rId35" w:history="1">
+      <w:hyperlink r:id="rId41" w:history="1">
         <w:r>
           <w:rPr>
             <w:rStyle w:val="ac"/>
@@ -6843,7 +7644,6 @@
     </w:p>
     <w:p>
       <w:r>
-        <w:lastRenderedPageBreak/>
         <w:t xml:space="preserve">Первая битва происходит в стиле бумер-шутера, но с ближним боем. ЛКМ – атака посохом, ПКМ – защита. Если </w:t>
       </w:r>
       <w:r>
@@ -6880,7 +7680,7 @@
         </w:rPr>
         <w:t xml:space="preserve">Samurai Warriors – </w:t>
       </w:r>
-      <w:hyperlink r:id="rId36" w:history="1">
+      <w:hyperlink r:id="rId42" w:history="1">
         <w:r>
           <w:rPr>
             <w:rStyle w:val="ac"/>
@@ -6907,7 +7707,7 @@
         </w:rPr>
         <w:t xml:space="preserve">Fate/EXTELLA – </w:t>
       </w:r>
-      <w:hyperlink r:id="rId37" w:history="1">
+      <w:hyperlink r:id="rId43" w:history="1">
         <w:r>
           <w:rPr>
             <w:rStyle w:val="ac"/>
@@ -6946,6 +7746,7 @@
     <w:p/>
     <w:p>
       <w:r>
+        <w:lastRenderedPageBreak/>
         <w:t xml:space="preserve"> </w:t>
       </w:r>
     </w:p>
@@ -7104,7 +7905,7 @@
                     </pic:cNvPicPr>
                   </pic:nvPicPr>
                   <pic:blipFill>
-                    <a:blip r:embed="rId38" cstate="print">
+                    <a:blip r:embed="rId44" cstate="print">
                       <a:extLst>
                         <a:ext uri="{28A0092B-C50C-407E-A947-70E740481C1C}">
                           <a14:useLocalDpi xmlns:a14="http://schemas.microsoft.com/office/drawing/2010/main" val="0"/>
@@ -7149,6 +7950,208 @@
 <file path=word/numbering.xml><?xml version="1.0" encoding="utf-8"?>
 <w:numbering xmlns:wpc="http://schemas.microsoft.com/office/word/2010/wordprocessingCanvas" xmlns:cx="http://schemas.microsoft.com/office/drawing/2014/chartex" xmlns:cx1="http://schemas.microsoft.com/office/drawing/2015/9/8/chartex" xmlns:cx2="http://schemas.microsoft.com/office/drawing/2015/10/21/chartex" xmlns:cx3="http://schemas.microsoft.com/office/drawing/2016/5/9/chartex" xmlns:cx4="http://schemas.microsoft.com/office/drawing/2016/5/10/chartex" xmlns:cx5="http://schemas.microsoft.com/office/drawing/2016/5/11/chartex" xmlns:cx6="http://schemas.microsoft.com/office/drawing/2016/5/12/chartex" xmlns:cx7="http://schemas.microsoft.com/office/drawing/2016/5/13/chartex" xmlns:cx8="http://schemas.microsoft.com/office/drawing/2016/5/14/chartex" xmlns:mc="http://schemas.openxmlformats.org/markup-compatibility/2006" xmlns:aink="http://schemas.microsoft.com/office/drawing/2016/ink" xmlns:am3d="http://schemas.microsoft.com/office/drawing/2017/model3d" xmlns:o="urn:schemas-microsoft-com:office:office" xmlns:oel="http://schemas.microsoft.com/office/2019/extlst" xmlns:r="http://schemas.openxmlformats.org/officeDocument/2006/relationships" xmlns:m="http://schemas.openxmlformats.org/officeDocument/2006/math" xmlns:v="urn:schemas-microsoft-com:vml" xmlns:wp14="http://schemas.microsoft.com/office/word/2010/wordprocessingDrawing" xmlns:wp="http://schemas.openxmlformats.org/drawingml/2006/wordprocessingDrawing" xmlns:w10="urn:schemas-microsoft-com:office:word" xmlns:w="http://schemas.openxmlformats.org/wordprocessingml/2006/main" xmlns:w14="http://schemas.microsoft.com/office/word/2010/wordml" xmlns:w15="http://schemas.microsoft.com/office/word/2012/wordml" xmlns:w16cex="http://schemas.microsoft.com/office/word/2018/wordml/cex" xmlns:w16cid="http://schemas.microsoft.com/office/word/2016/wordml/cid" xmlns:w16="http://schemas.microsoft.com/office/word/2018/wordml" xmlns:w16du="http://schemas.microsoft.com/office/word/2023/wordml/word16du" xmlns:w16sdtdh="http://schemas.microsoft.com/office/word/2020/wordml/sdtdatahash" xmlns:w16sdtfl="http://schemas.microsoft.com/office/word/2024/wordml/sdtformatlock" xmlns:w16se="http://schemas.microsoft.com/office/word/2015/wordml/symex" xmlns:wpg="http://schemas.microsoft.com/office/word/2010/wordprocessingGroup" xmlns:wpi="http://schemas.microsoft.com/office/word/2010/wordprocessingInk" xmlns:wne="http://schemas.microsoft.com/office/word/2006/wordml" xmlns:wps="http://schemas.microsoft.com/office/word/2010/wordprocessingShape" mc:Ignorable="w14 w15 w16se w16cid w16 w16cex w16sdtdh w16sdtfl w16du wp14">
   <w:abstractNum w:abstractNumId="0" w15:restartNumberingAfterBreak="0">
+    <w:nsid w:val="24877BD1"/>
+    <w:multiLevelType w:val="hybridMultilevel"/>
+    <w:tmpl w:val="05C81002"/>
+    <w:lvl w:ilvl="0" w:tplc="04190001">
+      <w:start w:val="1"/>
+      <w:numFmt w:val="bullet"/>
+      <w:lvlText w:val=""/>
+      <w:lvlJc w:val="left"/>
+      <w:pPr>
+        <w:ind w:left="360" w:hanging="360"/>
+      </w:pPr>
+      <w:rPr>
+        <w:rFonts w:ascii="Symbol" w:hAnsi="Symbol" w:hint="default"/>
+      </w:rPr>
+    </w:lvl>
+    <w:lvl w:ilvl="1" w:tplc="FFFFFFFF" w:tentative="1">
+      <w:start w:val="1"/>
+      <w:numFmt w:val="lowerLetter"/>
+      <w:lvlText w:val="%2."/>
+      <w:lvlJc w:val="left"/>
+      <w:pPr>
+        <w:ind w:left="1080" w:hanging="360"/>
+      </w:pPr>
+    </w:lvl>
+    <w:lvl w:ilvl="2" w:tplc="FFFFFFFF" w:tentative="1">
+      <w:start w:val="1"/>
+      <w:numFmt w:val="lowerRoman"/>
+      <w:lvlText w:val="%3."/>
+      <w:lvlJc w:val="right"/>
+      <w:pPr>
+        <w:ind w:left="1800" w:hanging="180"/>
+      </w:pPr>
+    </w:lvl>
+    <w:lvl w:ilvl="3" w:tplc="FFFFFFFF" w:tentative="1">
+      <w:start w:val="1"/>
+      <w:numFmt w:val="decimal"/>
+      <w:lvlText w:val="%4."/>
+      <w:lvlJc w:val="left"/>
+      <w:pPr>
+        <w:ind w:left="2520" w:hanging="360"/>
+      </w:pPr>
+    </w:lvl>
+    <w:lvl w:ilvl="4" w:tplc="FFFFFFFF" w:tentative="1">
+      <w:start w:val="1"/>
+      <w:numFmt w:val="lowerLetter"/>
+      <w:lvlText w:val="%5."/>
+      <w:lvlJc w:val="left"/>
+      <w:pPr>
+        <w:ind w:left="3240" w:hanging="360"/>
+      </w:pPr>
+    </w:lvl>
+    <w:lvl w:ilvl="5" w:tplc="FFFFFFFF" w:tentative="1">
+      <w:start w:val="1"/>
+      <w:numFmt w:val="lowerRoman"/>
+      <w:lvlText w:val="%6."/>
+      <w:lvlJc w:val="right"/>
+      <w:pPr>
+        <w:ind w:left="3960" w:hanging="180"/>
+      </w:pPr>
+    </w:lvl>
+    <w:lvl w:ilvl="6" w:tplc="FFFFFFFF" w:tentative="1">
+      <w:start w:val="1"/>
+      <w:numFmt w:val="decimal"/>
+      <w:lvlText w:val="%7."/>
+      <w:lvlJc w:val="left"/>
+      <w:pPr>
+        <w:ind w:left="4680" w:hanging="360"/>
+      </w:pPr>
+    </w:lvl>
+    <w:lvl w:ilvl="7" w:tplc="FFFFFFFF" w:tentative="1">
+      <w:start w:val="1"/>
+      <w:numFmt w:val="lowerLetter"/>
+      <w:lvlText w:val="%8."/>
+      <w:lvlJc w:val="left"/>
+      <w:pPr>
+        <w:ind w:left="5400" w:hanging="360"/>
+      </w:pPr>
+    </w:lvl>
+    <w:lvl w:ilvl="8" w:tplc="FFFFFFFF" w:tentative="1">
+      <w:start w:val="1"/>
+      <w:numFmt w:val="lowerRoman"/>
+      <w:lvlText w:val="%9."/>
+      <w:lvlJc w:val="right"/>
+      <w:pPr>
+        <w:ind w:left="6120" w:hanging="180"/>
+      </w:pPr>
+    </w:lvl>
+  </w:abstractNum>
+  <w:abstractNum w:abstractNumId="1" w15:restartNumberingAfterBreak="0">
+    <w:nsid w:val="257834EA"/>
+    <w:multiLevelType w:val="hybridMultilevel"/>
+    <w:tmpl w:val="848A4518"/>
+    <w:lvl w:ilvl="0" w:tplc="04190001">
+      <w:start w:val="1"/>
+      <w:numFmt w:val="bullet"/>
+      <w:lvlText w:val=""/>
+      <w:lvlJc w:val="left"/>
+      <w:pPr>
+        <w:ind w:left="360" w:hanging="360"/>
+      </w:pPr>
+      <w:rPr>
+        <w:rFonts w:ascii="Symbol" w:hAnsi="Symbol" w:hint="default"/>
+      </w:rPr>
+    </w:lvl>
+    <w:lvl w:ilvl="1" w:tplc="04190003" w:tentative="1">
+      <w:start w:val="1"/>
+      <w:numFmt w:val="bullet"/>
+      <w:lvlText w:val="o"/>
+      <w:lvlJc w:val="left"/>
+      <w:pPr>
+        <w:ind w:left="1080" w:hanging="360"/>
+      </w:pPr>
+      <w:rPr>
+        <w:rFonts w:ascii="Courier New" w:hAnsi="Courier New" w:cs="Courier New" w:hint="default"/>
+      </w:rPr>
+    </w:lvl>
+    <w:lvl w:ilvl="2" w:tplc="04190005" w:tentative="1">
+      <w:start w:val="1"/>
+      <w:numFmt w:val="bullet"/>
+      <w:lvlText w:val=""/>
+      <w:lvlJc w:val="left"/>
+      <w:pPr>
+        <w:ind w:left="1800" w:hanging="360"/>
+      </w:pPr>
+      <w:rPr>
+        <w:rFonts w:ascii="Wingdings" w:hAnsi="Wingdings" w:hint="default"/>
+      </w:rPr>
+    </w:lvl>
+    <w:lvl w:ilvl="3" w:tplc="04190001" w:tentative="1">
+      <w:start w:val="1"/>
+      <w:numFmt w:val="bullet"/>
+      <w:lvlText w:val=""/>
+      <w:lvlJc w:val="left"/>
+      <w:pPr>
+        <w:ind w:left="2520" w:hanging="360"/>
+      </w:pPr>
+      <w:rPr>
+        <w:rFonts w:ascii="Symbol" w:hAnsi="Symbol" w:hint="default"/>
+      </w:rPr>
+    </w:lvl>
+    <w:lvl w:ilvl="4" w:tplc="04190003" w:tentative="1">
+      <w:start w:val="1"/>
+      <w:numFmt w:val="bullet"/>
+      <w:lvlText w:val="o"/>
+      <w:lvlJc w:val="left"/>
+      <w:pPr>
+        <w:ind w:left="3240" w:hanging="360"/>
+      </w:pPr>
+      <w:rPr>
+        <w:rFonts w:ascii="Courier New" w:hAnsi="Courier New" w:cs="Courier New" w:hint="default"/>
+      </w:rPr>
+    </w:lvl>
+    <w:lvl w:ilvl="5" w:tplc="04190005" w:tentative="1">
+      <w:start w:val="1"/>
+      <w:numFmt w:val="bullet"/>
+      <w:lvlText w:val=""/>
+      <w:lvlJc w:val="left"/>
+      <w:pPr>
+        <w:ind w:left="3960" w:hanging="360"/>
+      </w:pPr>
+      <w:rPr>
+        <w:rFonts w:ascii="Wingdings" w:hAnsi="Wingdings" w:hint="default"/>
+      </w:rPr>
+    </w:lvl>
+    <w:lvl w:ilvl="6" w:tplc="04190001" w:tentative="1">
+      <w:start w:val="1"/>
+      <w:numFmt w:val="bullet"/>
+      <w:lvlText w:val=""/>
+      <w:lvlJc w:val="left"/>
+      <w:pPr>
+        <w:ind w:left="4680" w:hanging="360"/>
+      </w:pPr>
+      <w:rPr>
+        <w:rFonts w:ascii="Symbol" w:hAnsi="Symbol" w:hint="default"/>
+      </w:rPr>
+    </w:lvl>
+    <w:lvl w:ilvl="7" w:tplc="04190003" w:tentative="1">
+      <w:start w:val="1"/>
+      <w:numFmt w:val="bullet"/>
+      <w:lvlText w:val="o"/>
+      <w:lvlJc w:val="left"/>
+      <w:pPr>
+        <w:ind w:left="5400" w:hanging="360"/>
+      </w:pPr>
+      <w:rPr>
+        <w:rFonts w:ascii="Courier New" w:hAnsi="Courier New" w:cs="Courier New" w:hint="default"/>
+      </w:rPr>
+    </w:lvl>
+    <w:lvl w:ilvl="8" w:tplc="04190005" w:tentative="1">
+      <w:start w:val="1"/>
+      <w:numFmt w:val="bullet"/>
+      <w:lvlText w:val=""/>
+      <w:lvlJc w:val="left"/>
+      <w:pPr>
+        <w:ind w:left="6120" w:hanging="360"/>
+      </w:pPr>
+      <w:rPr>
+        <w:rFonts w:ascii="Wingdings" w:hAnsi="Wingdings" w:hint="default"/>
+      </w:rPr>
+    </w:lvl>
+  </w:abstractNum>
+  <w:abstractNum w:abstractNumId="2" w15:restartNumberingAfterBreak="0">
     <w:nsid w:val="2CA32C0A"/>
     <w:multiLevelType w:val="hybridMultilevel"/>
     <w:tmpl w:val="733EA430"/>
@@ -7261,7 +8264,7 @@
       </w:rPr>
     </w:lvl>
   </w:abstractNum>
-  <w:abstractNum w:abstractNumId="1" w15:restartNumberingAfterBreak="0">
+  <w:abstractNum w:abstractNumId="3" w15:restartNumberingAfterBreak="0">
     <w:nsid w:val="31CA458B"/>
     <w:multiLevelType w:val="hybridMultilevel"/>
     <w:tmpl w:val="374E286A"/>
@@ -7374,7 +8377,120 @@
       </w:rPr>
     </w:lvl>
   </w:abstractNum>
-  <w:abstractNum w:abstractNumId="2" w15:restartNumberingAfterBreak="0">
+  <w:abstractNum w:abstractNumId="4" w15:restartNumberingAfterBreak="0">
+    <w:nsid w:val="3D9F34B0"/>
+    <w:multiLevelType w:val="hybridMultilevel"/>
+    <w:tmpl w:val="1F02E26A"/>
+    <w:lvl w:ilvl="0" w:tplc="04190001">
+      <w:start w:val="1"/>
+      <w:numFmt w:val="bullet"/>
+      <w:lvlText w:val=""/>
+      <w:lvlJc w:val="left"/>
+      <w:pPr>
+        <w:ind w:left="360" w:hanging="360"/>
+      </w:pPr>
+      <w:rPr>
+        <w:rFonts w:ascii="Symbol" w:hAnsi="Symbol" w:hint="default"/>
+      </w:rPr>
+    </w:lvl>
+    <w:lvl w:ilvl="1" w:tplc="04190003" w:tentative="1">
+      <w:start w:val="1"/>
+      <w:numFmt w:val="bullet"/>
+      <w:lvlText w:val="o"/>
+      <w:lvlJc w:val="left"/>
+      <w:pPr>
+        <w:ind w:left="1080" w:hanging="360"/>
+      </w:pPr>
+      <w:rPr>
+        <w:rFonts w:ascii="Courier New" w:hAnsi="Courier New" w:cs="Courier New" w:hint="default"/>
+      </w:rPr>
+    </w:lvl>
+    <w:lvl w:ilvl="2" w:tplc="04190005" w:tentative="1">
+      <w:start w:val="1"/>
+      <w:numFmt w:val="bullet"/>
+      <w:lvlText w:val=""/>
+      <w:lvlJc w:val="left"/>
+      <w:pPr>
+        <w:ind w:left="1800" w:hanging="360"/>
+      </w:pPr>
+      <w:rPr>
+        <w:rFonts w:ascii="Wingdings" w:hAnsi="Wingdings" w:hint="default"/>
+      </w:rPr>
+    </w:lvl>
+    <w:lvl w:ilvl="3" w:tplc="04190001" w:tentative="1">
+      <w:start w:val="1"/>
+      <w:numFmt w:val="bullet"/>
+      <w:lvlText w:val=""/>
+      <w:lvlJc w:val="left"/>
+      <w:pPr>
+        <w:ind w:left="2520" w:hanging="360"/>
+      </w:pPr>
+      <w:rPr>
+        <w:rFonts w:ascii="Symbol" w:hAnsi="Symbol" w:hint="default"/>
+      </w:rPr>
+    </w:lvl>
+    <w:lvl w:ilvl="4" w:tplc="04190003" w:tentative="1">
+      <w:start w:val="1"/>
+      <w:numFmt w:val="bullet"/>
+      <w:lvlText w:val="o"/>
+      <w:lvlJc w:val="left"/>
+      <w:pPr>
+        <w:ind w:left="3240" w:hanging="360"/>
+      </w:pPr>
+      <w:rPr>
+        <w:rFonts w:ascii="Courier New" w:hAnsi="Courier New" w:cs="Courier New" w:hint="default"/>
+      </w:rPr>
+    </w:lvl>
+    <w:lvl w:ilvl="5" w:tplc="04190005" w:tentative="1">
+      <w:start w:val="1"/>
+      <w:numFmt w:val="bullet"/>
+      <w:lvlText w:val=""/>
+      <w:lvlJc w:val="left"/>
+      <w:pPr>
+        <w:ind w:left="3960" w:hanging="360"/>
+      </w:pPr>
+      <w:rPr>
+        <w:rFonts w:ascii="Wingdings" w:hAnsi="Wingdings" w:hint="default"/>
+      </w:rPr>
+    </w:lvl>
+    <w:lvl w:ilvl="6" w:tplc="04190001" w:tentative="1">
+      <w:start w:val="1"/>
+      <w:numFmt w:val="bullet"/>
+      <w:lvlText w:val=""/>
+      <w:lvlJc w:val="left"/>
+      <w:pPr>
+        <w:ind w:left="4680" w:hanging="360"/>
+      </w:pPr>
+      <w:rPr>
+        <w:rFonts w:ascii="Symbol" w:hAnsi="Symbol" w:hint="default"/>
+      </w:rPr>
+    </w:lvl>
+    <w:lvl w:ilvl="7" w:tplc="04190003" w:tentative="1">
+      <w:start w:val="1"/>
+      <w:numFmt w:val="bullet"/>
+      <w:lvlText w:val="o"/>
+      <w:lvlJc w:val="left"/>
+      <w:pPr>
+        <w:ind w:left="5400" w:hanging="360"/>
+      </w:pPr>
+      <w:rPr>
+        <w:rFonts w:ascii="Courier New" w:hAnsi="Courier New" w:cs="Courier New" w:hint="default"/>
+      </w:rPr>
+    </w:lvl>
+    <w:lvl w:ilvl="8" w:tplc="04190005" w:tentative="1">
+      <w:start w:val="1"/>
+      <w:numFmt w:val="bullet"/>
+      <w:lvlText w:val=""/>
+      <w:lvlJc w:val="left"/>
+      <w:pPr>
+        <w:ind w:left="6120" w:hanging="360"/>
+      </w:pPr>
+      <w:rPr>
+        <w:rFonts w:ascii="Wingdings" w:hAnsi="Wingdings" w:hint="default"/>
+      </w:rPr>
+    </w:lvl>
+  </w:abstractNum>
+  <w:abstractNum w:abstractNumId="5" w15:restartNumberingAfterBreak="0">
     <w:nsid w:val="449E275F"/>
     <w:multiLevelType w:val="hybridMultilevel"/>
     <w:tmpl w:val="5A6AEDB6"/>
@@ -7487,7 +8603,7 @@
       </w:rPr>
     </w:lvl>
   </w:abstractNum>
-  <w:abstractNum w:abstractNumId="3" w15:restartNumberingAfterBreak="0">
+  <w:abstractNum w:abstractNumId="6" w15:restartNumberingAfterBreak="0">
     <w:nsid w:val="455E610B"/>
     <w:multiLevelType w:val="hybridMultilevel"/>
     <w:tmpl w:val="7E18C182"/>
@@ -7600,7 +8716,7 @@
       </w:rPr>
     </w:lvl>
   </w:abstractNum>
-  <w:abstractNum w:abstractNumId="4" w15:restartNumberingAfterBreak="0">
+  <w:abstractNum w:abstractNumId="7" w15:restartNumberingAfterBreak="0">
     <w:nsid w:val="4A683872"/>
     <w:multiLevelType w:val="hybridMultilevel"/>
     <w:tmpl w:val="33F6BC46"/>
@@ -7689,7 +8805,7 @@
       </w:pPr>
     </w:lvl>
   </w:abstractNum>
-  <w:abstractNum w:abstractNumId="5" w15:restartNumberingAfterBreak="0">
+  <w:abstractNum w:abstractNumId="8" w15:restartNumberingAfterBreak="0">
     <w:nsid w:val="4AEF0531"/>
     <w:multiLevelType w:val="hybridMultilevel"/>
     <w:tmpl w:val="A2A05226"/>
@@ -7802,7 +8918,7 @@
       </w:rPr>
     </w:lvl>
   </w:abstractNum>
-  <w:abstractNum w:abstractNumId="6" w15:restartNumberingAfterBreak="0">
+  <w:abstractNum w:abstractNumId="9" w15:restartNumberingAfterBreak="0">
     <w:nsid w:val="596A0872"/>
     <w:multiLevelType w:val="hybridMultilevel"/>
     <w:tmpl w:val="6372A21A"/>
@@ -7915,7 +9031,7 @@
       </w:rPr>
     </w:lvl>
   </w:abstractNum>
-  <w:abstractNum w:abstractNumId="7" w15:restartNumberingAfterBreak="0">
+  <w:abstractNum w:abstractNumId="10" w15:restartNumberingAfterBreak="0">
     <w:nsid w:val="5B593C5A"/>
     <w:multiLevelType w:val="hybridMultilevel"/>
     <w:tmpl w:val="3708BD98"/>
@@ -8028,7 +9144,7 @@
       </w:rPr>
     </w:lvl>
   </w:abstractNum>
-  <w:abstractNum w:abstractNumId="8" w15:restartNumberingAfterBreak="0">
+  <w:abstractNum w:abstractNumId="11" w15:restartNumberingAfterBreak="0">
     <w:nsid w:val="5CA851AF"/>
     <w:multiLevelType w:val="hybridMultilevel"/>
     <w:tmpl w:val="01B24466"/>
@@ -8117,7 +9233,93 @@
       </w:pPr>
     </w:lvl>
   </w:abstractNum>
-  <w:abstractNum w:abstractNumId="9" w15:restartNumberingAfterBreak="0">
+  <w:abstractNum w:abstractNumId="12" w15:restartNumberingAfterBreak="0">
+    <w:nsid w:val="636D1E2F"/>
+    <w:multiLevelType w:val="hybridMultilevel"/>
+    <w:tmpl w:val="5ECE9D22"/>
+    <w:lvl w:ilvl="0" w:tplc="0419000F">
+      <w:start w:val="1"/>
+      <w:numFmt w:val="decimal"/>
+      <w:lvlText w:val="%1."/>
+      <w:lvlJc w:val="left"/>
+      <w:pPr>
+        <w:ind w:left="720" w:hanging="360"/>
+      </w:pPr>
+    </w:lvl>
+    <w:lvl w:ilvl="1" w:tplc="04190019" w:tentative="1">
+      <w:start w:val="1"/>
+      <w:numFmt w:val="lowerLetter"/>
+      <w:lvlText w:val="%2."/>
+      <w:lvlJc w:val="left"/>
+      <w:pPr>
+        <w:ind w:left="1440" w:hanging="360"/>
+      </w:pPr>
+    </w:lvl>
+    <w:lvl w:ilvl="2" w:tplc="0419001B" w:tentative="1">
+      <w:start w:val="1"/>
+      <w:numFmt w:val="lowerRoman"/>
+      <w:lvlText w:val="%3."/>
+      <w:lvlJc w:val="right"/>
+      <w:pPr>
+        <w:ind w:left="2160" w:hanging="180"/>
+      </w:pPr>
+    </w:lvl>
+    <w:lvl w:ilvl="3" w:tplc="0419000F" w:tentative="1">
+      <w:start w:val="1"/>
+      <w:numFmt w:val="decimal"/>
+      <w:lvlText w:val="%4."/>
+      <w:lvlJc w:val="left"/>
+      <w:pPr>
+        <w:ind w:left="2880" w:hanging="360"/>
+      </w:pPr>
+    </w:lvl>
+    <w:lvl w:ilvl="4" w:tplc="04190019" w:tentative="1">
+      <w:start w:val="1"/>
+      <w:numFmt w:val="lowerLetter"/>
+      <w:lvlText w:val="%5."/>
+      <w:lvlJc w:val="left"/>
+      <w:pPr>
+        <w:ind w:left="3600" w:hanging="360"/>
+      </w:pPr>
+    </w:lvl>
+    <w:lvl w:ilvl="5" w:tplc="0419001B" w:tentative="1">
+      <w:start w:val="1"/>
+      <w:numFmt w:val="lowerRoman"/>
+      <w:lvlText w:val="%6."/>
+      <w:lvlJc w:val="right"/>
+      <w:pPr>
+        <w:ind w:left="4320" w:hanging="180"/>
+      </w:pPr>
+    </w:lvl>
+    <w:lvl w:ilvl="6" w:tplc="0419000F" w:tentative="1">
+      <w:start w:val="1"/>
+      <w:numFmt w:val="decimal"/>
+      <w:lvlText w:val="%7."/>
+      <w:lvlJc w:val="left"/>
+      <w:pPr>
+        <w:ind w:left="5040" w:hanging="360"/>
+      </w:pPr>
+    </w:lvl>
+    <w:lvl w:ilvl="7" w:tplc="04190019" w:tentative="1">
+      <w:start w:val="1"/>
+      <w:numFmt w:val="lowerLetter"/>
+      <w:lvlText w:val="%8."/>
+      <w:lvlJc w:val="left"/>
+      <w:pPr>
+        <w:ind w:left="5760" w:hanging="360"/>
+      </w:pPr>
+    </w:lvl>
+    <w:lvl w:ilvl="8" w:tplc="0419001B" w:tentative="1">
+      <w:start w:val="1"/>
+      <w:numFmt w:val="lowerRoman"/>
+      <w:lvlText w:val="%9."/>
+      <w:lvlJc w:val="right"/>
+      <w:pPr>
+        <w:ind w:left="6480" w:hanging="180"/>
+      </w:pPr>
+    </w:lvl>
+  </w:abstractNum>
+  <w:abstractNum w:abstractNumId="13" w15:restartNumberingAfterBreak="0">
     <w:nsid w:val="6B4178AC"/>
     <w:multiLevelType w:val="hybridMultilevel"/>
     <w:tmpl w:val="82D4644E"/>
@@ -8230,7 +9432,7 @@
       </w:rPr>
     </w:lvl>
   </w:abstractNum>
-  <w:abstractNum w:abstractNumId="10" w15:restartNumberingAfterBreak="0">
+  <w:abstractNum w:abstractNumId="14" w15:restartNumberingAfterBreak="0">
     <w:nsid w:val="7127409F"/>
     <w:multiLevelType w:val="hybridMultilevel"/>
     <w:tmpl w:val="99528AAE"/>
@@ -8316,7 +9518,7 @@
       </w:pPr>
     </w:lvl>
   </w:abstractNum>
-  <w:abstractNum w:abstractNumId="11" w15:restartNumberingAfterBreak="0">
+  <w:abstractNum w:abstractNumId="15" w15:restartNumberingAfterBreak="0">
     <w:nsid w:val="75FE53C7"/>
     <w:multiLevelType w:val="hybridMultilevel"/>
     <w:tmpl w:val="801C2902"/>
@@ -8429,7 +9631,7 @@
       </w:rPr>
     </w:lvl>
   </w:abstractNum>
-  <w:abstractNum w:abstractNumId="12" w15:restartNumberingAfterBreak="0">
+  <w:abstractNum w:abstractNumId="16" w15:restartNumberingAfterBreak="0">
     <w:nsid w:val="785A660F"/>
     <w:multiLevelType w:val="hybridMultilevel"/>
     <w:tmpl w:val="363289BC"/>
@@ -8542,7 +9744,7 @@
       </w:rPr>
     </w:lvl>
   </w:abstractNum>
-  <w:abstractNum w:abstractNumId="13" w15:restartNumberingAfterBreak="0">
+  <w:abstractNum w:abstractNumId="17" w15:restartNumberingAfterBreak="0">
     <w:nsid w:val="7AC661B4"/>
     <w:multiLevelType w:val="hybridMultilevel"/>
     <w:tmpl w:val="26B413F8"/>
@@ -8656,46 +9858,58 @@
     </w:lvl>
   </w:abstractNum>
   <w:num w:numId="1" w16cid:durableId="1296524491">
+    <w:abstractNumId w:val="17"/>
+  </w:num>
+  <w:num w:numId="2" w16cid:durableId="49814890">
+    <w:abstractNumId w:val="2"/>
+  </w:num>
+  <w:num w:numId="3" w16cid:durableId="751969251">
+    <w:abstractNumId w:val="14"/>
+  </w:num>
+  <w:num w:numId="4" w16cid:durableId="2047364215">
+    <w:abstractNumId w:val="6"/>
+  </w:num>
+  <w:num w:numId="5" w16cid:durableId="234439532">
+    <w:abstractNumId w:val="10"/>
+  </w:num>
+  <w:num w:numId="6" w16cid:durableId="232080447">
+    <w:abstractNumId w:val="15"/>
+  </w:num>
+  <w:num w:numId="7" w16cid:durableId="520627486">
+    <w:abstractNumId w:val="3"/>
+  </w:num>
+  <w:num w:numId="8" w16cid:durableId="1497454659">
+    <w:abstractNumId w:val="5"/>
+  </w:num>
+  <w:num w:numId="9" w16cid:durableId="404768110">
+    <w:abstractNumId w:val="8"/>
+  </w:num>
+  <w:num w:numId="10" w16cid:durableId="1570114386">
     <w:abstractNumId w:val="13"/>
   </w:num>
-  <w:num w:numId="2" w16cid:durableId="49814890">
+  <w:num w:numId="11" w16cid:durableId="1262642328">
+    <w:abstractNumId w:val="9"/>
+  </w:num>
+  <w:num w:numId="12" w16cid:durableId="254870461">
+    <w:abstractNumId w:val="7"/>
+  </w:num>
+  <w:num w:numId="13" w16cid:durableId="758908183">
+    <w:abstractNumId w:val="11"/>
+  </w:num>
+  <w:num w:numId="14" w16cid:durableId="2004309193">
+    <w:abstractNumId w:val="16"/>
+  </w:num>
+  <w:num w:numId="15" w16cid:durableId="799303999">
+    <w:abstractNumId w:val="12"/>
+  </w:num>
+  <w:num w:numId="16" w16cid:durableId="1621960802">
     <w:abstractNumId w:val="0"/>
   </w:num>
-  <w:num w:numId="3" w16cid:durableId="751969251">
-    <w:abstractNumId w:val="10"/>
-  </w:num>
-  <w:num w:numId="4" w16cid:durableId="2047364215">
-    <w:abstractNumId w:val="3"/>
-  </w:num>
-  <w:num w:numId="5" w16cid:durableId="234439532">
-    <w:abstractNumId w:val="7"/>
-  </w:num>
-  <w:num w:numId="6" w16cid:durableId="232080447">
-    <w:abstractNumId w:val="11"/>
-  </w:num>
-  <w:num w:numId="7" w16cid:durableId="520627486">
+  <w:num w:numId="17" w16cid:durableId="1927810155">
     <w:abstractNumId w:val="1"/>
   </w:num>
-  <w:num w:numId="8" w16cid:durableId="1497454659">
-    <w:abstractNumId w:val="2"/>
-  </w:num>
-  <w:num w:numId="9" w16cid:durableId="404768110">
-    <w:abstractNumId w:val="5"/>
-  </w:num>
-  <w:num w:numId="10" w16cid:durableId="1570114386">
-    <w:abstractNumId w:val="9"/>
-  </w:num>
-  <w:num w:numId="11" w16cid:durableId="1262642328">
-    <w:abstractNumId w:val="6"/>
-  </w:num>
-  <w:num w:numId="12" w16cid:durableId="254870461">
+  <w:num w:numId="18" w16cid:durableId="718474745">
     <w:abstractNumId w:val="4"/>
-  </w:num>
-  <w:num w:numId="13" w16cid:durableId="758908183">
-    <w:abstractNumId w:val="8"/>
-  </w:num>
-  <w:num w:numId="14" w16cid:durableId="2004309193">
-    <w:abstractNumId w:val="12"/>
   </w:num>
 </w:numbering>
 </file>

</xml_diff>